<commit_message>
Anlegen eines Glossar-Dokumentes Kleine Korrekturen im LH
Signed-off-by: Matthias Beer <silkslostsoul@hotmail.com>
</commit_message>
<xml_diff>
--- a/Dokumente/LH_Eventalizer.docx
+++ b/Dokumente/LH_Eventalizer.docx
@@ -51,7 +51,7 @@
               <w:lang w:eastAsia="de-DE" w:bidi="ar-SA"/>
             </w:rPr>
             <w:pict>
-              <v:group id="Group 30" o:spid="_x0000_s1038" style="position:absolute;margin-left:574.2pt;margin-top:0;width:332.7pt;height:227.25pt;z-index:251663360;mso-position-horizontal:right;mso-position-horizontal-relative:margin;mso-position-vertical:top;mso-position-vertical-relative:page" coordorigin="4136,15" coordsize="6654,4545" o:gfxdata="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" o:allowincell="f">
+              <v:group id="Group 30" o:spid="_x0000_s1038" style="position:absolute;margin-left:866.9pt;margin-top:0;width:332.7pt;height:227.25pt;z-index:251663360;mso-position-horizontal:right;mso-position-horizontal-relative:margin;mso-position-vertical:top;mso-position-vertical-relative:page" coordorigin="4136,15" coordsize="6654,4545" o:gfxdata="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" o:allowincell="f">
                 <v:shape id="AutoShape 31" o:spid="_x0000_s1042" type="#_x0000_t32" style="position:absolute;left:4136;top:15;width:3058;height:3855;visibility:visible" o:connectortype="straight" o:gfxdata="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" strokecolor="#a7bfde [1620]"/>
                 <v:oval id="Oval 32" o:spid="_x0000_s1041" style="position:absolute;left:6674;top:444;width:4116;height:4116;visibility:visible" o:gfxdata="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" fillcolor="#a7bfde [1620]" stroked="f"/>
                 <v:oval id="Oval 33" o:spid="_x0000_s1040" style="position:absolute;left:6773;top:1058;width:3367;height:3367;visibility:visible" o:gfxdata="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" fillcolor="#d3dfee [820]" stroked="f"/>
@@ -188,25 +188,7 @@
                     <w:sz w:val="28"/>
                     <w:szCs w:val="28"/>
                   </w:rPr>
-                  <w:t>FST Projekt "</w:t>
-                </w:r>
-                <w:proofErr w:type="spellStart"/>
-                <w:r>
-                  <w:rPr>
-                    <w:color w:val="484329" w:themeColor="background2" w:themeShade="3F"/>
-                    <w:sz w:val="28"/>
-                    <w:szCs w:val="28"/>
-                  </w:rPr>
-                  <w:t>Eventalizer</w:t>
-                </w:r>
-                <w:proofErr w:type="spellEnd"/>
-                <w:r>
-                  <w:rPr>
-                    <w:color w:val="484329" w:themeColor="background2" w:themeShade="3F"/>
-                    <w:sz w:val="28"/>
-                    <w:szCs w:val="28"/>
-                  </w:rPr>
-                  <w:t xml:space="preserve">" </w:t>
+                  <w:t xml:space="preserve">FST Projekt "Eventalizer" </w:t>
                 </w:r>
                 <w:r>
                   <w:rPr>
@@ -265,15 +247,7 @@
                   <w:spacing w:after="0"/>
                 </w:pPr>
                 <w:r>
-                  <w:t xml:space="preserve">Verbundstudium, Master </w:t>
-                </w:r>
-                <w:proofErr w:type="spellStart"/>
-                <w:r>
-                  <w:t>of</w:t>
-                </w:r>
-                <w:proofErr w:type="spellEnd"/>
-                <w:r>
-                  <w:t xml:space="preserve"> Science </w:t>
+                  <w:t xml:space="preserve">Verbundstudium, Master of Science </w:t>
                 </w:r>
               </w:p>
               <w:p>
@@ -348,56 +322,15 @@
                         <w:b/>
                         <w:bCs/>
                       </w:rPr>
-                      <w:t xml:space="preserve">Alexander Benölken, Martin </w:t>
-                    </w:r>
-                    <w:proofErr w:type="spellStart"/>
-                    <w:r>
-                      <w:rPr>
-                        <w:b/>
-                        <w:bCs/>
-                      </w:rPr>
-                      <w:t>Garrels</w:t>
-                    </w:r>
-                    <w:proofErr w:type="spellEnd"/>
-                    <w:r>
-                      <w:rPr>
-                        <w:b/>
-                        <w:bCs/>
-                      </w:rPr>
-                      <w:t xml:space="preserve">, Felix Schulze </w:t>
-                    </w:r>
-                    <w:proofErr w:type="spellStart"/>
-                    <w:r>
-                      <w:rPr>
-                        <w:b/>
-                        <w:bCs/>
-                      </w:rPr>
-                      <w:t>Mönking</w:t>
-                    </w:r>
-                    <w:proofErr w:type="spellEnd"/>
-                    <w:r>
-                      <w:rPr>
-                        <w:b/>
-                        <w:bCs/>
-                      </w:rPr>
-                      <w:t>, Felix Wessel,</w:t>
+                      <w:t>Alexander Benölken, Martin Garrels, Felix Schulze Mönking, Felix Wessel,</w:t>
                     </w:r>
                     <w:r>
                       <w:rPr>
                         <w:b/>
                         <w:bCs/>
                       </w:rPr>
-                      <w:t xml:space="preserve"> Patrick </w:t>
+                      <w:t xml:space="preserve"> Patrick Wiebeler</w:t>
                     </w:r>
-                    <w:proofErr w:type="spellStart"/>
-                    <w:r>
-                      <w:rPr>
-                        <w:b/>
-                        <w:bCs/>
-                      </w:rPr>
-                      <w:t>Wiebeler</w:t>
-                    </w:r>
-                    <w:proofErr w:type="spellEnd"/>
                   </w:sdtContent>
                 </w:sdt>
               </w:p>
@@ -497,7 +430,7 @@
               <w:lang w:eastAsia="de-DE" w:bidi="ar-SA"/>
             </w:rPr>
             <w:pict>
-              <v:group id="Group 7" o:spid="_x0000_s1032" style="position:absolute;left:0;text-align:left;margin-left:437.9pt;margin-top:0;width:264.55pt;height:690.65pt;z-index:251660288;mso-position-horizontal:right;mso-position-horizontal-relative:page;mso-position-vertical:bottom;mso-position-vertical-relative:page" coordorigin="5531,1258" coordsize="5291,13813" o:gfxdata="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">
+              <v:group id="Group 7" o:spid="_x0000_s1032" style="position:absolute;left:0;text-align:left;margin-left:662.45pt;margin-top:0;width:264.55pt;height:690.65pt;z-index:251660288;mso-position-horizontal:right;mso-position-horizontal-relative:page;mso-position-vertical:bottom;mso-position-vertical-relative:page" coordorigin="5531,1258" coordsize="5291,13813" o:gfxdata="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">
                 <v:shape id="AutoShape 8" o:spid="_x0000_s1037" type="#_x0000_t32" style="position:absolute;left:6519;top:1258;width:4303;height:10040;flip:x;visibility:visible" o:connectortype="straight" o:gfxdata="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" strokecolor="#a7bfde [1620]"/>
                 <v:group id="Group 9" o:spid="_x0000_s1033" style="position:absolute;left:5531;top:9226;width:5291;height:5845" coordorigin="5531,9226" coordsize="5291,5845" o:gfxdata="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">
                   <v:shape id="Freeform 10" o:spid="_x0000_s1036" style="position:absolute;left:5531;top:9226;width:5291;height:5845;visibility:visible;mso-wrap-style:square;v-text-anchor:top" coordsize="6418,6670" o:gfxdata="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" path="m6418,1185r,5485l1809,6669c974,5889,,3958,1407,1987,2830,,5591,411,6418,1185xe" fillcolor="#a7bfde [1620]" stroked="f">
@@ -718,17 +651,8 @@
                 <w:rFonts w:cs="Arial"/>
                 <w:sz w:val="20"/>
               </w:rPr>
-              <w:t xml:space="preserve">Patrick </w:t>
+              <w:t>Patrick Wiebeler</w:t>
             </w:r>
-            <w:proofErr w:type="spellStart"/>
-            <w:r>
-              <w:rPr>
-                <w:rFonts w:cs="Arial"/>
-                <w:sz w:val="20"/>
-              </w:rPr>
-              <w:t>Wiebeler</w:t>
-            </w:r>
-            <w:proofErr w:type="spellEnd"/>
           </w:p>
         </w:tc>
         <w:tc>
@@ -813,17 +737,8 @@
                 <w:rFonts w:cs="Arial"/>
                 <w:sz w:val="20"/>
               </w:rPr>
-              <w:t xml:space="preserve">Martin </w:t>
+              <w:t>Martin Garrels</w:t>
             </w:r>
-            <w:proofErr w:type="spellStart"/>
-            <w:r>
-              <w:rPr>
-                <w:rFonts w:cs="Arial"/>
-                <w:sz w:val="20"/>
-              </w:rPr>
-              <w:t>Garrels</w:t>
-            </w:r>
-            <w:proofErr w:type="spellEnd"/>
           </w:p>
         </w:tc>
         <w:tc>
@@ -7369,13 +7284,7 @@
         <w:t>Benutzer</w:t>
       </w:r>
       <w:r>
-        <w:t xml:space="preserve"> unter Angabe folgender Informationen a</w:t>
-      </w:r>
-      <w:r>
-        <w:t>n</w:t>
-      </w:r>
-      <w:r>
-        <w:t>fordern:</w:t>
+        <w:t xml:space="preserve"> unter Angabe folgender Informationen anfordern:</w:t>
       </w:r>
     </w:p>
     <w:p>
@@ -7660,13 +7569,8 @@
         <w:t>Der Benutzer</w:t>
       </w:r>
       <w:r>
-        <w:t xml:space="preserve"> kann </w:t>
-      </w:r>
-      <w:proofErr w:type="spellStart"/>
-      <w:r>
-        <w:t>Blockierlisten</w:t>
-      </w:r>
-      <w:proofErr w:type="spellEnd"/>
+        <w:t xml:space="preserve"> kann Blockierlisten</w:t>
+      </w:r>
       <w:r>
         <w:t>, sogenannte Black Lists,</w:t>
       </w:r>
@@ -7727,15 +7631,7 @@
         <w:t>Benutzer</w:t>
       </w:r>
       <w:r>
-        <w:t xml:space="preserve"> eine private Nachricht zukommen lassen, wenn er nicht auf dessen </w:t>
-      </w:r>
-      <w:proofErr w:type="spellStart"/>
-      <w:r>
-        <w:t>Blockierliste</w:t>
-      </w:r>
-      <w:proofErr w:type="spellEnd"/>
-      <w:r>
-        <w:t xml:space="preserve"> steht.</w:t>
+        <w:t xml:space="preserve"> eine private Nachricht zukommen lassen, wenn er nicht auf dessen Blockierliste steht.</w:t>
       </w:r>
     </w:p>
     <w:p>
@@ -7802,13 +7698,7 @@
         <w:t xml:space="preserve">organisieren und </w:t>
       </w:r>
       <w:r>
-        <w:t>veröffentlichen, folgende I</w:t>
-      </w:r>
-      <w:r>
-        <w:t>n</w:t>
-      </w:r>
-      <w:r>
-        <w:t>formationen werden benötigt:</w:t>
+        <w:t>veröffentlichen, folgende Informationen werden benötigt:</w:t>
       </w:r>
     </w:p>
     <w:p>
@@ -7979,16 +7869,7 @@
         <w:ind w:left="567" w:hanging="567"/>
       </w:pPr>
       <w:r>
-        <w:t xml:space="preserve">F170 Der </w:t>
-      </w:r>
-      <w:r>
-        <w:t xml:space="preserve">Organisator kann zu </w:t>
-      </w:r>
-      <w:r>
-        <w:t>seinem</w:t>
-      </w:r>
-      <w:r>
-        <w:t xml:space="preserve"> Event Plätze für </w:t>
+        <w:t xml:space="preserve">F170 Der Organisator kann zu seinem Event Plätze für </w:t>
       </w:r>
       <w:r>
         <w:t xml:space="preserve">Benutzer aus der Freundesliste </w:t>
@@ -8071,25 +7952,13 @@
         <w:t>nehmen.</w:t>
       </w:r>
       <w:r>
-        <w:t xml:space="preserve"> Der Benutzer, für den die Reservierung bestand, bekommt </w:t>
-      </w:r>
-      <w:r>
-        <w:t>eine</w:t>
-      </w:r>
-      <w:r>
-        <w:t xml:space="preserve"> private Nac</w:t>
+        <w:t xml:space="preserve"> Der Benutzer, für den die Reservierung bestand, bekommt eine private Nac</w:t>
       </w:r>
       <w:r>
         <w:t>h</w:t>
       </w:r>
       <w:r>
-        <w:t>richt (ggfs. mit</w:t>
-      </w:r>
-      <w:r>
-        <w:t xml:space="preserve"> E-Mail-Benachrichtigung</w:t>
-      </w:r>
-      <w:r>
-        <w:t>).</w:t>
+        <w:t>richt (ggfs. mit E-Mail-Benachrichtigung).</w:t>
       </w:r>
     </w:p>
     <w:p>
@@ -8113,15 +7982,7 @@
         <w:t xml:space="preserve">eines Events entfernen. Der Teilnehmer ist </w:t>
       </w:r>
       <w:r>
-        <w:t xml:space="preserve">dann für </w:t>
-      </w:r>
-      <w:proofErr w:type="gramStart"/>
-      <w:r>
-        <w:t>dieses</w:t>
-      </w:r>
-      <w:proofErr w:type="gramEnd"/>
-      <w:r>
-        <w:t xml:space="preserve"> Event gesperrt und kann sich nicht mehr für dieses Event anmelden.</w:t>
+        <w:t>dann für dieses Event gesperrt und kann sich nicht mehr für dieses Event anmelden.</w:t>
       </w:r>
     </w:p>
     <w:p>
@@ -8129,13 +7990,7 @@
         <w:ind w:left="567" w:hanging="567"/>
       </w:pPr>
       <w:r>
-        <w:t>F200 Der Organisator kann das Event (falls diese vorher so eingestellt wurde) bestätigen, um eine automatische Absage des Events zu vermeiden. Der Organisator und alle bis d</w:t>
-      </w:r>
-      <w:r>
-        <w:t>a</w:t>
-      </w:r>
-      <w:r>
-        <w:t>hin angemeldete Teilnehmer bekommen dann eine private Nachricht (ggfs. mit E-Mail-Benachrichtigung).</w:t>
+        <w:t>F200 Der Organisator kann das Event (falls diese vorher so eingestellt wurde) bestätigen, um eine automatische Absage des Events zu vermeiden. Der Organisator und alle bis dahin angemeldete Teilnehmer bekommen dann eine private Nachricht (ggfs. mit E-Mail-Benachrichtigung).</w:t>
       </w:r>
     </w:p>
     <w:p>
@@ -8146,15 +8001,7 @@
         <w:t>F21</w:t>
       </w:r>
       <w:r>
-        <w:t xml:space="preserve">0 Nach einem Event kann jeder Teilnehmer </w:t>
-      </w:r>
-      <w:proofErr w:type="gramStart"/>
-      <w:r>
-        <w:t>das</w:t>
-      </w:r>
-      <w:proofErr w:type="gramEnd"/>
-      <w:r>
-        <w:t xml:space="preserve"> Event im Ganzen bewerten.</w:t>
+        <w:t>0 Nach einem Event kann jeder Teilnehmer das Event im Ganzen bewerten.</w:t>
       </w:r>
       <w:r>
         <w:t xml:space="preserve"> Die Bewe</w:t>
@@ -8350,16 +8197,22 @@
         <w:t xml:space="preserve">Der Administrator </w:t>
       </w:r>
       <w:r>
-        <w:t xml:space="preserve">kann die Angaben eines Nutzers vollständig sehen (trotz </w:t>
-      </w:r>
-      <w:r>
-        <w:t>Privatsph</w:t>
-      </w:r>
-      <w:r>
-        <w:t>ä</w:t>
-      </w:r>
-      <w:r>
-        <w:t>re Einstellungen</w:t>
+        <w:t xml:space="preserve">kann die Angaben eines </w:t>
+      </w:r>
+      <w:r>
+        <w:t>Benutzers</w:t>
+      </w:r>
+      <w:r>
+        <w:t xml:space="preserve"> vollständig sehen (trotz </w:t>
+      </w:r>
+      <w:r>
+        <w:t>Pr</w:t>
+      </w:r>
+      <w:r>
+        <w:t>i</w:t>
+      </w:r>
+      <w:r>
+        <w:t>vatsphäre Einstellungen</w:t>
       </w:r>
       <w:r>
         <w:t>) und abändern.</w:t>
@@ -8688,11 +8541,9 @@
         </w:numPr>
         <w:spacing w:after="200" w:line="276" w:lineRule="auto"/>
       </w:pPr>
-      <w:proofErr w:type="spellStart"/>
       <w:r>
         <w:t>Blockierliste</w:t>
       </w:r>
-      <w:proofErr w:type="spellEnd"/>
     </w:p>
     <w:p>
       <w:r>
@@ -8855,37 +8706,25 @@
     </w:p>
     <w:p>
       <w:r>
-        <w:t xml:space="preserve">Das System soll über eine Applikation in </w:t>
-      </w:r>
-      <w:proofErr w:type="spellStart"/>
-      <w:r>
-        <w:t>Facebook</w:t>
-      </w:r>
-      <w:proofErr w:type="spellEnd"/>
-      <w:r>
-        <w:t xml:space="preserve"> Verfügbar gemacht werden. Somit kö</w:t>
+        <w:t>Das System soll übe</w:t>
+      </w:r>
+      <w:r>
+        <w:t>r eine Applikation in Facebook v</w:t>
+      </w:r>
+      <w:r>
+        <w:t>erfügbar gemacht werden. Somit kö</w:t>
       </w:r>
       <w:r>
         <w:t>n</w:t>
       </w:r>
       <w:r>
-        <w:t xml:space="preserve">nen </w:t>
-      </w:r>
-      <w:proofErr w:type="spellStart"/>
-      <w:r>
-        <w:t>Facebooknutzer</w:t>
-      </w:r>
-      <w:proofErr w:type="spellEnd"/>
-      <w:r>
-        <w:t xml:space="preserve"> Zugriff auf ihr Profil gewähren, um Daten für eine Registrierung zu übernehmen. Erstellte Events können auf der </w:t>
-      </w:r>
-      <w:proofErr w:type="spellStart"/>
-      <w:r>
-        <w:t>Facebookpinnwand</w:t>
-      </w:r>
-      <w:proofErr w:type="spellEnd"/>
-      <w:r>
-        <w:t xml:space="preserve"> übernommen werden.</w:t>
+        <w:t>nen Facebooknutzer Zugriff auf ihr Profil gewähren, um Daten für eine Registrierung zu übe</w:t>
+      </w:r>
+      <w:r>
+        <w:t>r</w:t>
+      </w:r>
+      <w:r>
+        <w:t>nehmen. Erstellte Events können auf der Facebookpinnwand übernommen werden.</w:t>
       </w:r>
     </w:p>
     <w:p>
@@ -9385,13 +9224,11 @@
       </w:pPr>
       <w:bookmarkStart w:id="56" w:name="_Toc320350270"/>
       <w:bookmarkStart w:id="57" w:name="_Toc320351654"/>
-      <w:proofErr w:type="spellStart"/>
       <w:r>
         <w:t>Wartbarkeit</w:t>
       </w:r>
       <w:bookmarkEnd w:id="56"/>
       <w:bookmarkEnd w:id="57"/>
-      <w:proofErr w:type="spellEnd"/>
     </w:p>
     <w:p>
       <w:pPr>
@@ -9414,13 +9251,11 @@
       </w:pPr>
       <w:bookmarkStart w:id="58" w:name="_Toc320350271"/>
       <w:bookmarkStart w:id="59" w:name="_Toc320351655"/>
-      <w:proofErr w:type="spellStart"/>
       <w:r>
         <w:t>Portabilität</w:t>
       </w:r>
       <w:bookmarkEnd w:id="58"/>
       <w:bookmarkEnd w:id="59"/>
-      <w:proofErr w:type="spellEnd"/>
     </w:p>
     <w:p>
       <w:pPr>
@@ -10001,13 +9836,7 @@
         <w:t>Benutzer</w:t>
       </w:r>
       <w:r>
-        <w:t xml:space="preserve"> unter Angabe folgender Informationen a</w:t>
-      </w:r>
-      <w:r>
-        <w:t>n</w:t>
-      </w:r>
-      <w:r>
-        <w:t>fordern:</w:t>
+        <w:t xml:space="preserve"> unter Angabe folgender Informationen anfordern:</w:t>
       </w:r>
     </w:p>
     <w:p>
@@ -10188,15 +10017,7 @@
     </w:p>
     <w:p>
       <w:r>
-        <w:t xml:space="preserve">Er kann </w:t>
-      </w:r>
-      <w:proofErr w:type="spellStart"/>
-      <w:r>
-        <w:t>Blockierlisten</w:t>
-      </w:r>
-      <w:proofErr w:type="spellEnd"/>
-      <w:r>
-        <w:t xml:space="preserve"> führen, auf denen </w:t>
+        <w:t xml:space="preserve">Er kann Blockierlisten führen, auf denen </w:t>
       </w:r>
       <w:r>
         <w:t>Benutzer</w:t>
@@ -10233,21 +10054,7 @@
         <w:t>Benutzer</w:t>
       </w:r>
       <w:r>
-        <w:t xml:space="preserve"> eine private Nachricht zukommen la</w:t>
-      </w:r>
-      <w:r>
-        <w:t>s</w:t>
-      </w:r>
-      <w:r>
-        <w:t xml:space="preserve">sen, wenn er nicht auf dessen </w:t>
-      </w:r>
-      <w:proofErr w:type="spellStart"/>
-      <w:r>
-        <w:t>Blockierliste</w:t>
-      </w:r>
-      <w:proofErr w:type="spellEnd"/>
-      <w:r>
-        <w:t xml:space="preserve"> steht.</w:t>
+        <w:t xml:space="preserve"> eine private Nachricht zukommen lassen, wenn er nicht auf dessen Blockierliste steht.</w:t>
       </w:r>
     </w:p>
     <w:p>
@@ -11331,23 +11138,13 @@
       <w:bookmarkStart w:id="101" w:name="_Toc320350292"/>
       <w:bookmarkStart w:id="102" w:name="_Toc320351676"/>
       <w:bookmarkStart w:id="103" w:name="_Toc320352288"/>
-      <w:proofErr w:type="spellStart"/>
       <w:r>
         <w:lastRenderedPageBreak/>
-        <w:t>Referenzierte</w:t>
-      </w:r>
-      <w:proofErr w:type="spellEnd"/>
-      <w:r>
-        <w:t xml:space="preserve"> </w:t>
-      </w:r>
-      <w:proofErr w:type="spellStart"/>
-      <w:r>
-        <w:t>Dokumente</w:t>
+        <w:t>Referenzierte Dokumente</w:t>
       </w:r>
       <w:bookmarkEnd w:id="101"/>
       <w:bookmarkEnd w:id="102"/>
       <w:bookmarkEnd w:id="103"/>
-      <w:proofErr w:type="spellEnd"/>
     </w:p>
     <w:p/>
     <w:p>
@@ -11365,15 +11162,7 @@
         <w:t>t</w:t>
       </w:r>
       <w:r>
-        <w:t xml:space="preserve">lung und Systemspezifikation. Lehrbrief im Verbundstudium, </w:t>
-      </w:r>
-      <w:proofErr w:type="spellStart"/>
-      <w:r>
-        <w:t>IfV</w:t>
-      </w:r>
-      <w:proofErr w:type="spellEnd"/>
-      <w:r>
-        <w:t xml:space="preserve"> NRW, Hagen, 2009</w:t>
+        <w:t>lung und Systemspezifikation. Lehrbrief im Verbundstudium, IfV NRW, Hagen, 2009</w:t>
       </w:r>
     </w:p>
     <w:p/>
@@ -11552,7 +11341,7 @@
         <w:noProof/>
         <w:color w:val="FFFFFF" w:themeColor="background1"/>
       </w:rPr>
-      <w:t>7</w:t>
+      <w:t>14</w:t>
     </w:r>
     <w:r>
       <w:rPr>
@@ -11685,7 +11474,7 @@
         <w:noProof/>
         <w:color w:val="FFFFFF" w:themeColor="background1"/>
       </w:rPr>
-      <w:t>X</w:t>
+      <w:t>VIII</w:t>
     </w:r>
     <w:r>
       <w:rPr>
@@ -11769,7 +11558,7 @@
                   <a:blip r:embed="rId1">
                     <a:extLst>
                       <a:ext uri="{28A0092B-C50C-407E-A947-70E740481C1C}">
-                        <a14:useLocalDpi xmlns:a14="http://schemas.microsoft.com/office/drawing/2010/main" xmlns:wps="http://schemas.microsoft.com/office/word/2010/wordprocessingShape" xmlns:wpi="http://schemas.microsoft.com/office/word/2010/wordprocessingInk" xmlns:wpg="http://schemas.microsoft.com/office/word/2010/wordprocessingGroup" xmlns:w14="http://schemas.microsoft.com/office/word/2010/wordml" xmlns:w="http://schemas.openxmlformats.org/wordprocessingml/2006/main" xmlns:w10="urn:schemas-microsoft-com:office:word" xmlns:wp14="http://schemas.microsoft.com/office/word/2010/wordprocessingDrawing" xmlns:v="urn:schemas-microsoft-com:vml" xmlns:o="urn:schemas-microsoft-com:office:office" xmlns:mc="http://schemas.openxmlformats.org/markup-compatibility/2006" xmlns:wpc="http://schemas.microsoft.com/office/word/2010/wordprocessingCanvas" xmlns="" val="0"/>
+                        <a14:useLocalDpi xmlns="" xmlns:wpc="http://schemas.microsoft.com/office/word/2010/wordprocessingCanvas" xmlns:mc="http://schemas.openxmlformats.org/markup-compatibility/2006" xmlns:o="urn:schemas-microsoft-com:office:office" xmlns:v="urn:schemas-microsoft-com:vml" xmlns:wp14="http://schemas.microsoft.com/office/word/2010/wordprocessingDrawing" xmlns:w10="urn:schemas-microsoft-com:office:word" xmlns:w="http://schemas.openxmlformats.org/wordprocessingml/2006/main" xmlns:w14="http://schemas.microsoft.com/office/word/2010/wordml" xmlns:wpg="http://schemas.microsoft.com/office/word/2010/wordprocessingGroup" xmlns:wpi="http://schemas.microsoft.com/office/word/2010/wordprocessingInk" xmlns:wps="http://schemas.microsoft.com/office/word/2010/wordprocessingShape" xmlns:a14="http://schemas.microsoft.com/office/drawing/2010/main" val="0"/>
                       </a:ext>
                     </a:extLst>
                   </a:blip>
@@ -11810,15 +11599,7 @@
       <w:t xml:space="preserve">FST </w:t>
     </w:r>
     <w:r>
-      <w:t>Projekt "</w:t>
-    </w:r>
-    <w:proofErr w:type="spellStart"/>
-    <w:r>
-      <w:t>Eventalizer</w:t>
-    </w:r>
-    <w:proofErr w:type="spellEnd"/>
-    <w:r>
-      <w:t>" (SS 2012) Team 5</w:t>
+      <w:t>Projekt "Eventalizer" (SS 2012) Team 5</w:t>
     </w:r>
     <w:r>
       <w:t xml:space="preserve">           </w:t>
@@ -19571,7 +19352,7 @@
 </file>
 
 <file path=customXml/itemProps2.xml><?xml version="1.0" encoding="utf-8"?>
-<ds:datastoreItem xmlns:ds="http://schemas.openxmlformats.org/officeDocument/2006/customXml" ds:itemID="{BB681B49-5493-47D1-A95D-CDF1ED4BDE16}">
+<ds:datastoreItem xmlns:ds="http://schemas.openxmlformats.org/officeDocument/2006/customXml" ds:itemID="{2B81A150-9576-45E0-A658-5410A2E1AA94}">
   <ds:schemaRefs>
     <ds:schemaRef ds:uri="http://schemas.openxmlformats.org/officeDocument/2006/bibliography"/>
   </ds:schemaRefs>

</xml_diff>

<commit_message>
Scheiss gitHub - LH-Abnahmekriterien Teil 1
</commit_message>
<xml_diff>
--- a/Dokumente/LH_Eventalizer.docx
+++ b/Dokumente/LH_Eventalizer.docx
@@ -1,6 +1,6 @@
 
 <file path=word/document.xml><?xml version="1.0" encoding="utf-8"?>
-<w:document xmlns:wpc="http://schemas.microsoft.com/office/word/2010/wordprocessingCanvas" xmlns:mc="http://schemas.openxmlformats.org/markup-compatibility/2006" xmlns:o="urn:schemas-microsoft-com:office:office" xmlns:r="http://schemas.openxmlformats.org/officeDocument/2006/relationships" xmlns:m="http://schemas.openxmlformats.org/officeDocument/2006/math" xmlns:v="urn:schemas-microsoft-com:vml" xmlns:wp14="http://schemas.microsoft.com/office/word/2010/wordprocessingDrawing" xmlns:wp="http://schemas.openxmlformats.org/drawingml/2006/wordprocessingDrawing" xmlns:w10="urn:schemas-microsoft-com:office:word" xmlns:w="http://schemas.openxmlformats.org/wordprocessingml/2006/main" xmlns:w14="http://schemas.microsoft.com/office/word/2010/wordml" xmlns:wpg="http://schemas.microsoft.com/office/word/2010/wordprocessingGroup" xmlns:wpi="http://schemas.microsoft.com/office/word/2010/wordprocessingInk" xmlns:wne="http://schemas.microsoft.com/office/word/2006/wordml" xmlns:wps="http://schemas.microsoft.com/office/word/2010/wordprocessingShape" mc:Ignorable="w14 wp14">
+<w:document xmlns:ve="http://schemas.openxmlformats.org/markup-compatibility/2006" xmlns:o="urn:schemas-microsoft-com:office:office" xmlns:r="http://schemas.openxmlformats.org/officeDocument/2006/relationships" xmlns:m="http://schemas.openxmlformats.org/officeDocument/2006/math" xmlns:v="urn:schemas-microsoft-com:vml" xmlns:wp="http://schemas.openxmlformats.org/drawingml/2006/wordprocessingDrawing" xmlns:w10="urn:schemas-microsoft-com:office:word" xmlns:w="http://schemas.openxmlformats.org/wordprocessingml/2006/main" xmlns:wne="http://schemas.microsoft.com/office/word/2006/wordml">
   <w:body>
     <w:sdt>
       <w:sdtPr>
@@ -51,7 +51,7 @@
               <w:lang w:eastAsia="de-DE" w:bidi="ar-SA"/>
             </w:rPr>
             <w:pict>
-              <v:group id="Group 30" o:spid="_x0000_s1038" style="position:absolute;margin-left:2600.7pt;margin-top:0;width:332.7pt;height:227.25pt;z-index:251663360;mso-position-horizontal:right;mso-position-horizontal-relative:margin;mso-position-vertical:top;mso-position-vertical-relative:page" coordorigin="4136,15" coordsize="6654,4545" o:gfxdata="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" o:allowincell="f">
+              <v:group id="Group 30" o:spid="_x0000_s1038" style="position:absolute;margin-left:2893.4pt;margin-top:0;width:332.7pt;height:227.25pt;z-index:251663360;mso-position-horizontal:right;mso-position-horizontal-relative:margin;mso-position-vertical:top;mso-position-vertical-relative:page" coordorigin="4136,15" coordsize="6654,4545" o:gfxdata="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" o:allowincell="f">
                 <v:shape id="AutoShape 31" o:spid="_x0000_s1042" type="#_x0000_t32" style="position:absolute;left:4136;top:15;width:3058;height:3855;visibility:visible" o:connectortype="straight" o:gfxdata="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" strokecolor="#a7bfde [1620]"/>
                 <v:oval id="Oval 32" o:spid="_x0000_s1041" style="position:absolute;left:6674;top:444;width:4116;height:4116;visibility:visible" o:gfxdata="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" fillcolor="#a7bfde [1620]" stroked="f"/>
                 <v:oval id="Oval 33" o:spid="_x0000_s1040" style="position:absolute;left:6773;top:1058;width:3367;height:3367;visibility:visible" o:gfxdata="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" fillcolor="#d3dfee [820]" stroked="f"/>
@@ -65,7 +65,7 @@
           <w:tblPr>
             <w:tblpPr w:leftFromText="187" w:rightFromText="187" w:horzAnchor="margin" w:tblpX="856" w:tblpYSpec="bottom"/>
             <w:tblW w:w="2359" w:type="pct"/>
-            <w:tblLook w:val="04A0" w:firstRow="1" w:lastRow="0" w:firstColumn="1" w:lastColumn="0" w:noHBand="0" w:noVBand="1"/>
+            <w:tblLook w:val="04A0"/>
           </w:tblPr>
           <w:tblGrid>
             <w:gridCol w:w="4361"/>
@@ -188,25 +188,7 @@
                     <w:sz w:val="28"/>
                     <w:szCs w:val="28"/>
                   </w:rPr>
-                  <w:t>FST Projekt "</w:t>
-                </w:r>
-                <w:proofErr w:type="spellStart"/>
-                <w:r>
-                  <w:rPr>
-                    <w:color w:val="484329" w:themeColor="background2" w:themeShade="3F"/>
-                    <w:sz w:val="28"/>
-                    <w:szCs w:val="28"/>
-                  </w:rPr>
-                  <w:t>Eventalizer</w:t>
-                </w:r>
-                <w:proofErr w:type="spellEnd"/>
-                <w:r>
-                  <w:rPr>
-                    <w:color w:val="484329" w:themeColor="background2" w:themeShade="3F"/>
-                    <w:sz w:val="28"/>
-                    <w:szCs w:val="28"/>
-                  </w:rPr>
-                  <w:t xml:space="preserve">" </w:t>
+                  <w:t xml:space="preserve">FST Projekt "Eventalizer" </w:t>
                 </w:r>
                 <w:r>
                   <w:rPr>
@@ -340,23 +322,7 @@
                         <w:b/>
                         <w:bCs/>
                       </w:rPr>
-                      <w:t xml:space="preserve">Alexander </w:t>
-                    </w:r>
-                    <w:proofErr w:type="spellStart"/>
-                    <w:r>
-                      <w:rPr>
-                        <w:b/>
-                        <w:bCs/>
-                      </w:rPr>
-                      <w:t>Benölken</w:t>
-                    </w:r>
-                    <w:proofErr w:type="spellEnd"/>
-                    <w:r>
-                      <w:rPr>
-                        <w:b/>
-                        <w:bCs/>
-                      </w:rPr>
-                      <w:t xml:space="preserve">, Martin </w:t>
+                      <w:t xml:space="preserve">Alexander Benölken, Martin </w:t>
                     </w:r>
                     <w:proofErr w:type="spellStart"/>
                     <w:r>
@@ -481,8 +447,8 @@
           <w:pPr>
             <w:ind w:left="2160"/>
             <w:sectPr>
-              <w:headerReference w:type="default" r:id="rId10"/>
-              <w:footerReference w:type="default" r:id="rId11"/>
+              <w:headerReference w:type="default" r:id="rId9"/>
+              <w:footerReference w:type="default" r:id="rId10"/>
               <w:pgSz w:w="11907" w:h="16839" w:code="9"/>
               <w:pgMar w:top="1440" w:right="1440" w:bottom="1440" w:left="1440" w:header="1440" w:footer="720" w:gutter="0"/>
               <w:cols w:space="720"/>
@@ -496,7 +462,7 @@
               <w:lang w:eastAsia="de-DE" w:bidi="ar-SA"/>
             </w:rPr>
             <w:pict>
-              <v:group id="Group 7" o:spid="_x0000_s1032" style="position:absolute;left:0;text-align:left;margin-left:1987.35pt;margin-top:0;width:264.55pt;height:690.65pt;z-index:251660288;mso-position-horizontal:right;mso-position-horizontal-relative:page;mso-position-vertical:bottom;mso-position-vertical-relative:page" coordorigin="5531,1258" coordsize="5291,13813" o:gfxdata="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">
+              <v:group id="Group 7" o:spid="_x0000_s1032" style="position:absolute;left:0;text-align:left;margin-left:2211.9pt;margin-top:0;width:264.55pt;height:690.65pt;z-index:251660288;mso-position-horizontal:right;mso-position-horizontal-relative:page;mso-position-vertical:bottom;mso-position-vertical-relative:page" coordorigin="5531,1258" coordsize="5291,13813" o:gfxdata="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">
                 <v:shape id="AutoShape 8" o:spid="_x0000_s1037" type="#_x0000_t32" style="position:absolute;left:6519;top:1258;width:4303;height:10040;flip:x;visibility:visible" o:connectortype="straight" o:gfxdata="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" strokecolor="#a7bfde [1620]"/>
                 <v:group id="Group 9" o:spid="_x0000_s1033" style="position:absolute;left:5531;top:9226;width:5291;height:5845" coordorigin="5531,9226" coordsize="5291,5845" o:gfxdata="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">
                   <v:shape id="Freeform 10" o:spid="_x0000_s1036" style="position:absolute;left:5531;top:9226;width:5291;height:5845;visibility:visible;mso-wrap-style:square;v-text-anchor:top" coordsize="6418,6670" o:gfxdata="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" path="m6418,1185r,5485l1809,6669c974,5889,,3958,1407,1987,2830,,5591,411,6418,1185xe" fillcolor="#a7bfde [1620]" stroked="f">
@@ -541,7 +507,7 @@
       <w:tblPr>
         <w:tblStyle w:val="HelleListe-Akzent11"/>
         <w:tblW w:w="0" w:type="auto"/>
-        <w:tblLook w:val="00A0" w:firstRow="1" w:lastRow="0" w:firstColumn="1" w:lastColumn="0" w:noHBand="0" w:noVBand="0"/>
+        <w:tblLook w:val="00A0"/>
       </w:tblPr>
       <w:tblGrid>
         <w:gridCol w:w="1134"/>
@@ -551,11 +517,11 @@
       </w:tblGrid>
       <w:tr>
         <w:trPr>
-          <w:cnfStyle w:val="100000000000" w:firstRow="1" w:lastRow="0" w:firstColumn="0" w:lastColumn="0" w:oddVBand="0" w:evenVBand="0" w:oddHBand="0" w:evenHBand="0" w:firstRowFirstColumn="0" w:firstRowLastColumn="0" w:lastRowFirstColumn="0" w:lastRowLastColumn="0"/>
+          <w:cnfStyle w:val="100000000000"/>
         </w:trPr>
         <w:tc>
           <w:tcPr>
-            <w:cnfStyle w:val="001000000000" w:firstRow="0" w:lastRow="0" w:firstColumn="1" w:lastColumn="0" w:oddVBand="0" w:evenVBand="0" w:oddHBand="0" w:evenHBand="0" w:firstRowFirstColumn="0" w:firstRowLastColumn="0" w:lastRowFirstColumn="0" w:lastRowLastColumn="0"/>
+            <w:cnfStyle w:val="001000000000"/>
             <w:tcW w:w="1134" w:type="dxa"/>
           </w:tcPr>
           <w:p>
@@ -576,7 +542,7 @@
         </w:tc>
         <w:tc>
           <w:tcPr>
-            <w:cnfStyle w:val="000010000000" w:firstRow="0" w:lastRow="0" w:firstColumn="0" w:lastColumn="0" w:oddVBand="1" w:evenVBand="0" w:oddHBand="0" w:evenHBand="0" w:firstRowFirstColumn="0" w:firstRowLastColumn="0" w:lastRowFirstColumn="0" w:lastRowLastColumn="0"/>
+            <w:cnfStyle w:val="000010000000"/>
             <w:tcW w:w="1560" w:type="dxa"/>
           </w:tcPr>
           <w:p>
@@ -601,7 +567,7 @@
           </w:tcPr>
           <w:p>
             <w:pPr>
-              <w:cnfStyle w:val="100000000000" w:firstRow="1" w:lastRow="0" w:firstColumn="0" w:lastColumn="0" w:oddVBand="0" w:evenVBand="0" w:oddHBand="0" w:evenHBand="0" w:firstRowFirstColumn="0" w:firstRowLastColumn="0" w:lastRowFirstColumn="0" w:lastRowLastColumn="0"/>
+              <w:cnfStyle w:val="100000000000"/>
               <w:rPr>
                 <w:rFonts w:cs="Arial"/>
                 <w:sz w:val="20"/>
@@ -618,7 +584,7 @@
         </w:tc>
         <w:tc>
           <w:tcPr>
-            <w:cnfStyle w:val="000010000000" w:firstRow="0" w:lastRow="0" w:firstColumn="0" w:lastColumn="0" w:oddVBand="1" w:evenVBand="0" w:oddHBand="0" w:evenHBand="0" w:firstRowFirstColumn="0" w:firstRowLastColumn="0" w:lastRowFirstColumn="0" w:lastRowLastColumn="0"/>
+            <w:cnfStyle w:val="000010000000"/>
             <w:tcW w:w="4284" w:type="dxa"/>
           </w:tcPr>
           <w:p>
@@ -640,11 +606,11 @@
       </w:tr>
       <w:tr>
         <w:trPr>
-          <w:cnfStyle w:val="000000100000" w:firstRow="0" w:lastRow="0" w:firstColumn="0" w:lastColumn="0" w:oddVBand="0" w:evenVBand="0" w:oddHBand="1" w:evenHBand="0" w:firstRowFirstColumn="0" w:firstRowLastColumn="0" w:lastRowFirstColumn="0" w:lastRowLastColumn="0"/>
+          <w:cnfStyle w:val="000000100000"/>
         </w:trPr>
         <w:tc>
           <w:tcPr>
-            <w:cnfStyle w:val="001000000000" w:firstRow="0" w:lastRow="0" w:firstColumn="1" w:lastColumn="0" w:oddVBand="0" w:evenVBand="0" w:oddHBand="0" w:evenHBand="0" w:firstRowFirstColumn="0" w:firstRowLastColumn="0" w:lastRowFirstColumn="0" w:lastRowLastColumn="0"/>
+            <w:cnfStyle w:val="001000000000"/>
             <w:tcW w:w="1134" w:type="dxa"/>
           </w:tcPr>
           <w:p>
@@ -665,7 +631,7 @@
         </w:tc>
         <w:tc>
           <w:tcPr>
-            <w:cnfStyle w:val="000010000000" w:firstRow="0" w:lastRow="0" w:firstColumn="0" w:lastColumn="0" w:oddVBand="1" w:evenVBand="0" w:oddHBand="0" w:evenHBand="0" w:firstRowFirstColumn="0" w:firstRowLastColumn="0" w:lastRowFirstColumn="0" w:lastRowLastColumn="0"/>
+            <w:cnfStyle w:val="000010000000"/>
             <w:tcW w:w="1560" w:type="dxa"/>
           </w:tcPr>
           <w:p>
@@ -690,7 +656,7 @@
           </w:tcPr>
           <w:p>
             <w:pPr>
-              <w:cnfStyle w:val="000000100000" w:firstRow="0" w:lastRow="0" w:firstColumn="0" w:lastColumn="0" w:oddVBand="0" w:evenVBand="0" w:oddHBand="1" w:evenHBand="0" w:firstRowFirstColumn="0" w:firstRowLastColumn="0" w:lastRowFirstColumn="0" w:lastRowLastColumn="0"/>
+              <w:cnfStyle w:val="000000100000"/>
               <w:rPr>
                 <w:rFonts w:cs="Arial"/>
                 <w:sz w:val="20"/>
@@ -701,21 +667,12 @@
                 <w:rFonts w:cs="Arial"/>
                 <w:sz w:val="20"/>
               </w:rPr>
-              <w:t xml:space="preserve">Alexander </w:t>
+              <w:t>Alexander Benölken</w:t>
             </w:r>
-            <w:proofErr w:type="spellStart"/>
-            <w:r>
-              <w:rPr>
-                <w:rFonts w:cs="Arial"/>
-                <w:sz w:val="20"/>
-              </w:rPr>
-              <w:t>Benölken</w:t>
-            </w:r>
-            <w:proofErr w:type="spellEnd"/>
           </w:p>
           <w:p>
             <w:pPr>
-              <w:cnfStyle w:val="000000100000" w:firstRow="0" w:lastRow="0" w:firstColumn="0" w:lastColumn="0" w:oddVBand="0" w:evenVBand="0" w:oddHBand="1" w:evenHBand="0" w:firstRowFirstColumn="0" w:firstRowLastColumn="0" w:lastRowFirstColumn="0" w:lastRowLastColumn="0"/>
+              <w:cnfStyle w:val="000000100000"/>
               <w:rPr>
                 <w:rFonts w:cs="Arial"/>
                 <w:sz w:val="20"/>
@@ -732,7 +689,7 @@
         </w:tc>
         <w:tc>
           <w:tcPr>
-            <w:cnfStyle w:val="000010000000" w:firstRow="0" w:lastRow="0" w:firstColumn="0" w:lastColumn="0" w:oddVBand="1" w:evenVBand="0" w:oddHBand="0" w:evenHBand="0" w:firstRowFirstColumn="0" w:firstRowLastColumn="0" w:lastRowFirstColumn="0" w:lastRowLastColumn="0"/>
+            <w:cnfStyle w:val="000010000000"/>
             <w:tcW w:w="4284" w:type="dxa"/>
           </w:tcPr>
           <w:p>
@@ -755,7 +712,7 @@
       <w:tr>
         <w:tc>
           <w:tcPr>
-            <w:cnfStyle w:val="001000000000" w:firstRow="0" w:lastRow="0" w:firstColumn="1" w:lastColumn="0" w:oddVBand="0" w:evenVBand="0" w:oddHBand="0" w:evenHBand="0" w:firstRowFirstColumn="0" w:firstRowLastColumn="0" w:lastRowFirstColumn="0" w:lastRowLastColumn="0"/>
+            <w:cnfStyle w:val="001000000000"/>
             <w:tcW w:w="1134" w:type="dxa"/>
           </w:tcPr>
           <w:p>
@@ -776,7 +733,7 @@
         </w:tc>
         <w:tc>
           <w:tcPr>
-            <w:cnfStyle w:val="000010000000" w:firstRow="0" w:lastRow="0" w:firstColumn="0" w:lastColumn="0" w:oddVBand="1" w:evenVBand="0" w:oddHBand="0" w:evenHBand="0" w:firstRowFirstColumn="0" w:firstRowLastColumn="0" w:lastRowFirstColumn="0" w:lastRowLastColumn="0"/>
+            <w:cnfStyle w:val="000010000000"/>
             <w:tcW w:w="1560" w:type="dxa"/>
           </w:tcPr>
           <w:p>
@@ -801,7 +758,7 @@
           </w:tcPr>
           <w:p>
             <w:pPr>
-              <w:cnfStyle w:val="000000000000" w:firstRow="0" w:lastRow="0" w:firstColumn="0" w:lastColumn="0" w:oddVBand="0" w:evenVBand="0" w:oddHBand="0" w:evenHBand="0" w:firstRowFirstColumn="0" w:firstRowLastColumn="0" w:lastRowFirstColumn="0" w:lastRowLastColumn="0"/>
+              <w:cnfStyle w:val="000000000000"/>
               <w:rPr>
                 <w:rFonts w:cs="Arial"/>
                 <w:sz w:val="20"/>
@@ -827,7 +784,7 @@
         </w:tc>
         <w:tc>
           <w:tcPr>
-            <w:cnfStyle w:val="000010000000" w:firstRow="0" w:lastRow="0" w:firstColumn="0" w:lastColumn="0" w:oddVBand="1" w:evenVBand="0" w:oddHBand="0" w:evenHBand="0" w:firstRowFirstColumn="0" w:firstRowLastColumn="0" w:lastRowFirstColumn="0" w:lastRowLastColumn="0"/>
+            <w:cnfStyle w:val="000010000000"/>
             <w:tcW w:w="4284" w:type="dxa"/>
           </w:tcPr>
           <w:p>
@@ -849,11 +806,11 @@
       </w:tr>
       <w:tr>
         <w:trPr>
-          <w:cnfStyle w:val="000000100000" w:firstRow="0" w:lastRow="0" w:firstColumn="0" w:lastColumn="0" w:oddVBand="0" w:evenVBand="0" w:oddHBand="1" w:evenHBand="0" w:firstRowFirstColumn="0" w:firstRowLastColumn="0" w:lastRowFirstColumn="0" w:lastRowLastColumn="0"/>
+          <w:cnfStyle w:val="000000100000"/>
         </w:trPr>
         <w:tc>
           <w:tcPr>
-            <w:cnfStyle w:val="001000000000" w:firstRow="0" w:lastRow="0" w:firstColumn="1" w:lastColumn="0" w:oddVBand="0" w:evenVBand="0" w:oddHBand="0" w:evenHBand="0" w:firstRowFirstColumn="0" w:firstRowLastColumn="0" w:lastRowFirstColumn="0" w:lastRowLastColumn="0"/>
+            <w:cnfStyle w:val="001000000000"/>
             <w:tcW w:w="1134" w:type="dxa"/>
           </w:tcPr>
           <w:p>
@@ -874,7 +831,7 @@
         </w:tc>
         <w:tc>
           <w:tcPr>
-            <w:cnfStyle w:val="000010000000" w:firstRow="0" w:lastRow="0" w:firstColumn="0" w:lastColumn="0" w:oddVBand="1" w:evenVBand="0" w:oddHBand="0" w:evenHBand="0" w:firstRowFirstColumn="0" w:firstRowLastColumn="0" w:lastRowFirstColumn="0" w:lastRowLastColumn="0"/>
+            <w:cnfStyle w:val="000010000000"/>
             <w:tcW w:w="1560" w:type="dxa"/>
           </w:tcPr>
           <w:p>
@@ -899,7 +856,7 @@
           </w:tcPr>
           <w:p>
             <w:pPr>
-              <w:cnfStyle w:val="000000100000" w:firstRow="0" w:lastRow="0" w:firstColumn="0" w:lastColumn="0" w:oddVBand="0" w:evenVBand="0" w:oddHBand="1" w:evenHBand="0" w:firstRowFirstColumn="0" w:firstRowLastColumn="0" w:lastRowFirstColumn="0" w:lastRowLastColumn="0"/>
+              <w:cnfStyle w:val="000000100000"/>
               <w:rPr>
                 <w:rFonts w:cs="Arial"/>
                 <w:sz w:val="20"/>
@@ -910,22 +867,13 @@
                 <w:rFonts w:cs="Arial"/>
                 <w:sz w:val="20"/>
               </w:rPr>
-              <w:t xml:space="preserve">Alexander </w:t>
+              <w:t>Alexander Benölken</w:t>
             </w:r>
-            <w:proofErr w:type="spellStart"/>
-            <w:r>
-              <w:rPr>
-                <w:rFonts w:cs="Arial"/>
-                <w:sz w:val="20"/>
-              </w:rPr>
-              <w:t>Benölken</w:t>
-            </w:r>
-            <w:proofErr w:type="spellEnd"/>
           </w:p>
         </w:tc>
         <w:tc>
           <w:tcPr>
-            <w:cnfStyle w:val="000010000000" w:firstRow="0" w:lastRow="0" w:firstColumn="0" w:lastColumn="0" w:oddVBand="1" w:evenVBand="0" w:oddHBand="0" w:evenHBand="0" w:firstRowFirstColumn="0" w:firstRowLastColumn="0" w:lastRowFirstColumn="0" w:lastRowLastColumn="0"/>
+            <w:cnfStyle w:val="000010000000"/>
             <w:tcW w:w="4284" w:type="dxa"/>
           </w:tcPr>
           <w:p>
@@ -948,7 +896,7 @@
       <w:tr>
         <w:tc>
           <w:tcPr>
-            <w:cnfStyle w:val="001000000000" w:firstRow="0" w:lastRow="0" w:firstColumn="1" w:lastColumn="0" w:oddVBand="0" w:evenVBand="0" w:oddHBand="0" w:evenHBand="0" w:firstRowFirstColumn="0" w:firstRowLastColumn="0" w:lastRowFirstColumn="0" w:lastRowLastColumn="0"/>
+            <w:cnfStyle w:val="001000000000"/>
             <w:tcW w:w="1134" w:type="dxa"/>
           </w:tcPr>
           <w:p>
@@ -962,7 +910,7 @@
         </w:tc>
         <w:tc>
           <w:tcPr>
-            <w:cnfStyle w:val="000010000000" w:firstRow="0" w:lastRow="0" w:firstColumn="0" w:lastColumn="0" w:oddVBand="1" w:evenVBand="0" w:oddHBand="0" w:evenHBand="0" w:firstRowFirstColumn="0" w:firstRowLastColumn="0" w:lastRowFirstColumn="0" w:lastRowLastColumn="0"/>
+            <w:cnfStyle w:val="000010000000"/>
             <w:tcW w:w="1560" w:type="dxa"/>
           </w:tcPr>
           <w:p>
@@ -980,7 +928,7 @@
           </w:tcPr>
           <w:p>
             <w:pPr>
-              <w:cnfStyle w:val="000000000000" w:firstRow="0" w:lastRow="0" w:firstColumn="0" w:lastColumn="0" w:oddVBand="0" w:evenVBand="0" w:oddHBand="0" w:evenHBand="0" w:firstRowFirstColumn="0" w:firstRowLastColumn="0" w:lastRowFirstColumn="0" w:lastRowLastColumn="0"/>
+              <w:cnfStyle w:val="000000000000"/>
               <w:rPr>
                 <w:rFonts w:cs="Arial"/>
                 <w:sz w:val="20"/>
@@ -990,7 +938,7 @@
         </w:tc>
         <w:tc>
           <w:tcPr>
-            <w:cnfStyle w:val="000010000000" w:firstRow="0" w:lastRow="0" w:firstColumn="0" w:lastColumn="0" w:oddVBand="1" w:evenVBand="0" w:oddHBand="0" w:evenHBand="0" w:firstRowFirstColumn="0" w:firstRowLastColumn="0" w:lastRowFirstColumn="0" w:lastRowLastColumn="0"/>
+            <w:cnfStyle w:val="000010000000"/>
             <w:tcW w:w="4284" w:type="dxa"/>
           </w:tcPr>
           <w:p>
@@ -1005,11 +953,11 @@
       </w:tr>
       <w:tr>
         <w:trPr>
-          <w:cnfStyle w:val="000000100000" w:firstRow="0" w:lastRow="0" w:firstColumn="0" w:lastColumn="0" w:oddVBand="0" w:evenVBand="0" w:oddHBand="1" w:evenHBand="0" w:firstRowFirstColumn="0" w:firstRowLastColumn="0" w:lastRowFirstColumn="0" w:lastRowLastColumn="0"/>
+          <w:cnfStyle w:val="000000100000"/>
         </w:trPr>
         <w:tc>
           <w:tcPr>
-            <w:cnfStyle w:val="001000000000" w:firstRow="0" w:lastRow="0" w:firstColumn="1" w:lastColumn="0" w:oddVBand="0" w:evenVBand="0" w:oddHBand="0" w:evenHBand="0" w:firstRowFirstColumn="0" w:firstRowLastColumn="0" w:lastRowFirstColumn="0" w:lastRowLastColumn="0"/>
+            <w:cnfStyle w:val="001000000000"/>
             <w:tcW w:w="1134" w:type="dxa"/>
           </w:tcPr>
           <w:p>
@@ -1023,7 +971,7 @@
         </w:tc>
         <w:tc>
           <w:tcPr>
-            <w:cnfStyle w:val="000010000000" w:firstRow="0" w:lastRow="0" w:firstColumn="0" w:lastColumn="0" w:oddVBand="1" w:evenVBand="0" w:oddHBand="0" w:evenHBand="0" w:firstRowFirstColumn="0" w:firstRowLastColumn="0" w:lastRowFirstColumn="0" w:lastRowLastColumn="0"/>
+            <w:cnfStyle w:val="000010000000"/>
             <w:tcW w:w="1560" w:type="dxa"/>
           </w:tcPr>
           <w:p>
@@ -1041,7 +989,7 @@
           </w:tcPr>
           <w:p>
             <w:pPr>
-              <w:cnfStyle w:val="000000100000" w:firstRow="0" w:lastRow="0" w:firstColumn="0" w:lastColumn="0" w:oddVBand="0" w:evenVBand="0" w:oddHBand="1" w:evenHBand="0" w:firstRowFirstColumn="0" w:firstRowLastColumn="0" w:lastRowFirstColumn="0" w:lastRowLastColumn="0"/>
+              <w:cnfStyle w:val="000000100000"/>
               <w:rPr>
                 <w:rFonts w:cs="Arial"/>
                 <w:sz w:val="20"/>
@@ -1051,7 +999,7 @@
         </w:tc>
         <w:tc>
           <w:tcPr>
-            <w:cnfStyle w:val="000010000000" w:firstRow="0" w:lastRow="0" w:firstColumn="0" w:lastColumn="0" w:oddVBand="1" w:evenVBand="0" w:oddHBand="0" w:evenHBand="0" w:firstRowFirstColumn="0" w:firstRowLastColumn="0" w:lastRowFirstColumn="0" w:lastRowLastColumn="0"/>
+            <w:cnfStyle w:val="000010000000"/>
             <w:tcW w:w="4284" w:type="dxa"/>
           </w:tcPr>
           <w:p>
@@ -1067,7 +1015,7 @@
       <w:tr>
         <w:tc>
           <w:tcPr>
-            <w:cnfStyle w:val="001000000000" w:firstRow="0" w:lastRow="0" w:firstColumn="1" w:lastColumn="0" w:oddVBand="0" w:evenVBand="0" w:oddHBand="0" w:evenHBand="0" w:firstRowFirstColumn="0" w:firstRowLastColumn="0" w:lastRowFirstColumn="0" w:lastRowLastColumn="0"/>
+            <w:cnfStyle w:val="001000000000"/>
             <w:tcW w:w="1134" w:type="dxa"/>
           </w:tcPr>
           <w:p>
@@ -1081,7 +1029,7 @@
         </w:tc>
         <w:tc>
           <w:tcPr>
-            <w:cnfStyle w:val="000010000000" w:firstRow="0" w:lastRow="0" w:firstColumn="0" w:lastColumn="0" w:oddVBand="1" w:evenVBand="0" w:oddHBand="0" w:evenHBand="0" w:firstRowFirstColumn="0" w:firstRowLastColumn="0" w:lastRowFirstColumn="0" w:lastRowLastColumn="0"/>
+            <w:cnfStyle w:val="000010000000"/>
             <w:tcW w:w="1560" w:type="dxa"/>
           </w:tcPr>
           <w:p>
@@ -1099,7 +1047,7 @@
           </w:tcPr>
           <w:p>
             <w:pPr>
-              <w:cnfStyle w:val="000000000000" w:firstRow="0" w:lastRow="0" w:firstColumn="0" w:lastColumn="0" w:oddVBand="0" w:evenVBand="0" w:oddHBand="0" w:evenHBand="0" w:firstRowFirstColumn="0" w:firstRowLastColumn="0" w:lastRowFirstColumn="0" w:lastRowLastColumn="0"/>
+              <w:cnfStyle w:val="000000000000"/>
               <w:rPr>
                 <w:rFonts w:cs="Arial"/>
                 <w:sz w:val="20"/>
@@ -1109,7 +1057,7 @@
         </w:tc>
         <w:tc>
           <w:tcPr>
-            <w:cnfStyle w:val="000010000000" w:firstRow="0" w:lastRow="0" w:firstColumn="0" w:lastColumn="0" w:oddVBand="1" w:evenVBand="0" w:oddHBand="0" w:evenHBand="0" w:firstRowFirstColumn="0" w:firstRowLastColumn="0" w:lastRowFirstColumn="0" w:lastRowLastColumn="0"/>
+            <w:cnfStyle w:val="000010000000"/>
             <w:tcW w:w="4284" w:type="dxa"/>
           </w:tcPr>
           <w:p>
@@ -6437,7 +6385,7 @@
         <w:tblStyle w:val="MittlereSchattierung1-Akzent11"/>
         <w:tblW w:w="9389" w:type="dxa"/>
         <w:tblLayout w:type="fixed"/>
-        <w:tblLook w:val="04A0" w:firstRow="1" w:lastRow="0" w:firstColumn="1" w:lastColumn="0" w:noHBand="0" w:noVBand="1"/>
+        <w:tblLook w:val="04A0"/>
       </w:tblPr>
       <w:tblGrid>
         <w:gridCol w:w="1696"/>
@@ -6445,11 +6393,11 @@
       </w:tblGrid>
       <w:tr>
         <w:trPr>
-          <w:cnfStyle w:val="100000000000" w:firstRow="1" w:lastRow="0" w:firstColumn="0" w:lastColumn="0" w:oddVBand="0" w:evenVBand="0" w:oddHBand="0" w:evenHBand="0" w:firstRowFirstColumn="0" w:firstRowLastColumn="0" w:lastRowFirstColumn="0" w:lastRowLastColumn="0"/>
+          <w:cnfStyle w:val="100000000000"/>
         </w:trPr>
         <w:tc>
           <w:tcPr>
-            <w:cnfStyle w:val="001000000000" w:firstRow="0" w:lastRow="0" w:firstColumn="1" w:lastColumn="0" w:oddVBand="0" w:evenVBand="0" w:oddHBand="0" w:evenHBand="0" w:firstRowFirstColumn="0" w:firstRowLastColumn="0" w:lastRowFirstColumn="0" w:lastRowLastColumn="0"/>
+            <w:cnfStyle w:val="001000000000"/>
             <w:tcW w:w="1696" w:type="dxa"/>
             <w:tcBorders>
               <w:right w:val="single" w:sz="4" w:space="0" w:color="4F81BD" w:themeColor="accent1"/>
@@ -6476,7 +6424,7 @@
             <w:pPr>
               <w:pStyle w:val="Textkrper"/>
               <w:spacing w:after="160" w:line="240" w:lineRule="auto"/>
-              <w:cnfStyle w:val="100000000000" w:firstRow="1" w:lastRow="0" w:firstColumn="0" w:lastColumn="0" w:oddVBand="0" w:evenVBand="0" w:oddHBand="0" w:evenHBand="0" w:firstRowFirstColumn="0" w:firstRowLastColumn="0" w:lastRowFirstColumn="0" w:lastRowLastColumn="0"/>
+              <w:cnfStyle w:val="100000000000"/>
             </w:pPr>
             <w:r>
               <w:t>Erläuterung / Definition</w:t>
@@ -6486,11 +6434,11 @@
       </w:tr>
       <w:tr>
         <w:trPr>
-          <w:cnfStyle w:val="000000100000" w:firstRow="0" w:lastRow="0" w:firstColumn="0" w:lastColumn="0" w:oddVBand="0" w:evenVBand="0" w:oddHBand="1" w:evenHBand="0" w:firstRowFirstColumn="0" w:firstRowLastColumn="0" w:lastRowFirstColumn="0" w:lastRowLastColumn="0"/>
+          <w:cnfStyle w:val="000000100000"/>
         </w:trPr>
         <w:tc>
           <w:tcPr>
-            <w:cnfStyle w:val="001000000000" w:firstRow="0" w:lastRow="0" w:firstColumn="1" w:lastColumn="0" w:oddVBand="0" w:evenVBand="0" w:oddHBand="0" w:evenHBand="0" w:firstRowFirstColumn="0" w:firstRowLastColumn="0" w:lastRowFirstColumn="0" w:lastRowLastColumn="0"/>
+            <w:cnfStyle w:val="001000000000"/>
             <w:tcW w:w="1696" w:type="dxa"/>
             <w:tcBorders>
               <w:right w:val="single" w:sz="4" w:space="0" w:color="4F81BD" w:themeColor="accent1"/>
@@ -6514,18 +6462,18 @@
             <w:pPr>
               <w:pStyle w:val="Textkrper"/>
               <w:spacing w:line="240" w:lineRule="auto"/>
-              <w:cnfStyle w:val="000000100000" w:firstRow="0" w:lastRow="0" w:firstColumn="0" w:lastColumn="0" w:oddVBand="0" w:evenVBand="0" w:oddHBand="1" w:evenHBand="0" w:firstRowFirstColumn="0" w:firstRowLastColumn="0" w:lastRowFirstColumn="0" w:lastRowLastColumn="0"/>
+              <w:cnfStyle w:val="000000100000"/>
             </w:pPr>
           </w:p>
         </w:tc>
       </w:tr>
       <w:tr>
         <w:trPr>
-          <w:cnfStyle w:val="000000010000" w:firstRow="0" w:lastRow="0" w:firstColumn="0" w:lastColumn="0" w:oddVBand="0" w:evenVBand="0" w:oddHBand="0" w:evenHBand="1" w:firstRowFirstColumn="0" w:firstRowLastColumn="0" w:lastRowFirstColumn="0" w:lastRowLastColumn="0"/>
+          <w:cnfStyle w:val="000000010000"/>
         </w:trPr>
         <w:tc>
           <w:tcPr>
-            <w:cnfStyle w:val="001000000000" w:firstRow="0" w:lastRow="0" w:firstColumn="1" w:lastColumn="0" w:oddVBand="0" w:evenVBand="0" w:oddHBand="0" w:evenHBand="0" w:firstRowFirstColumn="0" w:firstRowLastColumn="0" w:lastRowFirstColumn="0" w:lastRowLastColumn="0"/>
+            <w:cnfStyle w:val="001000000000"/>
             <w:tcW w:w="1696" w:type="dxa"/>
             <w:tcBorders>
               <w:right w:val="single" w:sz="4" w:space="0" w:color="4F81BD" w:themeColor="accent1"/>
@@ -6549,18 +6497,18 @@
             <w:pPr>
               <w:pStyle w:val="Textkrper"/>
               <w:spacing w:line="240" w:lineRule="auto"/>
-              <w:cnfStyle w:val="000000010000" w:firstRow="0" w:lastRow="0" w:firstColumn="0" w:lastColumn="0" w:oddVBand="0" w:evenVBand="0" w:oddHBand="0" w:evenHBand="1" w:firstRowFirstColumn="0" w:firstRowLastColumn="0" w:lastRowFirstColumn="0" w:lastRowLastColumn="0"/>
+              <w:cnfStyle w:val="000000010000"/>
             </w:pPr>
           </w:p>
         </w:tc>
       </w:tr>
       <w:tr>
         <w:trPr>
-          <w:cnfStyle w:val="000000100000" w:firstRow="0" w:lastRow="0" w:firstColumn="0" w:lastColumn="0" w:oddVBand="0" w:evenVBand="0" w:oddHBand="1" w:evenHBand="0" w:firstRowFirstColumn="0" w:firstRowLastColumn="0" w:lastRowFirstColumn="0" w:lastRowLastColumn="0"/>
+          <w:cnfStyle w:val="000000100000"/>
         </w:trPr>
         <w:tc>
           <w:tcPr>
-            <w:cnfStyle w:val="001000000000" w:firstRow="0" w:lastRow="0" w:firstColumn="1" w:lastColumn="0" w:oddVBand="0" w:evenVBand="0" w:oddHBand="0" w:evenHBand="0" w:firstRowFirstColumn="0" w:firstRowLastColumn="0" w:lastRowFirstColumn="0" w:lastRowLastColumn="0"/>
+            <w:cnfStyle w:val="001000000000"/>
             <w:tcW w:w="1696" w:type="dxa"/>
             <w:tcBorders>
               <w:right w:val="single" w:sz="4" w:space="0" w:color="4F81BD" w:themeColor="accent1"/>
@@ -6584,18 +6532,18 @@
             <w:pPr>
               <w:pStyle w:val="Textkrper"/>
               <w:spacing w:line="240" w:lineRule="auto"/>
-              <w:cnfStyle w:val="000000100000" w:firstRow="0" w:lastRow="0" w:firstColumn="0" w:lastColumn="0" w:oddVBand="0" w:evenVBand="0" w:oddHBand="1" w:evenHBand="0" w:firstRowFirstColumn="0" w:firstRowLastColumn="0" w:lastRowFirstColumn="0" w:lastRowLastColumn="0"/>
+              <w:cnfStyle w:val="000000100000"/>
             </w:pPr>
           </w:p>
         </w:tc>
       </w:tr>
       <w:tr>
         <w:trPr>
-          <w:cnfStyle w:val="000000010000" w:firstRow="0" w:lastRow="0" w:firstColumn="0" w:lastColumn="0" w:oddVBand="0" w:evenVBand="0" w:oddHBand="0" w:evenHBand="1" w:firstRowFirstColumn="0" w:firstRowLastColumn="0" w:lastRowFirstColumn="0" w:lastRowLastColumn="0"/>
+          <w:cnfStyle w:val="000000010000"/>
         </w:trPr>
         <w:tc>
           <w:tcPr>
-            <w:cnfStyle w:val="001000000000" w:firstRow="0" w:lastRow="0" w:firstColumn="1" w:lastColumn="0" w:oddVBand="0" w:evenVBand="0" w:oddHBand="0" w:evenHBand="0" w:firstRowFirstColumn="0" w:firstRowLastColumn="0" w:lastRowFirstColumn="0" w:lastRowLastColumn="0"/>
+            <w:cnfStyle w:val="001000000000"/>
             <w:tcW w:w="1696" w:type="dxa"/>
             <w:tcBorders>
               <w:right w:val="single" w:sz="4" w:space="0" w:color="4F81BD" w:themeColor="accent1"/>
@@ -6619,18 +6567,18 @@
             <w:pPr>
               <w:pStyle w:val="Textkrper"/>
               <w:spacing w:line="240" w:lineRule="auto"/>
-              <w:cnfStyle w:val="000000010000" w:firstRow="0" w:lastRow="0" w:firstColumn="0" w:lastColumn="0" w:oddVBand="0" w:evenVBand="0" w:oddHBand="0" w:evenHBand="1" w:firstRowFirstColumn="0" w:firstRowLastColumn="0" w:lastRowFirstColumn="0" w:lastRowLastColumn="0"/>
+              <w:cnfStyle w:val="000000010000"/>
             </w:pPr>
           </w:p>
         </w:tc>
       </w:tr>
       <w:tr>
         <w:trPr>
-          <w:cnfStyle w:val="000000100000" w:firstRow="0" w:lastRow="0" w:firstColumn="0" w:lastColumn="0" w:oddVBand="0" w:evenVBand="0" w:oddHBand="1" w:evenHBand="0" w:firstRowFirstColumn="0" w:firstRowLastColumn="0" w:lastRowFirstColumn="0" w:lastRowLastColumn="0"/>
+          <w:cnfStyle w:val="000000100000"/>
         </w:trPr>
         <w:tc>
           <w:tcPr>
-            <w:cnfStyle w:val="001000000000" w:firstRow="0" w:lastRow="0" w:firstColumn="1" w:lastColumn="0" w:oddVBand="0" w:evenVBand="0" w:oddHBand="0" w:evenHBand="0" w:firstRowFirstColumn="0" w:firstRowLastColumn="0" w:lastRowFirstColumn="0" w:lastRowLastColumn="0"/>
+            <w:cnfStyle w:val="001000000000"/>
             <w:tcW w:w="1696" w:type="dxa"/>
             <w:tcBorders>
               <w:right w:val="single" w:sz="4" w:space="0" w:color="4F81BD" w:themeColor="accent1"/>
@@ -6654,18 +6602,18 @@
             <w:pPr>
               <w:pStyle w:val="Textkrper"/>
               <w:spacing w:line="240" w:lineRule="auto"/>
-              <w:cnfStyle w:val="000000100000" w:firstRow="0" w:lastRow="0" w:firstColumn="0" w:lastColumn="0" w:oddVBand="0" w:evenVBand="0" w:oddHBand="1" w:evenHBand="0" w:firstRowFirstColumn="0" w:firstRowLastColumn="0" w:lastRowFirstColumn="0" w:lastRowLastColumn="0"/>
+              <w:cnfStyle w:val="000000100000"/>
             </w:pPr>
           </w:p>
         </w:tc>
       </w:tr>
       <w:tr>
         <w:trPr>
-          <w:cnfStyle w:val="000000010000" w:firstRow="0" w:lastRow="0" w:firstColumn="0" w:lastColumn="0" w:oddVBand="0" w:evenVBand="0" w:oddHBand="0" w:evenHBand="1" w:firstRowFirstColumn="0" w:firstRowLastColumn="0" w:lastRowFirstColumn="0" w:lastRowLastColumn="0"/>
+          <w:cnfStyle w:val="000000010000"/>
         </w:trPr>
         <w:tc>
           <w:tcPr>
-            <w:cnfStyle w:val="001000000000" w:firstRow="0" w:lastRow="0" w:firstColumn="1" w:lastColumn="0" w:oddVBand="0" w:evenVBand="0" w:oddHBand="0" w:evenHBand="0" w:firstRowFirstColumn="0" w:firstRowLastColumn="0" w:lastRowFirstColumn="0" w:lastRowLastColumn="0"/>
+            <w:cnfStyle w:val="001000000000"/>
             <w:tcW w:w="1696" w:type="dxa"/>
             <w:tcBorders>
               <w:right w:val="single" w:sz="4" w:space="0" w:color="4F81BD" w:themeColor="accent1"/>
@@ -6689,18 +6637,18 @@
             <w:pPr>
               <w:pStyle w:val="Textkrper"/>
               <w:spacing w:line="240" w:lineRule="auto"/>
-              <w:cnfStyle w:val="000000010000" w:firstRow="0" w:lastRow="0" w:firstColumn="0" w:lastColumn="0" w:oddVBand="0" w:evenVBand="0" w:oddHBand="0" w:evenHBand="1" w:firstRowFirstColumn="0" w:firstRowLastColumn="0" w:lastRowFirstColumn="0" w:lastRowLastColumn="0"/>
+              <w:cnfStyle w:val="000000010000"/>
             </w:pPr>
           </w:p>
         </w:tc>
       </w:tr>
       <w:tr>
         <w:trPr>
-          <w:cnfStyle w:val="000000100000" w:firstRow="0" w:lastRow="0" w:firstColumn="0" w:lastColumn="0" w:oddVBand="0" w:evenVBand="0" w:oddHBand="1" w:evenHBand="0" w:firstRowFirstColumn="0" w:firstRowLastColumn="0" w:lastRowFirstColumn="0" w:lastRowLastColumn="0"/>
+          <w:cnfStyle w:val="000000100000"/>
         </w:trPr>
         <w:tc>
           <w:tcPr>
-            <w:cnfStyle w:val="001000000000" w:firstRow="0" w:lastRow="0" w:firstColumn="1" w:lastColumn="0" w:oddVBand="0" w:evenVBand="0" w:oddHBand="0" w:evenHBand="0" w:firstRowFirstColumn="0" w:firstRowLastColumn="0" w:lastRowFirstColumn="0" w:lastRowLastColumn="0"/>
+            <w:cnfStyle w:val="001000000000"/>
             <w:tcW w:w="1696" w:type="dxa"/>
             <w:tcBorders>
               <w:right w:val="single" w:sz="4" w:space="0" w:color="4F81BD" w:themeColor="accent1"/>
@@ -6724,18 +6672,18 @@
             <w:pPr>
               <w:pStyle w:val="Textkrper"/>
               <w:spacing w:line="240" w:lineRule="auto"/>
-              <w:cnfStyle w:val="000000100000" w:firstRow="0" w:lastRow="0" w:firstColumn="0" w:lastColumn="0" w:oddVBand="0" w:evenVBand="0" w:oddHBand="1" w:evenHBand="0" w:firstRowFirstColumn="0" w:firstRowLastColumn="0" w:lastRowFirstColumn="0" w:lastRowLastColumn="0"/>
+              <w:cnfStyle w:val="000000100000"/>
             </w:pPr>
           </w:p>
         </w:tc>
       </w:tr>
       <w:tr>
         <w:trPr>
-          <w:cnfStyle w:val="000000010000" w:firstRow="0" w:lastRow="0" w:firstColumn="0" w:lastColumn="0" w:oddVBand="0" w:evenVBand="0" w:oddHBand="0" w:evenHBand="1" w:firstRowFirstColumn="0" w:firstRowLastColumn="0" w:lastRowFirstColumn="0" w:lastRowLastColumn="0"/>
+          <w:cnfStyle w:val="000000010000"/>
         </w:trPr>
         <w:tc>
           <w:tcPr>
-            <w:cnfStyle w:val="001000000000" w:firstRow="0" w:lastRow="0" w:firstColumn="1" w:lastColumn="0" w:oddVBand="0" w:evenVBand="0" w:oddHBand="0" w:evenHBand="0" w:firstRowFirstColumn="0" w:firstRowLastColumn="0" w:lastRowFirstColumn="0" w:lastRowLastColumn="0"/>
+            <w:cnfStyle w:val="001000000000"/>
             <w:tcW w:w="1696" w:type="dxa"/>
             <w:tcBorders>
               <w:right w:val="single" w:sz="4" w:space="0" w:color="4F81BD" w:themeColor="accent1"/>
@@ -6759,18 +6707,18 @@
             <w:pPr>
               <w:pStyle w:val="Textkrper"/>
               <w:spacing w:line="240" w:lineRule="auto"/>
-              <w:cnfStyle w:val="000000010000" w:firstRow="0" w:lastRow="0" w:firstColumn="0" w:lastColumn="0" w:oddVBand="0" w:evenVBand="0" w:oddHBand="0" w:evenHBand="1" w:firstRowFirstColumn="0" w:firstRowLastColumn="0" w:lastRowFirstColumn="0" w:lastRowLastColumn="0"/>
+              <w:cnfStyle w:val="000000010000"/>
             </w:pPr>
           </w:p>
         </w:tc>
       </w:tr>
       <w:tr>
         <w:trPr>
-          <w:cnfStyle w:val="000000100000" w:firstRow="0" w:lastRow="0" w:firstColumn="0" w:lastColumn="0" w:oddVBand="0" w:evenVBand="0" w:oddHBand="1" w:evenHBand="0" w:firstRowFirstColumn="0" w:firstRowLastColumn="0" w:lastRowFirstColumn="0" w:lastRowLastColumn="0"/>
+          <w:cnfStyle w:val="000000100000"/>
         </w:trPr>
         <w:tc>
           <w:tcPr>
-            <w:cnfStyle w:val="001000000000" w:firstRow="0" w:lastRow="0" w:firstColumn="1" w:lastColumn="0" w:oddVBand="0" w:evenVBand="0" w:oddHBand="0" w:evenHBand="0" w:firstRowFirstColumn="0" w:firstRowLastColumn="0" w:lastRowFirstColumn="0" w:lastRowLastColumn="0"/>
+            <w:cnfStyle w:val="001000000000"/>
             <w:tcW w:w="1696" w:type="dxa"/>
             <w:tcBorders>
               <w:right w:val="single" w:sz="4" w:space="0" w:color="4F81BD" w:themeColor="accent1"/>
@@ -6794,18 +6742,18 @@
             <w:pPr>
               <w:pStyle w:val="Textkrper"/>
               <w:spacing w:line="240" w:lineRule="auto"/>
-              <w:cnfStyle w:val="000000100000" w:firstRow="0" w:lastRow="0" w:firstColumn="0" w:lastColumn="0" w:oddVBand="0" w:evenVBand="0" w:oddHBand="1" w:evenHBand="0" w:firstRowFirstColumn="0" w:firstRowLastColumn="0" w:lastRowFirstColumn="0" w:lastRowLastColumn="0"/>
+              <w:cnfStyle w:val="000000100000"/>
             </w:pPr>
           </w:p>
         </w:tc>
       </w:tr>
       <w:tr>
         <w:trPr>
-          <w:cnfStyle w:val="000000010000" w:firstRow="0" w:lastRow="0" w:firstColumn="0" w:lastColumn="0" w:oddVBand="0" w:evenVBand="0" w:oddHBand="0" w:evenHBand="1" w:firstRowFirstColumn="0" w:firstRowLastColumn="0" w:lastRowFirstColumn="0" w:lastRowLastColumn="0"/>
+          <w:cnfStyle w:val="000000010000"/>
         </w:trPr>
         <w:tc>
           <w:tcPr>
-            <w:cnfStyle w:val="001000000000" w:firstRow="0" w:lastRow="0" w:firstColumn="1" w:lastColumn="0" w:oddVBand="0" w:evenVBand="0" w:oddHBand="0" w:evenHBand="0" w:firstRowFirstColumn="0" w:firstRowLastColumn="0" w:lastRowFirstColumn="0" w:lastRowLastColumn="0"/>
+            <w:cnfStyle w:val="001000000000"/>
             <w:tcW w:w="1696" w:type="dxa"/>
             <w:tcBorders>
               <w:right w:val="single" w:sz="4" w:space="0" w:color="4F81BD" w:themeColor="accent1"/>
@@ -6829,18 +6777,18 @@
             <w:pPr>
               <w:pStyle w:val="Textkrper"/>
               <w:spacing w:line="240" w:lineRule="auto"/>
-              <w:cnfStyle w:val="000000010000" w:firstRow="0" w:lastRow="0" w:firstColumn="0" w:lastColumn="0" w:oddVBand="0" w:evenVBand="0" w:oddHBand="0" w:evenHBand="1" w:firstRowFirstColumn="0" w:firstRowLastColumn="0" w:lastRowFirstColumn="0" w:lastRowLastColumn="0"/>
+              <w:cnfStyle w:val="000000010000"/>
             </w:pPr>
           </w:p>
         </w:tc>
       </w:tr>
       <w:tr>
         <w:trPr>
-          <w:cnfStyle w:val="000000100000" w:firstRow="0" w:lastRow="0" w:firstColumn="0" w:lastColumn="0" w:oddVBand="0" w:evenVBand="0" w:oddHBand="1" w:evenHBand="0" w:firstRowFirstColumn="0" w:firstRowLastColumn="0" w:lastRowFirstColumn="0" w:lastRowLastColumn="0"/>
+          <w:cnfStyle w:val="000000100000"/>
         </w:trPr>
         <w:tc>
           <w:tcPr>
-            <w:cnfStyle w:val="001000000000" w:firstRow="0" w:lastRow="0" w:firstColumn="1" w:lastColumn="0" w:oddVBand="0" w:evenVBand="0" w:oddHBand="0" w:evenHBand="0" w:firstRowFirstColumn="0" w:firstRowLastColumn="0" w:lastRowFirstColumn="0" w:lastRowLastColumn="0"/>
+            <w:cnfStyle w:val="001000000000"/>
             <w:tcW w:w="1696" w:type="dxa"/>
             <w:tcBorders>
               <w:right w:val="single" w:sz="4" w:space="0" w:color="4F81BD" w:themeColor="accent1"/>
@@ -6864,7 +6812,7 @@
             <w:pPr>
               <w:pStyle w:val="Textkrper"/>
               <w:spacing w:line="240" w:lineRule="auto"/>
-              <w:cnfStyle w:val="000000100000" w:firstRow="0" w:lastRow="0" w:firstColumn="0" w:lastColumn="0" w:oddVBand="0" w:evenVBand="0" w:oddHBand="1" w:evenHBand="0" w:firstRowFirstColumn="0" w:firstRowLastColumn="0" w:lastRowFirstColumn="0" w:lastRowLastColumn="0"/>
+              <w:cnfStyle w:val="000000100000"/>
             </w:pPr>
           </w:p>
         </w:tc>
@@ -6899,8 +6847,8 @@
       <w:pPr>
         <w:ind w:left="2160"/>
         <w:sectPr>
-          <w:headerReference w:type="first" r:id="rId12"/>
-          <w:footerReference w:type="first" r:id="rId13"/>
+          <w:headerReference w:type="first" r:id="rId11"/>
+          <w:footerReference w:type="first" r:id="rId12"/>
           <w:pgSz w:w="11907" w:h="16839" w:code="9"/>
           <w:pgMar w:top="1417" w:right="1417" w:bottom="1134" w:left="1417" w:header="568" w:footer="567" w:gutter="0"/>
           <w:pgNumType w:fmt="upperRoman" w:start="1"/>
@@ -7115,15 +7063,7 @@
     </w:p>
     <w:p>
       <w:r>
-        <w:t>Die unterschiedlichen Zielgruppen (</w:t>
-      </w:r>
-      <w:proofErr w:type="spellStart"/>
-      <w:r>
-        <w:t>Stakeholder</w:t>
-      </w:r>
-      <w:proofErr w:type="spellEnd"/>
-      <w:r>
-        <w:t>) setzen sich zusammen aus…</w:t>
+        <w:t>Die unterschiedlichen Zielgruppen (Stakeholder) setzen sich zusammen aus…</w:t>
       </w:r>
     </w:p>
     <w:p>
@@ -7590,15 +7530,7 @@
         <w:spacing w:after="0"/>
       </w:pPr>
       <w:r>
-        <w:t xml:space="preserve">Aus der </w:t>
-      </w:r>
-      <w:proofErr w:type="spellStart"/>
-      <w:r>
-        <w:t>Stakeholder</w:t>
-      </w:r>
-      <w:proofErr w:type="spellEnd"/>
-      <w:r>
-        <w:t>-Analyse ist hervorgegangen, dass das Projekt sehr von den Organisat</w:t>
+        <w:t>Aus der Stakeholder-Analyse ist hervorgegangen, dass das Projekt sehr von den Organisat</w:t>
       </w:r>
       <w:r>
         <w:t>o</w:t>
@@ -7623,15 +7555,7 @@
         <w:t>n</w:t>
       </w:r>
       <w:r>
-        <w:t xml:space="preserve">gen und gleichzeitig Events organisieren. Auf der einen Seite gewinnt der </w:t>
-      </w:r>
-      <w:proofErr w:type="spellStart"/>
-      <w:r>
-        <w:t>Eventalizier</w:t>
-      </w:r>
-      <w:proofErr w:type="spellEnd"/>
-      <w:r>
-        <w:t xml:space="preserve"> schnell an Mitglieder</w:t>
+        <w:t>gen und gleichzeitig Events organisieren. Auf der einen Seite gewinnt der Eventalizier schnell an Mitglieder</w:t>
       </w:r>
       <w:r>
         <w:t xml:space="preserve"> und Leben, auf der anderen Seite profitieren die Vereine von einer fertigen Architektur und unkomplizierter Anwerbung von neuen Mitgliedern.</w:t>
@@ -7893,15 +7817,7 @@
         <w:ind w:left="360"/>
       </w:pPr>
       <w:r>
-        <w:t xml:space="preserve">Es wird eine </w:t>
-      </w:r>
-      <w:proofErr w:type="spellStart"/>
-      <w:r>
-        <w:t>Email</w:t>
-      </w:r>
-      <w:proofErr w:type="spellEnd"/>
-      <w:r>
-        <w:t xml:space="preserve"> mit einem neuen </w:t>
+        <w:t xml:space="preserve">Es wird eine Email mit einem neuen </w:t>
       </w:r>
       <w:r>
         <w:t xml:space="preserve">Passwort </w:t>
@@ -9525,35 +9441,65 @@
     <w:p>
       <w:pPr>
         <w:pStyle w:val="Anforderung"/>
-      </w:pPr>
-      <w:r>
+        <w:rPr>
+          <w:rFonts w:asciiTheme="minorHAnsi" w:hAnsiTheme="minorHAnsi" w:cstheme="minorHAnsi"/>
+        </w:rPr>
+      </w:pPr>
+      <w:r>
+        <w:rPr>
+          <w:rFonts w:asciiTheme="minorHAnsi" w:hAnsiTheme="minorHAnsi" w:cstheme="minorHAnsi"/>
+        </w:rPr>
         <w:t>L</w:t>
       </w:r>
       <w:r>
+        <w:rPr>
+          <w:rFonts w:asciiTheme="minorHAnsi" w:hAnsiTheme="minorHAnsi" w:cstheme="minorHAnsi"/>
+        </w:rPr>
         <w:t>Q10</w:t>
       </w:r>
       <w:r>
+        <w:rPr>
+          <w:rFonts w:asciiTheme="minorHAnsi" w:hAnsiTheme="minorHAnsi" w:cstheme="minorHAnsi"/>
+        </w:rPr>
         <w:tab/>
-        <w:t>Die Software muss alle notwendigen Funktionen besitzen und die zugrunde liege</w:t>
-      </w:r>
-      <w:r>
-        <w:t>n</w:t>
-      </w:r>
-      <w:r>
-        <w:t>den Arbeitsabläufe im Sinne der Anforderungen adäquat unterstützen.</w:t>
+        <w:t>Die Software muss alle notwendigen Funktionen besitzen und die zugrunde liegenden A</w:t>
+      </w:r>
+      <w:r>
+        <w:rPr>
+          <w:rFonts w:asciiTheme="minorHAnsi" w:hAnsiTheme="minorHAnsi" w:cstheme="minorHAnsi"/>
+        </w:rPr>
+        <w:t>r</w:t>
+      </w:r>
+      <w:r>
+        <w:rPr>
+          <w:rFonts w:asciiTheme="minorHAnsi" w:hAnsiTheme="minorHAnsi" w:cstheme="minorHAnsi"/>
+        </w:rPr>
+        <w:t>beitsabläufe im Sinne der Anforderungen adäquat unterstützen.</w:t>
       </w:r>
     </w:p>
     <w:p>
       <w:pPr>
         <w:pStyle w:val="Anforderung"/>
-      </w:pPr>
-      <w:r>
+        <w:rPr>
+          <w:rFonts w:asciiTheme="minorHAnsi" w:hAnsiTheme="minorHAnsi" w:cstheme="minorHAnsi"/>
+        </w:rPr>
+      </w:pPr>
+      <w:r>
+        <w:rPr>
+          <w:rFonts w:asciiTheme="minorHAnsi" w:hAnsiTheme="minorHAnsi" w:cstheme="minorHAnsi"/>
+        </w:rPr>
         <w:t>L</w:t>
       </w:r>
       <w:r>
+        <w:rPr>
+          <w:rFonts w:asciiTheme="minorHAnsi" w:hAnsiTheme="minorHAnsi" w:cstheme="minorHAnsi"/>
+        </w:rPr>
         <w:t>Q20</w:t>
       </w:r>
       <w:r>
+        <w:rPr>
+          <w:rFonts w:asciiTheme="minorHAnsi" w:hAnsiTheme="minorHAnsi" w:cstheme="minorHAnsi"/>
+        </w:rPr>
         <w:tab/>
         <w:t>Die Software muss die richtigen Ergebnisse (bei der Suche von Events, etc.) liefern.</w:t>
       </w:r>
@@ -9561,17 +9507,32 @@
     <w:p>
       <w:pPr>
         <w:pStyle w:val="Anforderung"/>
-      </w:pPr>
-      <w:r>
+        <w:rPr>
+          <w:rFonts w:asciiTheme="minorHAnsi" w:hAnsiTheme="minorHAnsi" w:cstheme="minorHAnsi"/>
+        </w:rPr>
+      </w:pPr>
+      <w:r>
+        <w:rPr>
+          <w:rFonts w:asciiTheme="minorHAnsi" w:hAnsiTheme="minorHAnsi" w:cstheme="minorHAnsi"/>
+        </w:rPr>
         <w:t>L</w:t>
       </w:r>
       <w:r>
+        <w:rPr>
+          <w:rFonts w:asciiTheme="minorHAnsi" w:hAnsiTheme="minorHAnsi" w:cstheme="minorHAnsi"/>
+        </w:rPr>
         <w:t>Q</w:t>
       </w:r>
       <w:r>
+        <w:rPr>
+          <w:rFonts w:asciiTheme="minorHAnsi" w:hAnsiTheme="minorHAnsi" w:cstheme="minorHAnsi"/>
+        </w:rPr>
         <w:t>21</w:t>
       </w:r>
       <w:r>
+        <w:rPr>
+          <w:rFonts w:asciiTheme="minorHAnsi" w:hAnsiTheme="minorHAnsi" w:cstheme="minorHAnsi"/>
+        </w:rPr>
         <w:tab/>
         <w:t>Die Software muss bei gleichen Eingaben die gleichen Ergebnisse liefern.</w:t>
       </w:r>
@@ -9579,35 +9540,65 @@
     <w:p>
       <w:pPr>
         <w:pStyle w:val="Anforderung"/>
-      </w:pPr>
-      <w:r>
+        <w:rPr>
+          <w:rFonts w:asciiTheme="minorHAnsi" w:hAnsiTheme="minorHAnsi" w:cstheme="minorHAnsi"/>
+        </w:rPr>
+      </w:pPr>
+      <w:r>
+        <w:rPr>
+          <w:rFonts w:asciiTheme="minorHAnsi" w:hAnsiTheme="minorHAnsi" w:cstheme="minorHAnsi"/>
+        </w:rPr>
         <w:t>L</w:t>
       </w:r>
       <w:r>
+        <w:rPr>
+          <w:rFonts w:asciiTheme="minorHAnsi" w:hAnsiTheme="minorHAnsi" w:cstheme="minorHAnsi"/>
+        </w:rPr>
         <w:t>Q30</w:t>
       </w:r>
       <w:r>
+        <w:rPr>
+          <w:rFonts w:asciiTheme="minorHAnsi" w:hAnsiTheme="minorHAnsi" w:cstheme="minorHAnsi"/>
+        </w:rPr>
         <w:tab/>
         <w:t>Die Software muss mit alle notwendigen, in seiner Umgebung existierenden Anwe</w:t>
       </w:r>
       <w:r>
+        <w:rPr>
+          <w:rFonts w:asciiTheme="minorHAnsi" w:hAnsiTheme="minorHAnsi" w:cstheme="minorHAnsi"/>
+        </w:rPr>
         <w:t>n</w:t>
       </w:r>
       <w:r>
+        <w:rPr>
+          <w:rFonts w:asciiTheme="minorHAnsi" w:hAnsiTheme="minorHAnsi" w:cstheme="minorHAnsi"/>
+        </w:rPr>
         <w:t>dungen bzw. Systemen zusammenspielen können.</w:t>
       </w:r>
     </w:p>
     <w:p>
       <w:pPr>
         <w:pStyle w:val="Anforderung"/>
-      </w:pPr>
-      <w:r>
+        <w:rPr>
+          <w:rFonts w:asciiTheme="minorHAnsi" w:hAnsiTheme="minorHAnsi" w:cstheme="minorHAnsi"/>
+        </w:rPr>
+      </w:pPr>
+      <w:r>
+        <w:rPr>
+          <w:rFonts w:asciiTheme="minorHAnsi" w:hAnsiTheme="minorHAnsi" w:cstheme="minorHAnsi"/>
+        </w:rPr>
         <w:t>L</w:t>
       </w:r>
       <w:r>
+        <w:rPr>
+          <w:rFonts w:asciiTheme="minorHAnsi" w:hAnsiTheme="minorHAnsi" w:cstheme="minorHAnsi"/>
+        </w:rPr>
         <w:t>Q40</w:t>
       </w:r>
       <w:r>
+        <w:rPr>
+          <w:rFonts w:asciiTheme="minorHAnsi" w:hAnsiTheme="minorHAnsi" w:cstheme="minorHAnsi"/>
+        </w:rPr>
         <w:tab/>
         <w:t>Die Software muss unberechtigten Zugriff, sowohl versehentlich als auch vorsätzlich, auf Programme und Daten zu verhindern.</w:t>
       </w:r>
@@ -9615,21 +9606,39 @@
     <w:p>
       <w:pPr>
         <w:pStyle w:val="Anforderung"/>
-      </w:pPr>
-      <w:r>
+        <w:rPr>
+          <w:rFonts w:asciiTheme="minorHAnsi" w:hAnsiTheme="minorHAnsi" w:cstheme="minorHAnsi"/>
+        </w:rPr>
+      </w:pPr>
+      <w:r>
+        <w:rPr>
+          <w:rFonts w:asciiTheme="minorHAnsi" w:hAnsiTheme="minorHAnsi" w:cstheme="minorHAnsi"/>
+        </w:rPr>
         <w:t>L</w:t>
       </w:r>
       <w:r>
+        <w:rPr>
+          <w:rFonts w:asciiTheme="minorHAnsi" w:hAnsiTheme="minorHAnsi" w:cstheme="minorHAnsi"/>
+        </w:rPr>
         <w:t>Q50</w:t>
       </w:r>
       <w:r>
+        <w:rPr>
+          <w:rFonts w:asciiTheme="minorHAnsi" w:hAnsiTheme="minorHAnsi" w:cstheme="minorHAnsi"/>
+        </w:rPr>
         <w:tab/>
         <w:t>Die Software muss anwendungsspezifische Normen oder Vereinbarungen oder g</w:t>
       </w:r>
       <w:r>
+        <w:rPr>
+          <w:rFonts w:asciiTheme="minorHAnsi" w:hAnsiTheme="minorHAnsi" w:cstheme="minorHAnsi"/>
+        </w:rPr>
         <w:t>e</w:t>
       </w:r>
       <w:r>
+        <w:rPr>
+          <w:rFonts w:asciiTheme="minorHAnsi" w:hAnsiTheme="minorHAnsi" w:cstheme="minorHAnsi"/>
+        </w:rPr>
         <w:t>setzliche Bestimmungen und ähnliche Vorschriften erfüllen.</w:t>
       </w:r>
     </w:p>
@@ -9646,98 +9655,208 @@
       <w:bookmarkEnd w:id="53"/>
     </w:p>
     <w:p>
-      <w:r>
+      <w:pPr>
+        <w:rPr>
+          <w:rFonts w:cstheme="minorHAnsi"/>
+        </w:rPr>
+      </w:pPr>
+      <w:r>
+        <w:rPr>
+          <w:rFonts w:cstheme="minorHAnsi"/>
+        </w:rPr>
         <w:t>Auf das Merkmal Zuverlässigkeit wird die größte Wertschätzung gelegt.</w:t>
       </w:r>
     </w:p>
     <w:p>
       <w:pPr>
         <w:pStyle w:val="Anforderung"/>
-      </w:pPr>
-      <w:r>
+        <w:rPr>
+          <w:rFonts w:asciiTheme="minorHAnsi" w:hAnsiTheme="minorHAnsi" w:cstheme="minorHAnsi"/>
+        </w:rPr>
+      </w:pPr>
+      <w:r>
+        <w:rPr>
+          <w:rFonts w:asciiTheme="minorHAnsi" w:hAnsiTheme="minorHAnsi" w:cstheme="minorHAnsi"/>
+        </w:rPr>
         <w:t>L</w:t>
       </w:r>
       <w:r>
+        <w:rPr>
+          <w:rFonts w:asciiTheme="minorHAnsi" w:hAnsiTheme="minorHAnsi" w:cstheme="minorHAnsi"/>
+        </w:rPr>
         <w:t>Q60</w:t>
       </w:r>
       <w:r>
+        <w:rPr>
+          <w:rFonts w:asciiTheme="minorHAnsi" w:hAnsiTheme="minorHAnsi" w:cstheme="minorHAnsi"/>
+        </w:rPr>
         <w:tab/>
-        <w:t>Die Software muss besonders zuverlässig und robust sein, d.h. auf die Fähigkeit, das notwendige Leistungsniveau zu erreichen bzw. zu bewahren wird größten Wert g</w:t>
-      </w:r>
-      <w:r>
+        <w:t>Die Software muss besonders zuverlässig und robust sein, d.h. auf die Fähigkeit, das notwe</w:t>
+      </w:r>
+      <w:r>
+        <w:rPr>
+          <w:rFonts w:asciiTheme="minorHAnsi" w:hAnsiTheme="minorHAnsi" w:cstheme="minorHAnsi"/>
+        </w:rPr>
+        <w:t>n</w:t>
+      </w:r>
+      <w:r>
+        <w:rPr>
+          <w:rFonts w:asciiTheme="minorHAnsi" w:hAnsiTheme="minorHAnsi" w:cstheme="minorHAnsi"/>
+        </w:rPr>
+        <w:t>dige Leistungsniveau zu erreichen bzw. zu bewahren wird größten Wert g</w:t>
+      </w:r>
+      <w:r>
+        <w:rPr>
+          <w:rFonts w:asciiTheme="minorHAnsi" w:hAnsiTheme="minorHAnsi" w:cstheme="minorHAnsi"/>
+        </w:rPr>
         <w:t>e</w:t>
       </w:r>
       <w:r>
+        <w:rPr>
+          <w:rFonts w:asciiTheme="minorHAnsi" w:hAnsiTheme="minorHAnsi" w:cstheme="minorHAnsi"/>
+        </w:rPr>
         <w:t>legt.</w:t>
       </w:r>
     </w:p>
     <w:p>
       <w:pPr>
         <w:pStyle w:val="Anforderung"/>
-      </w:pPr>
-      <w:r>
+        <w:rPr>
+          <w:rFonts w:asciiTheme="minorHAnsi" w:hAnsiTheme="minorHAnsi" w:cstheme="minorHAnsi"/>
+        </w:rPr>
+      </w:pPr>
+      <w:r>
+        <w:rPr>
+          <w:rFonts w:asciiTheme="minorHAnsi" w:hAnsiTheme="minorHAnsi" w:cstheme="minorHAnsi"/>
+        </w:rPr>
         <w:t>L</w:t>
       </w:r>
       <w:r>
+        <w:rPr>
+          <w:rFonts w:asciiTheme="minorHAnsi" w:hAnsiTheme="minorHAnsi" w:cstheme="minorHAnsi"/>
+        </w:rPr>
         <w:t>Q70</w:t>
       </w:r>
       <w:r>
+        <w:rPr>
+          <w:rFonts w:asciiTheme="minorHAnsi" w:hAnsiTheme="minorHAnsi" w:cstheme="minorHAnsi"/>
+        </w:rPr>
         <w:tab/>
         <w:t>Die Software muss eine normale Reife besitzen. Häufiges Versagen bzw. Fehlz</w:t>
       </w:r>
       <w:r>
+        <w:rPr>
+          <w:rFonts w:asciiTheme="minorHAnsi" w:hAnsiTheme="minorHAnsi" w:cstheme="minorHAnsi"/>
+        </w:rPr>
         <w:t>u</w:t>
       </w:r>
       <w:r>
+        <w:rPr>
+          <w:rFonts w:asciiTheme="minorHAnsi" w:hAnsiTheme="minorHAnsi" w:cstheme="minorHAnsi"/>
+        </w:rPr>
         <w:t>stände sind nicht erwünscht.</w:t>
       </w:r>
     </w:p>
     <w:p>
       <w:pPr>
         <w:pStyle w:val="Anforderung"/>
-      </w:pPr>
-      <w:r>
+        <w:rPr>
+          <w:rFonts w:asciiTheme="minorHAnsi" w:hAnsiTheme="minorHAnsi" w:cstheme="minorHAnsi"/>
+        </w:rPr>
+      </w:pPr>
+      <w:r>
+        <w:rPr>
+          <w:rFonts w:asciiTheme="minorHAnsi" w:hAnsiTheme="minorHAnsi" w:cstheme="minorHAnsi"/>
+        </w:rPr>
         <w:t>L</w:t>
       </w:r>
       <w:r>
+        <w:rPr>
+          <w:rFonts w:asciiTheme="minorHAnsi" w:hAnsiTheme="minorHAnsi" w:cstheme="minorHAnsi"/>
+        </w:rPr>
         <w:t>Q80</w:t>
       </w:r>
       <w:r>
+        <w:rPr>
+          <w:rFonts w:asciiTheme="minorHAnsi" w:hAnsiTheme="minorHAnsi" w:cstheme="minorHAnsi"/>
+        </w:rPr>
         <w:tab/>
-        <w:t>Die Software</w:t>
-      </w:r>
-      <w:r>
-        <w:t xml:space="preserve"> </w:t>
-      </w:r>
-      <w:r>
-        <w:t>muss das Leistungsniveau bei Software-Fehlern, sowie bei fehlerhafter menschlicher Benutzung oder Nicht-Einhaltung der spezifizierten Schnittstelle bewa</w:t>
-      </w:r>
-      <w:r>
+        <w:t>Die Software muss das Leistungsniveau bei Software-Fehlern, sowie bei fehlerhafter mensc</w:t>
+      </w:r>
+      <w:r>
+        <w:rPr>
+          <w:rFonts w:asciiTheme="minorHAnsi" w:hAnsiTheme="minorHAnsi" w:cstheme="minorHAnsi"/>
+        </w:rPr>
         <w:t>h</w:t>
       </w:r>
       <w:r>
+        <w:rPr>
+          <w:rFonts w:asciiTheme="minorHAnsi" w:hAnsiTheme="minorHAnsi" w:cstheme="minorHAnsi"/>
+        </w:rPr>
+        <w:t>licher Benutzung oder Nicht-Einhaltung der spezifizierten Schnittstelle bewa</w:t>
+      </w:r>
+      <w:r>
+        <w:rPr>
+          <w:rFonts w:asciiTheme="minorHAnsi" w:hAnsiTheme="minorHAnsi" w:cstheme="minorHAnsi"/>
+        </w:rPr>
+        <w:t>h</w:t>
+      </w:r>
+      <w:r>
+        <w:rPr>
+          <w:rFonts w:asciiTheme="minorHAnsi" w:hAnsiTheme="minorHAnsi" w:cstheme="minorHAnsi"/>
+        </w:rPr>
         <w:t>ren.</w:t>
       </w:r>
     </w:p>
     <w:p>
       <w:pPr>
         <w:pStyle w:val="Anforderung"/>
-      </w:pPr>
-      <w:r>
+        <w:rPr>
+          <w:rFonts w:asciiTheme="minorHAnsi" w:hAnsiTheme="minorHAnsi" w:cstheme="minorHAnsi"/>
+        </w:rPr>
+      </w:pPr>
+      <w:r>
+        <w:rPr>
+          <w:rFonts w:asciiTheme="minorHAnsi" w:hAnsiTheme="minorHAnsi" w:cstheme="minorHAnsi"/>
+        </w:rPr>
         <w:t>L</w:t>
       </w:r>
       <w:r>
+        <w:rPr>
+          <w:rFonts w:asciiTheme="minorHAnsi" w:hAnsiTheme="minorHAnsi" w:cstheme="minorHAnsi"/>
+        </w:rPr>
         <w:t>Q90</w:t>
       </w:r>
       <w:r>
+        <w:rPr>
+          <w:rFonts w:asciiTheme="minorHAnsi" w:hAnsiTheme="minorHAnsi" w:cstheme="minorHAnsi"/>
+        </w:rPr>
         <w:tab/>
-        <w:t>Die Software muss im Rahmen eines Tages nach einem Versagen oder Ausfall wi</w:t>
-      </w:r>
-      <w:r>
+        <w:t>Die Software muss im Rahmen eines Tages nach einem Versagen oder Ausfall wiederherg</w:t>
+      </w:r>
+      <w:r>
+        <w:rPr>
+          <w:rFonts w:asciiTheme="minorHAnsi" w:hAnsiTheme="minorHAnsi" w:cstheme="minorHAnsi"/>
+        </w:rPr>
         <w:t>e</w:t>
       </w:r>
       <w:r>
-        <w:t>derhergestellt sein, d.h. das ursprüngliche Leistungsniveau erreichen. Dabei müssen die direkt betroffenen Daten unbedingt wiedergewonnen werden.</w:t>
+        <w:rPr>
+          <w:rFonts w:asciiTheme="minorHAnsi" w:hAnsiTheme="minorHAnsi" w:cstheme="minorHAnsi"/>
+        </w:rPr>
+        <w:t>stellt sein, d.h. das ursprüngliche Leistungsniveau erreichen. Dabei müssen die direkt betro</w:t>
+      </w:r>
+      <w:r>
+        <w:rPr>
+          <w:rFonts w:asciiTheme="minorHAnsi" w:hAnsiTheme="minorHAnsi" w:cstheme="minorHAnsi"/>
+        </w:rPr>
+        <w:t>f</w:t>
+      </w:r>
+      <w:r>
+        <w:rPr>
+          <w:rFonts w:asciiTheme="minorHAnsi" w:hAnsiTheme="minorHAnsi" w:cstheme="minorHAnsi"/>
+        </w:rPr>
+        <w:t>fenen Daten unbedingt wiedergewonnen werden.</w:t>
       </w:r>
     </w:p>
     <w:p>
@@ -9753,7 +9872,15 @@
       <w:bookmarkEnd w:id="55"/>
     </w:p>
     <w:p>
-      <w:r>
+      <w:pPr>
+        <w:rPr>
+          <w:rFonts w:cstheme="minorHAnsi"/>
+        </w:rPr>
+      </w:pPr>
+      <w:r>
+        <w:rPr>
+          <w:rFonts w:cstheme="minorHAnsi"/>
+        </w:rPr>
         <w:t>Nach der Zuverlässigkeit hat das Merkmal Benutzbarkeit die zweitgrößte Wertschätzung.</w:t>
       </w:r>
     </w:p>
@@ -9761,41 +9888,89 @@
       <w:pPr>
         <w:pStyle w:val="Anforderung"/>
         <w:jc w:val="both"/>
-      </w:pPr>
-      <w:r>
+        <w:rPr>
+          <w:rFonts w:asciiTheme="minorHAnsi" w:hAnsiTheme="minorHAnsi" w:cstheme="minorHAnsi"/>
+        </w:rPr>
+      </w:pPr>
+      <w:r>
+        <w:rPr>
+          <w:rFonts w:asciiTheme="minorHAnsi" w:hAnsiTheme="minorHAnsi" w:cstheme="minorHAnsi"/>
+        </w:rPr>
         <w:t>L</w:t>
       </w:r>
       <w:r>
+        <w:rPr>
+          <w:rFonts w:asciiTheme="minorHAnsi" w:hAnsiTheme="minorHAnsi" w:cstheme="minorHAnsi"/>
+        </w:rPr>
         <w:t>Q100</w:t>
       </w:r>
       <w:r>
+        <w:rPr>
+          <w:rFonts w:asciiTheme="minorHAnsi" w:hAnsiTheme="minorHAnsi" w:cstheme="minorHAnsi"/>
+        </w:rPr>
         <w:tab/>
-        <w:t>Die Software muss ohne großen Aufwand und absolut unkompliziert benutzbar sein. Benutzereingaben müssen sich auf das Notwendigste beschränken, flexibel anzug</w:t>
-      </w:r>
-      <w:r>
+        <w:t>Die Software muss ohne großen Aufwand und absolut unkompliziert benutzbar sein. Benu</w:t>
+      </w:r>
+      <w:r>
+        <w:rPr>
+          <w:rFonts w:asciiTheme="minorHAnsi" w:hAnsiTheme="minorHAnsi" w:cstheme="minorHAnsi"/>
+        </w:rPr>
+        <w:t>t</w:t>
+      </w:r>
+      <w:r>
+        <w:rPr>
+          <w:rFonts w:asciiTheme="minorHAnsi" w:hAnsiTheme="minorHAnsi" w:cstheme="minorHAnsi"/>
+        </w:rPr>
+        <w:t>zereingaben müssen sich auf das Notwendigste beschränken, flexibel anzugeben und frühze</w:t>
+      </w:r>
+      <w:r>
+        <w:rPr>
+          <w:rFonts w:asciiTheme="minorHAnsi" w:hAnsiTheme="minorHAnsi" w:cstheme="minorHAnsi"/>
+        </w:rPr>
+        <w:t>i</w:t>
+      </w:r>
+      <w:r>
+        <w:rPr>
+          <w:rFonts w:asciiTheme="minorHAnsi" w:hAnsiTheme="minorHAnsi" w:cstheme="minorHAnsi"/>
+        </w:rPr>
+        <w:t>tig auf Plausibilität prüfbar sein. Die von der Software gelieferten Ergebnisse müssen übersichtlich und strukturiert ausgegeben werden, einfach zu interpretieren, sowie von B</w:t>
+      </w:r>
+      <w:r>
+        <w:rPr>
+          <w:rFonts w:asciiTheme="minorHAnsi" w:hAnsiTheme="minorHAnsi" w:cstheme="minorHAnsi"/>
+        </w:rPr>
         <w:t>e</w:t>
       </w:r>
       <w:r>
-        <w:t>ben und frühzeitig auf Plausibilität prüfbar sein. Die von der Software gelieferten E</w:t>
-      </w:r>
-      <w:r>
-        <w:t>r</w:t>
-      </w:r>
-      <w:r>
-        <w:t>gebnisse müssen übersichtlich und strukturiert ausgegeben werden, einfach zu interpretieren, sowie von Benutzer flexibel gestaltbar sein.</w:t>
+        <w:rPr>
+          <w:rFonts w:asciiTheme="minorHAnsi" w:hAnsiTheme="minorHAnsi" w:cstheme="minorHAnsi"/>
+        </w:rPr>
+        <w:t>nutzer flexibel gestaltbar sein.</w:t>
       </w:r>
     </w:p>
     <w:p>
       <w:pPr>
         <w:pStyle w:val="Anforderung"/>
-      </w:pPr>
-      <w:r>
+        <w:rPr>
+          <w:rFonts w:asciiTheme="minorHAnsi" w:hAnsiTheme="minorHAnsi" w:cstheme="minorHAnsi"/>
+        </w:rPr>
+      </w:pPr>
+      <w:r>
+        <w:rPr>
+          <w:rFonts w:asciiTheme="minorHAnsi" w:hAnsiTheme="minorHAnsi" w:cstheme="minorHAnsi"/>
+        </w:rPr>
         <w:t>L</w:t>
       </w:r>
       <w:r>
+        <w:rPr>
+          <w:rFonts w:asciiTheme="minorHAnsi" w:hAnsiTheme="minorHAnsi" w:cstheme="minorHAnsi"/>
+        </w:rPr>
         <w:t>Q110</w:t>
       </w:r>
       <w:r>
+        <w:rPr>
+          <w:rFonts w:asciiTheme="minorHAnsi" w:hAnsiTheme="minorHAnsi" w:cstheme="minorHAnsi"/>
+        </w:rPr>
         <w:tab/>
         <w:t>Die Software muss klar und einfach zu verstehen und damit schnell zu erlernen sein.</w:t>
       </w:r>
@@ -9803,14 +9978,26 @@
     <w:p>
       <w:pPr>
         <w:pStyle w:val="Anforderung"/>
-      </w:pPr>
-      <w:r>
+        <w:rPr>
+          <w:rFonts w:asciiTheme="minorHAnsi" w:hAnsiTheme="minorHAnsi" w:cstheme="minorHAnsi"/>
+        </w:rPr>
+      </w:pPr>
+      <w:r>
+        <w:rPr>
+          <w:rFonts w:asciiTheme="minorHAnsi" w:hAnsiTheme="minorHAnsi" w:cstheme="minorHAnsi"/>
+        </w:rPr>
         <w:t>L</w:t>
       </w:r>
       <w:r>
+        <w:rPr>
+          <w:rFonts w:asciiTheme="minorHAnsi" w:hAnsiTheme="minorHAnsi" w:cstheme="minorHAnsi"/>
+        </w:rPr>
         <w:t>Q120</w:t>
       </w:r>
       <w:r>
+        <w:rPr>
+          <w:rFonts w:asciiTheme="minorHAnsi" w:hAnsiTheme="minorHAnsi" w:cstheme="minorHAnsi"/>
+        </w:rPr>
         <w:tab/>
         <w:t>Von der Software hat eine gewisse Attraktivität auszugehen.</w:t>
       </w:r>
@@ -9818,23 +10005,29 @@
     <w:p>
       <w:pPr>
         <w:pStyle w:val="Anforderung"/>
-      </w:pPr>
-      <w:r>
+        <w:rPr>
+          <w:rFonts w:asciiTheme="minorHAnsi" w:hAnsiTheme="minorHAnsi" w:cstheme="minorHAnsi"/>
+        </w:rPr>
+      </w:pPr>
+      <w:r>
+        <w:rPr>
+          <w:rFonts w:asciiTheme="minorHAnsi" w:hAnsiTheme="minorHAnsi" w:cstheme="minorHAnsi"/>
+        </w:rPr>
         <w:lastRenderedPageBreak/>
         <w:t>L</w:t>
       </w:r>
       <w:r>
+        <w:rPr>
+          <w:rFonts w:asciiTheme="minorHAnsi" w:hAnsiTheme="minorHAnsi" w:cstheme="minorHAnsi"/>
+        </w:rPr>
         <w:t>Q130</w:t>
       </w:r>
       <w:r>
+        <w:rPr>
+          <w:rFonts w:asciiTheme="minorHAnsi" w:hAnsiTheme="minorHAnsi" w:cstheme="minorHAnsi"/>
+        </w:rPr>
         <w:tab/>
-        <w:t>Die Software muss in Bezug auf B</w:t>
-      </w:r>
-      <w:r>
-        <w:t>edienung</w:t>
-      </w:r>
-      <w:r>
-        <w:t>sfehlern, falschen Eingabedaten, etc. sehr robust und zuverlässig benutzbar sein. Hierfür müssen auch die Fehlermeldungen verständlich sein.</w:t>
+        <w:t>Die Software muss in Bezug auf Bedienungsfehlern, falschen Eingabedaten, etc. sehr robust und zuverlässig benutzbar sein. Hierfür müssen auch die Fehlermeldungen verständlich sein.</w:t>
       </w:r>
     </w:p>
     <w:p>
@@ -9856,27 +10049,39 @@
     <w:p>
       <w:pPr>
         <w:pStyle w:val="Anforderung"/>
-      </w:pPr>
-      <w:r>
+        <w:rPr>
+          <w:rFonts w:asciiTheme="minorHAnsi" w:hAnsiTheme="minorHAnsi" w:cstheme="minorHAnsi"/>
+        </w:rPr>
+      </w:pPr>
+      <w:r>
+        <w:rPr>
+          <w:rFonts w:asciiTheme="minorHAnsi" w:hAnsiTheme="minorHAnsi" w:cstheme="minorHAnsi"/>
+        </w:rPr>
         <w:t>L</w:t>
       </w:r>
       <w:r>
+        <w:rPr>
+          <w:rFonts w:asciiTheme="minorHAnsi" w:hAnsiTheme="minorHAnsi" w:cstheme="minorHAnsi"/>
+        </w:rPr>
         <w:t>Q140</w:t>
       </w:r>
       <w:r>
+        <w:rPr>
+          <w:rFonts w:asciiTheme="minorHAnsi" w:hAnsiTheme="minorHAnsi" w:cstheme="minorHAnsi"/>
+        </w:rPr>
         <w:tab/>
-        <w:t>Die Software muss im besonderen Maße effizient sein. Für die Erfüllung der geforde</w:t>
-      </w:r>
-      <w:r>
-        <w:t>r</w:t>
-      </w:r>
-      <w:r>
-        <w:t>ten Funktionalitäten muss möglichst wenig Zeit benötigt und aufgewendet werden. Die Antwort auf einen Klick eines Benutzers muss recht schnell, d.h. mit einer mö</w:t>
-      </w:r>
-      <w:r>
+        <w:t>Die Software muss im besonderen Maße effizient sein. Für die Erfüllung der geforderten Funktionalitäten muss möglichst wenig Zeit benötigt und aufgewendet werden. Die Antwort auf einen Klick eines Benutzers muss recht schnell, d.h. mit einer mö</w:t>
+      </w:r>
+      <w:r>
+        <w:rPr>
+          <w:rFonts w:asciiTheme="minorHAnsi" w:hAnsiTheme="minorHAnsi" w:cstheme="minorHAnsi"/>
+        </w:rPr>
         <w:t>g</w:t>
       </w:r>
       <w:r>
+        <w:rPr>
+          <w:rFonts w:asciiTheme="minorHAnsi" w:hAnsiTheme="minorHAnsi" w:cstheme="minorHAnsi"/>
+        </w:rPr>
         <w:t>lichst kurzen Wartezeit erfolgen.</w:t>
       </w:r>
     </w:p>
@@ -9895,16 +10100,40 @@
     <w:p>
       <w:pPr>
         <w:pStyle w:val="Anforderung"/>
-      </w:pPr>
-      <w:r>
+        <w:rPr>
+          <w:rFonts w:asciiTheme="minorHAnsi" w:hAnsiTheme="minorHAnsi" w:cstheme="minorHAnsi"/>
+        </w:rPr>
+      </w:pPr>
+      <w:r>
+        <w:rPr>
+          <w:rFonts w:asciiTheme="minorHAnsi" w:hAnsiTheme="minorHAnsi" w:cstheme="minorHAnsi"/>
+        </w:rPr>
         <w:t>L</w:t>
       </w:r>
       <w:r>
+        <w:rPr>
+          <w:rFonts w:asciiTheme="minorHAnsi" w:hAnsiTheme="minorHAnsi" w:cstheme="minorHAnsi"/>
+        </w:rPr>
         <w:t>Q150</w:t>
       </w:r>
       <w:r>
+        <w:rPr>
+          <w:rFonts w:asciiTheme="minorHAnsi" w:hAnsiTheme="minorHAnsi" w:cstheme="minorHAnsi"/>
+        </w:rPr>
         <w:tab/>
-        <w:t>Die Software muss leicht zu warten und für zukünftige Erweiterungen ohne großen Aufwand modifizierbar bzw. änderbar sein, um möglichst schnell auf Trends und Neuerungen reagieren zu können.</w:t>
+        <w:t>Die Software muss leicht zu warten und für zukünftige Erweiterungen ohne großen Aufwand modifizierbar bzw. änderbar sein, um möglichst schnell auf Trends und Neuerungen reagi</w:t>
+      </w:r>
+      <w:r>
+        <w:rPr>
+          <w:rFonts w:asciiTheme="minorHAnsi" w:hAnsiTheme="minorHAnsi" w:cstheme="minorHAnsi"/>
+        </w:rPr>
+        <w:t>e</w:t>
+      </w:r>
+      <w:r>
+        <w:rPr>
+          <w:rFonts w:asciiTheme="minorHAnsi" w:hAnsiTheme="minorHAnsi" w:cstheme="minorHAnsi"/>
+        </w:rPr>
+        <w:t>ren zu können.</w:t>
       </w:r>
     </w:p>
     <w:p>
@@ -9922,29 +10151,65 @@
     <w:p>
       <w:pPr>
         <w:pStyle w:val="Anforderung"/>
-      </w:pPr>
-      <w:r>
+        <w:rPr>
+          <w:rFonts w:asciiTheme="minorHAnsi" w:hAnsiTheme="minorHAnsi" w:cstheme="minorHAnsi"/>
+        </w:rPr>
+      </w:pPr>
+      <w:r>
+        <w:rPr>
+          <w:rFonts w:asciiTheme="minorHAnsi" w:hAnsiTheme="minorHAnsi" w:cstheme="minorHAnsi"/>
+        </w:rPr>
         <w:t>L</w:t>
       </w:r>
       <w:r>
+        <w:rPr>
+          <w:rFonts w:asciiTheme="minorHAnsi" w:hAnsiTheme="minorHAnsi" w:cstheme="minorHAnsi"/>
+        </w:rPr>
         <w:t>Q160</w:t>
       </w:r>
       <w:r>
+        <w:rPr>
+          <w:rFonts w:asciiTheme="minorHAnsi" w:hAnsiTheme="minorHAnsi" w:cstheme="minorHAnsi"/>
+        </w:rPr>
         <w:tab/>
-        <w:t>Die Software muss zu einer relationalen Datenbank kompatibel sein, aber auch die Anbindung an weitere Datenbankkomponenten erlauben.</w:t>
+        <w:t>Die Software muss zu einer relationalen Datenbank kompatibel sein, aber auch die Anbi</w:t>
+      </w:r>
+      <w:r>
+        <w:rPr>
+          <w:rFonts w:asciiTheme="minorHAnsi" w:hAnsiTheme="minorHAnsi" w:cstheme="minorHAnsi"/>
+        </w:rPr>
+        <w:t>n</w:t>
+      </w:r>
+      <w:r>
+        <w:rPr>
+          <w:rFonts w:asciiTheme="minorHAnsi" w:hAnsiTheme="minorHAnsi" w:cstheme="minorHAnsi"/>
+        </w:rPr>
+        <w:t>dung an weitere Datenbankkomponenten erlauben.</w:t>
       </w:r>
     </w:p>
     <w:p>
       <w:pPr>
         <w:pStyle w:val="Anforderung"/>
-      </w:pPr>
-      <w:r>
+        <w:rPr>
+          <w:rFonts w:asciiTheme="minorHAnsi" w:hAnsiTheme="minorHAnsi" w:cstheme="minorHAnsi"/>
+        </w:rPr>
+      </w:pPr>
+      <w:r>
+        <w:rPr>
+          <w:rFonts w:asciiTheme="minorHAnsi" w:hAnsiTheme="minorHAnsi" w:cstheme="minorHAnsi"/>
+        </w:rPr>
         <w:t>L</w:t>
       </w:r>
       <w:r>
+        <w:rPr>
+          <w:rFonts w:asciiTheme="minorHAnsi" w:hAnsiTheme="minorHAnsi" w:cstheme="minorHAnsi"/>
+        </w:rPr>
         <w:t>Q170</w:t>
       </w:r>
       <w:r>
+        <w:rPr>
+          <w:rFonts w:asciiTheme="minorHAnsi" w:hAnsiTheme="minorHAnsi" w:cstheme="minorHAnsi"/>
+        </w:rPr>
         <w:tab/>
         <w:t>Die Software muss mit jedem aktuellen Browser bedienbar sein.</w:t>
       </w:r>
@@ -9974,7 +10239,15 @@
       <w:bookmarkEnd w:id="67"/>
     </w:p>
     <w:p>
-      <w:r>
+      <w:pPr>
+        <w:rPr>
+          <w:rFonts w:cstheme="minorHAnsi"/>
+        </w:rPr>
+      </w:pPr>
+      <w:r>
+        <w:rPr>
+          <w:rFonts w:cstheme="minorHAnsi"/>
+        </w:rPr>
         <w:t>Die Software muss den Benutzer effektiv bei der Erledigung seiner Aufgaben unterstützen, d.h. diesem ermöglichen die Aufgaben genau, korrekt und vollständig zu erledigen.</w:t>
       </w:r>
     </w:p>
@@ -9991,7 +10264,15 @@
       <w:bookmarkEnd w:id="69"/>
     </w:p>
     <w:p>
-      <w:r>
+      <w:pPr>
+        <w:rPr>
+          <w:rFonts w:cstheme="minorHAnsi"/>
+        </w:rPr>
+      </w:pPr>
+      <w:r>
+        <w:rPr>
+          <w:rFonts w:cstheme="minorHAnsi"/>
+        </w:rPr>
         <w:t>Die Software muss dem Benutzer unter möglichst geringem Zeitaufwand seine Aufgaben erledigen lassen.</w:t>
       </w:r>
     </w:p>
@@ -10475,7 +10756,7 @@
       <w:r>
         <w:t xml:space="preserve">Ein </w:t>
       </w:r>
-      <w:hyperlink r:id="rId15" w:tooltip="Frequently Asked Questions" w:history="1">
+      <w:hyperlink r:id="rId14" w:tooltip="Frequently Asked Questions" w:history="1">
         <w:proofErr w:type="spellStart"/>
         <w:r>
           <w:t>Frequently</w:t>
@@ -10513,7 +10794,7 @@
       <w:r>
         <w:t xml:space="preserve">Ein </w:t>
       </w:r>
-      <w:hyperlink r:id="rId16" w:tooltip="Glossar" w:history="1">
+      <w:hyperlink r:id="rId15" w:tooltip="Glossar" w:history="1">
         <w:r>
           <w:t>Glossar</w:t>
         </w:r>
@@ -10521,7 +10802,7 @@
       <w:r>
         <w:t xml:space="preserve"> mit Erklärung der </w:t>
       </w:r>
-      <w:hyperlink r:id="rId17" w:tooltip="Fachbegriff" w:history="1">
+      <w:hyperlink r:id="rId16" w:tooltip="Fachbegriff" w:history="1">
         <w:r>
           <w:t>Fachbegriffe</w:t>
         </w:r>
@@ -10535,7 +10816,7 @@
           <w:numId w:val="41"/>
         </w:numPr>
       </w:pPr>
-      <w:hyperlink r:id="rId18" w:tooltip="Kontext-sensitive Hilfe" w:history="1">
+      <w:hyperlink r:id="rId17" w:tooltip="Kontext-sensitive Hilfe" w:history="1">
         <w:r>
           <w:t>Kontext</w:t>
         </w:r>
@@ -10558,7 +10839,7 @@
           <w:numId w:val="41"/>
         </w:numPr>
       </w:pPr>
-      <w:hyperlink r:id="rId19" w:tooltip="Guided Tour" w:history="1">
+      <w:hyperlink r:id="rId18" w:tooltip="Guided Tour" w:history="1">
         <w:r>
           <w:t>Ein</w:t>
         </w:r>
@@ -10631,7 +10912,7 @@
       <w:r>
         <w:t xml:space="preserve">Wo sich bereits die formale Programmiersprache selbst ausreichend erklärt und die Struktur durch geeignetes Ein- und Ausrücken von </w:t>
       </w:r>
-      <w:hyperlink r:id="rId20" w:tooltip="Kontrollstruktur" w:history="1">
+      <w:hyperlink r:id="rId19" w:tooltip="Kontrollstruktur" w:history="1">
         <w:r>
           <w:t>Kontrollstrukturen</w:t>
         </w:r>
@@ -10675,7 +10956,7 @@
       <w:r>
         <w:t xml:space="preserve">Das kann durch </w:t>
       </w:r>
-      <w:hyperlink r:id="rId21" w:tooltip="Kommentar (Programmierung)" w:history="1">
+      <w:hyperlink r:id="rId20" w:tooltip="Kommentar (Programmierung)" w:history="1">
         <w:r>
           <w:t>Kommentare</w:t>
         </w:r>
@@ -10695,7 +10976,7 @@
       <w:r>
         <w:t xml:space="preserve">Unterstützende Übersichten soll mit </w:t>
       </w:r>
-      <w:hyperlink r:id="rId22" w:tooltip="Software-Dokumentationswerkzeug" w:history="1">
+      <w:hyperlink r:id="rId21" w:tooltip="Software-Dokumentationswerkzeug" w:history="1">
         <w:r>
           <w:t>Dokumentationswerkzeugen</w:t>
         </w:r>
@@ -10762,15 +11043,7 @@
         <w:t>t</w:t>
       </w:r>
       <w:r>
-        <w:t xml:space="preserve">form </w:t>
-      </w:r>
-      <w:proofErr w:type="spellStart"/>
-      <w:r>
-        <w:t>Eventalizer</w:t>
-      </w:r>
-      <w:proofErr w:type="spellEnd"/>
-      <w:r>
-        <w:t xml:space="preserve"> sind deswegen keine Daten zu immigrieren. Die Testdaten, die für den A</w:t>
+        <w:t>form Eventalizer sind deswegen keine Daten zu immigrieren. Die Testdaten, die für den A</w:t>
       </w:r>
       <w:r>
         <w:t>b</w:t>
@@ -10792,7 +11065,6 @@
       <w:bookmarkEnd w:id="91"/>
       <w:bookmarkEnd w:id="92"/>
     </w:p>
-    <w:p/>
     <w:p>
       <w:pPr>
         <w:pStyle w:val="berschrift2"/>
@@ -10805,6 +11077,103 @@
       <w:bookmarkEnd w:id="93"/>
       <w:bookmarkEnd w:id="94"/>
     </w:p>
+    <w:p>
+      <w:r>
+        <w:t>Die Abnahmekriterien stellen die Grundlage der Abnahmeprüfung dar, welche wiederum die Vorausse</w:t>
+      </w:r>
+      <w:r>
+        <w:t>t</w:t>
+      </w:r>
+      <w:r>
+        <w:t>zung für die Abnahme der Software ist.</w:t>
+      </w:r>
+    </w:p>
+    <w:p>
+      <w:r>
+        <w:t>Für eine erfolgreiche Abnahme</w:t>
+      </w:r>
+      <w:r>
+        <w:t>prüfung</w:t>
+      </w:r>
+      <w:r>
+        <w:t xml:space="preserve"> sind mindestens 90% der </w:t>
+      </w:r>
+      <w:r>
+        <w:t xml:space="preserve">vereinbarten, im Folgenden </w:t>
+      </w:r>
+      <w:r>
+        <w:t xml:space="preserve">aufgeführten </w:t>
+      </w:r>
+      <w:r>
+        <w:t xml:space="preserve">Abnahmetestfälle </w:t>
+      </w:r>
+      <w:r>
+        <w:t xml:space="preserve">zu erfüllen. </w:t>
+      </w:r>
+      <w:r>
+        <w:t>Nach der bestandenden Abnahmeprüfung</w:t>
+      </w:r>
+      <w:r>
+        <w:t xml:space="preserve"> bei</w:t>
+      </w:r>
+      <w:r>
+        <w:t>n</w:t>
+      </w:r>
+      <w:r>
+        <w:t>haltet die A</w:t>
+      </w:r>
+      <w:r>
+        <w:t>b</w:t>
+      </w:r>
+      <w:r>
+        <w:t xml:space="preserve">nahme folgende Punkte: </w:t>
+      </w:r>
+    </w:p>
+    <w:p>
+      <w:pPr>
+        <w:pStyle w:val="Listenabsatz"/>
+        <w:numPr>
+          <w:ilvl w:val="0"/>
+          <w:numId w:val="46"/>
+        </w:numPr>
+      </w:pPr>
+      <w:r>
+        <w:t>Präsentation der Software</w:t>
+      </w:r>
+    </w:p>
+    <w:p>
+      <w:pPr>
+        <w:pStyle w:val="Listenabsatz"/>
+        <w:numPr>
+          <w:ilvl w:val="0"/>
+          <w:numId w:val="46"/>
+        </w:numPr>
+      </w:pPr>
+      <w:r>
+        <w:t xml:space="preserve">Live-Demonstration auf Basis der aufgeführten </w:t>
+      </w:r>
+      <w:r>
+        <w:t>Abnahmetestfälle</w:t>
+      </w:r>
+    </w:p>
+    <w:p>
+      <w:pPr>
+        <w:pStyle w:val="Listenabsatz"/>
+        <w:numPr>
+          <w:ilvl w:val="0"/>
+          <w:numId w:val="46"/>
+        </w:numPr>
+      </w:pPr>
+      <w:r>
+        <w:t>Lieferung aller geforderten Softwarekomponenten (inklusive Quellcode und Dok</w:t>
+      </w:r>
+      <w:r>
+        <w:t>u</w:t>
+      </w:r>
+      <w:r>
+        <w:t xml:space="preserve">mentation) </w:t>
+      </w:r>
+    </w:p>
     <w:p/>
     <w:p>
       <w:pPr>
@@ -10832,121 +11201,36 @@
     </w:p>
     <w:p>
       <w:pPr>
-        <w:pStyle w:val="berschrift3"/>
-      </w:pPr>
-      <w:r>
-        <w:rPr>
-          <w:b/>
-          <w:bCs/>
-        </w:rPr>
-        <w:t>Testfälle</w:t>
-      </w:r>
-      <w:r>
-        <w:rPr>
-          <w:b/>
-          <w:bCs/>
-        </w:rPr>
-        <w:t xml:space="preserve"> zu </w:t>
-      </w:r>
-      <w:r>
-        <w:rPr>
-          <w:b/>
-          <w:bCs/>
-        </w:rPr>
-        <w:fldChar w:fldCharType="begin"/>
-      </w:r>
-      <w:r>
-        <w:rPr>
-          <w:b/>
-          <w:bCs/>
-        </w:rPr>
-        <w:instrText xml:space="preserve"> REF _Ref318533236 \r \h </w:instrText>
-      </w:r>
-      <w:r>
-        <w:rPr>
-          <w:b/>
-          <w:bCs/>
-        </w:rPr>
-      </w:r>
-      <w:r>
-        <w:rPr>
-          <w:b/>
-          <w:bCs/>
-        </w:rPr>
-        <w:fldChar w:fldCharType="separate"/>
-      </w:r>
-      <w:r>
-        <w:rPr>
-          <w:b/>
-          <w:bCs/>
-        </w:rPr>
-        <w:t>2.1.1</w:t>
-      </w:r>
-      <w:r>
-        <w:rPr>
-          <w:b/>
-          <w:bCs/>
-        </w:rPr>
-        <w:fldChar w:fldCharType="end"/>
-      </w:r>
-      <w:r>
-        <w:rPr>
-          <w:b/>
-          <w:bCs/>
-        </w:rPr>
-        <w:t xml:space="preserve"> </w:t>
-      </w:r>
-      <w:r>
-        <w:rPr>
-          <w:b/>
-          <w:bCs/>
-        </w:rPr>
-        <w:fldChar w:fldCharType="begin"/>
-      </w:r>
-      <w:r>
-        <w:rPr>
-          <w:b/>
-          <w:bCs/>
-        </w:rPr>
-        <w:instrText xml:space="preserve"> REF _Ref318533236 \h </w:instrText>
-      </w:r>
-      <w:r>
-        <w:rPr>
-          <w:b/>
-          <w:bCs/>
-        </w:rPr>
-      </w:r>
-      <w:r>
-        <w:rPr>
-          <w:b/>
-          <w:bCs/>
-        </w:rPr>
-        <w:fldChar w:fldCharType="separate"/>
-      </w:r>
+        <w:pStyle w:val="berschrift4"/>
+      </w:pPr>
       <w:r>
         <w:t>Benutzerfunktionen</w:t>
       </w:r>
     </w:p>
     <w:p>
       <w:pPr>
-        <w:spacing w:before="100" w:beforeAutospacing="1"/>
-        <w:rPr>
-          <w:b/>
-        </w:rPr>
-      </w:pPr>
-      <w:r>
-        <w:rPr>
-          <w:b/>
-        </w:rPr>
-        <w:t>An- und Abmelden</w:t>
-      </w:r>
-    </w:p>
-    <w:p>
-      <w:pPr>
         <w:ind w:left="426" w:hanging="426"/>
       </w:pPr>
       <w:r>
-        <w:t>Der Benutzer kann viele Funktionen erst nutzen, wenn er sich registriert hat.</w:t>
+        <w:t xml:space="preserve">T10 </w:t>
+      </w:r>
+      <w:r>
+        <w:t xml:space="preserve"> Ein beliebiger Internetnutzer kann sich unter Angabe</w:t>
+      </w:r>
+      <w:r>
+        <w:t xml:space="preserve"> eines eindeutigen Benutzern</w:t>
+      </w:r>
+      <w:r>
+        <w:t>a</w:t>
+      </w:r>
+      <w:r>
+        <w:t>mens, eines Passwortes, einer gültigen E-Mail-Adresse, einer Adresse und eines G</w:t>
+      </w:r>
+      <w:r>
+        <w:t>e</w:t>
+      </w:r>
+      <w:r>
+        <w:t>burtsdatums registrieren. Er wird damit zu einem Benutzer des Systems, d.h. ist dem System bekannt.</w:t>
       </w:r>
     </w:p>
     <w:p>
@@ -10954,13 +11238,56 @@
         <w:ind w:left="426" w:hanging="426"/>
       </w:pPr>
       <w:r>
-        <w:t>F10 Ein beliebiger Internetnutzer kann sich unter Angabe folgender Informationen registri</w:t>
+        <w:t>T20 Der (dem System bekannte) Benutzer kann sich am System unter der Angabe seines B</w:t>
       </w:r>
       <w:r>
         <w:t>e</w:t>
       </w:r>
       <w:r>
-        <w:t>ren:</w:t>
+        <w:t>nutzernamens und seines Passwortes anmelden. In stehen die weiteren Benutzerfunkt</w:t>
+      </w:r>
+      <w:r>
+        <w:t>i</w:t>
+      </w:r>
+      <w:r>
+        <w:t>onen nun zur Verfügung.</w:t>
+      </w:r>
+    </w:p>
+    <w:p>
+      <w:r>
+        <w:t>T30 Der Benutzer</w:t>
+      </w:r>
+    </w:p>
+    <w:p>
+      <w:pPr>
+        <w:ind w:left="426" w:hanging="426"/>
+      </w:pPr>
+      <w:r>
+        <w:t>--------------------</w:t>
+      </w:r>
+      <w:r>
+        <w:t xml:space="preserve"> TODO ------------------ (ALI)</w:t>
+      </w:r>
+    </w:p>
+    <w:p>
+      <w:pPr>
+        <w:ind w:left="426" w:hanging="426"/>
+      </w:pPr>
+    </w:p>
+    <w:p>
+      <w:pPr>
+        <w:ind w:left="426" w:hanging="426"/>
+      </w:pPr>
+      <w:r>
+        <w:t>F30 Der Benutzer kann sich jederzeit vom System abmelden.</w:t>
+      </w:r>
+    </w:p>
+    <w:p>
+      <w:pPr>
+        <w:ind w:left="426" w:hanging="426"/>
+      </w:pPr>
+      <w:r>
+        <w:t>F40 Ein vergessenes Passwort kann sich der Benutzer unter Angabe folgender Informationen anfordern:</w:t>
       </w:r>
     </w:p>
     <w:p>
@@ -10971,10 +11298,9 @@
           <w:numId w:val="34"/>
         </w:numPr>
         <w:spacing w:after="200" w:line="276" w:lineRule="auto"/>
-        <w:ind w:left="426" w:hanging="426"/>
-      </w:pPr>
-      <w:r>
-        <w:t>Eindeutiger Benutzername</w:t>
+      </w:pPr>
+      <w:r>
+        <w:t>Benutzername</w:t>
       </w:r>
     </w:p>
     <w:p>
@@ -10985,10 +11311,53 @@
           <w:numId w:val="34"/>
         </w:numPr>
         <w:spacing w:after="200" w:line="276" w:lineRule="auto"/>
-        <w:ind w:left="426" w:hanging="426"/>
-      </w:pPr>
-      <w:r>
-        <w:t>Passwort</w:t>
+      </w:pPr>
+      <w:r>
+        <w:t>Emailadresse</w:t>
+      </w:r>
+    </w:p>
+    <w:p>
+      <w:pPr>
+        <w:ind w:left="360"/>
+      </w:pPr>
+      <w:r>
+        <w:t>Es wird eine Email mit einem neuen Passwort an die Adresse versandt.</w:t>
+      </w:r>
+    </w:p>
+    <w:p>
+      <w:r>
+        <w:t>F50 Der Benutzer kann sich seine An- und Abmeldedaten anzeigen lassen.</w:t>
+      </w:r>
+    </w:p>
+    <w:p>
+      <w:r>
+        <w:t>F60 Der Benutzer kann die An- und Abmeldedaten ändern.</w:t>
+      </w:r>
+    </w:p>
+    <w:p>
+      <w:pPr>
+        <w:spacing w:before="100" w:beforeAutospacing="1"/>
+        <w:rPr>
+          <w:b/>
+        </w:rPr>
+      </w:pPr>
+      <w:r>
+        <w:rPr>
+          <w:b/>
+        </w:rPr>
+        <w:lastRenderedPageBreak/>
+        <w:t>P</w:t>
+      </w:r>
+      <w:r>
+        <w:rPr>
+          <w:b/>
+        </w:rPr>
+        <w:t>ersönliches Profil</w:t>
+      </w:r>
+    </w:p>
+    <w:p>
+      <w:r>
+        <w:t>F70 Der Benutzer kann ein persönliches Profil pflegen mit folgenden Informationen:</w:t>
       </w:r>
     </w:p>
     <w:p>
@@ -10999,10 +11368,9 @@
           <w:numId w:val="34"/>
         </w:numPr>
         <w:spacing w:after="200" w:line="276" w:lineRule="auto"/>
-        <w:ind w:left="426" w:hanging="426"/>
-      </w:pPr>
-      <w:r>
-        <w:t>Gültige Emailadresse</w:t>
+      </w:pPr>
+      <w:r>
+        <w:t>Hobbys</w:t>
       </w:r>
     </w:p>
     <w:p>
@@ -11013,10 +11381,9 @@
           <w:numId w:val="34"/>
         </w:numPr>
         <w:spacing w:after="200" w:line="276" w:lineRule="auto"/>
-        <w:ind w:left="426" w:hanging="426"/>
-      </w:pPr>
-      <w:r>
-        <w:t>Adresse</w:t>
+      </w:pPr>
+      <w:r>
+        <w:t>Foto</w:t>
       </w:r>
     </w:p>
     <w:p>
@@ -11027,26 +11394,9 @@
           <w:numId w:val="34"/>
         </w:numPr>
         <w:spacing w:after="200" w:line="276" w:lineRule="auto"/>
-        <w:ind w:left="426" w:hanging="426"/>
-      </w:pPr>
-      <w:r>
-        <w:t>Geburtsdatum</w:t>
-      </w:r>
-    </w:p>
-    <w:p>
-      <w:pPr>
-        <w:ind w:left="426"/>
-      </w:pPr>
-      <w:r>
-        <w:t>Er wird damit zu einem Benutzer des Systems.</w:t>
-      </w:r>
-    </w:p>
-    <w:p>
-      <w:pPr>
-        <w:ind w:left="426" w:hanging="426"/>
-      </w:pPr>
-      <w:r>
-        <w:t>F20 Der Benutzer kann sich am System anmelden unter Angabe</w:t>
+      </w:pPr>
+      <w:r>
+        <w:t>Wohnort</w:t>
       </w:r>
     </w:p>
     <w:p>
@@ -11057,10 +11407,9 @@
           <w:numId w:val="34"/>
         </w:numPr>
         <w:spacing w:after="200" w:line="276" w:lineRule="auto"/>
-        <w:ind w:left="426" w:hanging="426"/>
-      </w:pPr>
-      <w:r>
-        <w:t>Seines Benutzernamens</w:t>
+      </w:pPr>
+      <w:r>
+        <w:t>Begrüßungstext</w:t>
       </w:r>
     </w:p>
     <w:p>
@@ -11071,166 +11420,6 @@
           <w:numId w:val="34"/>
         </w:numPr>
         <w:spacing w:after="200" w:line="276" w:lineRule="auto"/>
-        <w:ind w:left="426" w:hanging="426"/>
-      </w:pPr>
-      <w:r>
-        <w:t>Seines Passworts</w:t>
-      </w:r>
-    </w:p>
-    <w:p>
-      <w:pPr>
-        <w:ind w:left="426" w:hanging="426"/>
-      </w:pPr>
-      <w:r>
-        <w:t>F30 Der Benutzer kann sich jederzeit vom System abmelden.</w:t>
-      </w:r>
-    </w:p>
-    <w:p>
-      <w:pPr>
-        <w:ind w:left="426" w:hanging="426"/>
-      </w:pPr>
-      <w:r>
-        <w:t>F40 Ein vergessenes Passwort kann sich der Benutzer unter Angabe folgender Informationen anfordern:</w:t>
-      </w:r>
-    </w:p>
-    <w:p>
-      <w:pPr>
-        <w:pStyle w:val="Listenabsatz"/>
-        <w:numPr>
-          <w:ilvl w:val="0"/>
-          <w:numId w:val="34"/>
-        </w:numPr>
-        <w:spacing w:after="200" w:line="276" w:lineRule="auto"/>
-      </w:pPr>
-      <w:r>
-        <w:t>Benutzername</w:t>
-      </w:r>
-    </w:p>
-    <w:p>
-      <w:pPr>
-        <w:pStyle w:val="Listenabsatz"/>
-        <w:numPr>
-          <w:ilvl w:val="0"/>
-          <w:numId w:val="34"/>
-        </w:numPr>
-        <w:spacing w:after="200" w:line="276" w:lineRule="auto"/>
-      </w:pPr>
-      <w:r>
-        <w:t>Emailadresse</w:t>
-      </w:r>
-    </w:p>
-    <w:p>
-      <w:pPr>
-        <w:ind w:left="360"/>
-      </w:pPr>
-      <w:r>
-        <w:t xml:space="preserve">Es wird eine </w:t>
-      </w:r>
-      <w:proofErr w:type="spellStart"/>
-      <w:r>
-        <w:t>Email</w:t>
-      </w:r>
-      <w:proofErr w:type="spellEnd"/>
-      <w:r>
-        <w:t xml:space="preserve"> mit einem neuen Passwort an die Adresse versandt.</w:t>
-      </w:r>
-    </w:p>
-    <w:p>
-      <w:r>
-        <w:t>F50 Der Benutzer kann sich seine An- und Abmeldedaten anzeigen lassen.</w:t>
-      </w:r>
-    </w:p>
-    <w:p>
-      <w:r>
-        <w:t>F60 Der Benutzer kann die An- und Abmeldedaten ändern.</w:t>
-      </w:r>
-    </w:p>
-    <w:p>
-      <w:pPr>
-        <w:spacing w:before="100" w:beforeAutospacing="1"/>
-        <w:rPr>
-          <w:b/>
-        </w:rPr>
-      </w:pPr>
-      <w:r>
-        <w:rPr>
-          <w:b/>
-        </w:rPr>
-        <w:t>P</w:t>
-      </w:r>
-      <w:r>
-        <w:rPr>
-          <w:b/>
-        </w:rPr>
-        <w:t>ersönliches Profil</w:t>
-      </w:r>
-    </w:p>
-    <w:p>
-      <w:r>
-        <w:t>F70 Der Benutzer kann ein persönliches Profil pflegen mit folgenden Informationen:</w:t>
-      </w:r>
-    </w:p>
-    <w:p>
-      <w:pPr>
-        <w:pStyle w:val="Listenabsatz"/>
-        <w:numPr>
-          <w:ilvl w:val="0"/>
-          <w:numId w:val="34"/>
-        </w:numPr>
-        <w:spacing w:after="200" w:line="276" w:lineRule="auto"/>
-      </w:pPr>
-      <w:r>
-        <w:lastRenderedPageBreak/>
-        <w:t>Hobbys</w:t>
-      </w:r>
-    </w:p>
-    <w:p>
-      <w:pPr>
-        <w:pStyle w:val="Listenabsatz"/>
-        <w:numPr>
-          <w:ilvl w:val="0"/>
-          <w:numId w:val="34"/>
-        </w:numPr>
-        <w:spacing w:after="200" w:line="276" w:lineRule="auto"/>
-      </w:pPr>
-      <w:r>
-        <w:t>Foto</w:t>
-      </w:r>
-    </w:p>
-    <w:p>
-      <w:pPr>
-        <w:pStyle w:val="Listenabsatz"/>
-        <w:numPr>
-          <w:ilvl w:val="0"/>
-          <w:numId w:val="34"/>
-        </w:numPr>
-        <w:spacing w:after="200" w:line="276" w:lineRule="auto"/>
-      </w:pPr>
-      <w:r>
-        <w:t>Wohnort</w:t>
-      </w:r>
-    </w:p>
-    <w:p>
-      <w:pPr>
-        <w:pStyle w:val="Listenabsatz"/>
-        <w:numPr>
-          <w:ilvl w:val="0"/>
-          <w:numId w:val="34"/>
-        </w:numPr>
-        <w:spacing w:after="200" w:line="276" w:lineRule="auto"/>
-      </w:pPr>
-      <w:r>
-        <w:t>Begrüßungstext</w:t>
-      </w:r>
-    </w:p>
-    <w:p>
-      <w:pPr>
-        <w:pStyle w:val="Listenabsatz"/>
-        <w:numPr>
-          <w:ilvl w:val="0"/>
-          <w:numId w:val="34"/>
-        </w:numPr>
-        <w:spacing w:after="200" w:line="276" w:lineRule="auto"/>
       </w:pPr>
       <w:r>
         <w:t>Mail-Benachrichtigung beim Eingang von privaten Nachrichten</w:t>
@@ -11488,6 +11677,7 @@
         <w:ind w:left="567" w:hanging="567"/>
       </w:pPr>
       <w:r>
+        <w:lastRenderedPageBreak/>
         <w:t>F170 Der Organisator kann zu seinem Event Plätze für Benutzer aus der Freundesliste rese</w:t>
       </w:r>
       <w:r>
@@ -11500,7 +11690,6 @@
         <w:t>s</w:t>
       </w:r>
       <w:r>
-        <w:lastRenderedPageBreak/>
         <w:t>tem nicht bekannt ist, erfolgt eine Einladung (zur Anmeldung bei dem System) per E-Mail.</w:t>
       </w:r>
     </w:p>
@@ -11615,7 +11804,7 @@
         <w:ind w:left="567" w:hanging="567"/>
       </w:pPr>
       <w:r>
-        <w:t>F230 Zu einem Event kann jeder Teilnehmer einen Kommentar verfassen.</w:t>
+        <w:t>F230 Zu einem Event kann jeder Teilnehmer, inklusive des Organisators, einen Kommentar verfassen.</w:t>
       </w:r>
     </w:p>
     <w:p/>
@@ -11648,7 +11837,21 @@
     </w:p>
     <w:p>
       <w:r>
-        <w:t xml:space="preserve">F240 Der Administrator kann das System konfigurieren. </w:t>
+        <w:t xml:space="preserve">F240 Der Administrator kann das System </w:t>
+      </w:r>
+      <w:commentRangeStart w:id="99"/>
+      <w:r>
+        <w:t>konfigurieren</w:t>
+      </w:r>
+      <w:commentRangeEnd w:id="99"/>
+      <w:r>
+        <w:rPr>
+          <w:rStyle w:val="Kommentarzeichen"/>
+        </w:rPr>
+        <w:commentReference w:id="99"/>
+      </w:r>
+      <w:r>
+        <w:t xml:space="preserve">. </w:t>
       </w:r>
     </w:p>
     <w:p>
@@ -11713,6 +11916,11 @@
       <w:r>
         <w:t>F290 Der Administrator kann Benutzer verwarnen und sperren.</w:t>
       </w:r>
+    </w:p>
+    <w:p>
+      <w:pPr>
+        <w:pStyle w:val="Textkrper"/>
+      </w:pPr>
     </w:p>
     <w:p>
       <w:pPr>
@@ -11722,167 +11930,159 @@
           <w:bCs/>
         </w:rPr>
       </w:pPr>
-      <w:r>
+    </w:p>
+    <w:p>
+      <w:pPr>
+        <w:pStyle w:val="Anforderung"/>
+      </w:pPr>
+      <w:r>
+        <w:t>T10</w:t>
+      </w:r>
+      <w:r>
+        <w:tab/>
+      </w:r>
+    </w:p>
+    <w:p>
+      <w:pPr>
+        <w:pStyle w:val="Anforderung"/>
+      </w:pPr>
+      <w:r>
+        <w:t>T20</w:t>
+      </w:r>
+      <w:r>
+        <w:tab/>
+      </w:r>
+    </w:p>
+    <w:p>
+      <w:pPr>
         <w:rPr>
           <w:b/>
           <w:bCs/>
         </w:rPr>
-        <w:fldChar w:fldCharType="end"/>
-      </w:r>
-    </w:p>
-    <w:p>
-      <w:pPr>
-        <w:pStyle w:val="Anforderung"/>
-      </w:pPr>
-      <w:r>
-        <w:t>T10</w:t>
-      </w:r>
-      <w:r>
-        <w:tab/>
-      </w:r>
-    </w:p>
-    <w:p>
-      <w:pPr>
-        <w:pStyle w:val="Anforderung"/>
-      </w:pPr>
-      <w:r>
-        <w:t>T20</w:t>
-      </w:r>
-      <w:r>
-        <w:tab/>
-      </w:r>
-    </w:p>
-    <w:p>
-      <w:pPr>
+      </w:pPr>
+      <w:r>
         <w:rPr>
           <w:b/>
           <w:bCs/>
         </w:rPr>
-      </w:pPr>
+        <w:t>Testfälle</w:t>
+      </w:r>
       <w:r>
         <w:rPr>
           <w:b/>
           <w:bCs/>
         </w:rPr>
-        <w:t>Testfälle</w:t>
+        <w:t xml:space="preserve"> zu </w:t>
       </w:r>
       <w:r>
         <w:rPr>
           <w:b/>
           <w:bCs/>
         </w:rPr>
-        <w:t xml:space="preserve"> zu </w:t>
+        <w:fldChar w:fldCharType="begin"/>
       </w:r>
       <w:r>
         <w:rPr>
           <w:b/>
           <w:bCs/>
         </w:rPr>
-        <w:fldChar w:fldCharType="begin"/>
+        <w:instrText xml:space="preserve"> REF _Ref318533449 \r \h </w:instrText>
       </w:r>
       <w:r>
         <w:rPr>
           <w:b/>
           <w:bCs/>
         </w:rPr>
-        <w:instrText xml:space="preserve"> REF _Ref318533449 \r \h </w:instrText>
       </w:r>
       <w:r>
         <w:rPr>
           <w:b/>
           <w:bCs/>
         </w:rPr>
+        <w:fldChar w:fldCharType="separate"/>
       </w:r>
       <w:r>
         <w:rPr>
           <w:b/>
           <w:bCs/>
         </w:rPr>
-        <w:fldChar w:fldCharType="separate"/>
+        <w:t>II.a.2</w:t>
       </w:r>
       <w:r>
         <w:rPr>
           <w:b/>
           <w:bCs/>
         </w:rPr>
-        <w:t>II.a.2</w:t>
+        <w:fldChar w:fldCharType="end"/>
       </w:r>
       <w:r>
         <w:rPr>
           <w:b/>
           <w:bCs/>
         </w:rPr>
-        <w:fldChar w:fldCharType="end"/>
+        <w:t xml:space="preserve"> </w:t>
       </w:r>
       <w:r>
         <w:rPr>
           <w:b/>
           <w:bCs/>
         </w:rPr>
-        <w:t xml:space="preserve"> </w:t>
+        <w:fldChar w:fldCharType="begin"/>
       </w:r>
       <w:r>
         <w:rPr>
           <w:b/>
           <w:bCs/>
         </w:rPr>
-        <w:fldChar w:fldCharType="begin"/>
+        <w:instrText xml:space="preserve"> REF _Ref318533449 \h </w:instrText>
       </w:r>
       <w:r>
         <w:rPr>
           <w:b/>
           <w:bCs/>
         </w:rPr>
-        <w:instrText xml:space="preserve"> REF _Ref318533449 \h </w:instrText>
       </w:r>
       <w:r>
         <w:rPr>
           <w:b/>
           <w:bCs/>
         </w:rPr>
+        <w:fldChar w:fldCharType="separate"/>
+      </w:r>
+      <w:r>
+        <w:t>Funktionsbereich 2</w:t>
       </w:r>
       <w:r>
         <w:rPr>
           <w:b/>
           <w:bCs/>
         </w:rPr>
-        <w:fldChar w:fldCharType="separate"/>
-      </w:r>
-      <w:r>
-        <w:t>Funktionsbereich 2</w:t>
-      </w:r>
-      <w:r>
+        <w:fldChar w:fldCharType="end"/>
+      </w:r>
+    </w:p>
+    <w:p>
+      <w:pPr>
+        <w:pStyle w:val="Anforderung"/>
+      </w:pPr>
+      <w:r>
+        <w:t>T30</w:t>
+      </w:r>
+      <w:r>
+        <w:tab/>
+      </w:r>
+    </w:p>
+    <w:p>
+      <w:pPr>
         <w:rPr>
           <w:b/>
           <w:bCs/>
         </w:rPr>
-        <w:fldChar w:fldCharType="end"/>
-      </w:r>
-    </w:p>
-    <w:p>
-      <w:pPr>
-        <w:pStyle w:val="Anforderung"/>
-      </w:pPr>
-      <w:r>
-        <w:t>T30</w:t>
-      </w:r>
-      <w:r>
-        <w:tab/>
-      </w:r>
-    </w:p>
-    <w:p>
-      <w:pPr>
+      </w:pPr>
+      <w:r>
         <w:rPr>
           <w:b/>
           <w:bCs/>
         </w:rPr>
-      </w:pPr>
-      <w:r>
-        <w:rPr>
-          <w:b/>
-          <w:bCs/>
-        </w:rPr>
-        <w:lastRenderedPageBreak/>
         <w:t>…</w:t>
       </w:r>
     </w:p>
@@ -11891,13 +12091,13 @@
       <w:pPr>
         <w:pStyle w:val="berschrift3"/>
       </w:pPr>
-      <w:bookmarkStart w:id="99" w:name="_Toc320350289"/>
-      <w:bookmarkStart w:id="100" w:name="_Toc320351673"/>
+      <w:bookmarkStart w:id="100" w:name="_Toc320350289"/>
+      <w:bookmarkStart w:id="101" w:name="_Toc320351673"/>
       <w:r>
         <w:t>Testfälle zu Qualitätsvorgaben</w:t>
       </w:r>
-      <w:bookmarkEnd w:id="99"/>
       <w:bookmarkEnd w:id="100"/>
+      <w:bookmarkEnd w:id="101"/>
     </w:p>
     <w:p>
       <w:pPr>
@@ -12220,7 +12420,7 @@
           <w:lang w:val="de-DE"/>
         </w:rPr>
       </w:pPr>
-      <w:bookmarkStart w:id="101" w:name="_Toc320350299"/>
+      <w:bookmarkStart w:id="102" w:name="_Toc320350299"/>
       <w:r>
         <w:rPr>
           <w:lang w:val="de-DE"/>
@@ -12228,7 +12428,7 @@
         <w:lastRenderedPageBreak/>
         <w:t>Anhang</w:t>
       </w:r>
-      <w:bookmarkEnd w:id="101"/>
+      <w:bookmarkEnd w:id="102"/>
     </w:p>
     <w:p>
       <w:pPr>
@@ -12437,9 +12637,9 @@
           <w:lang w:val="de-DE"/>
         </w:rPr>
       </w:pPr>
-      <w:bookmarkStart w:id="102" w:name="_Toc320350291"/>
-      <w:bookmarkStart w:id="103" w:name="_Toc320351675"/>
-      <w:bookmarkStart w:id="104" w:name="_Toc320352287"/>
+      <w:bookmarkStart w:id="103" w:name="_Toc320350291"/>
+      <w:bookmarkStart w:id="104" w:name="_Toc320351675"/>
+      <w:bookmarkStart w:id="105" w:name="_Toc320352287"/>
       <w:r>
         <w:rPr>
           <w:lang w:val="de-DE"/>
@@ -12447,15 +12647,15 @@
         <w:lastRenderedPageBreak/>
         <w:t>Glossar (in eigenes Dokument auslagern)</w:t>
       </w:r>
-      <w:bookmarkEnd w:id="102"/>
       <w:bookmarkEnd w:id="103"/>
       <w:bookmarkEnd w:id="104"/>
+      <w:bookmarkEnd w:id="105"/>
     </w:p>
     <w:tbl>
       <w:tblPr>
-        <w:tblStyle w:val="Tabellenraster"/>
+        <w:tblStyle w:val="Tabellengitternetz"/>
         <w:tblW w:w="0" w:type="auto"/>
-        <w:tblLook w:val="00A0" w:firstRow="1" w:lastRow="0" w:firstColumn="1" w:lastColumn="0" w:noHBand="0" w:noVBand="0"/>
+        <w:tblLook w:val="00A0"/>
       </w:tblPr>
       <w:tblGrid>
         <w:gridCol w:w="2518"/>
@@ -12583,9 +12783,9 @@
       <w:pPr>
         <w:pStyle w:val="Anhang1"/>
       </w:pPr>
-      <w:bookmarkStart w:id="105" w:name="_Toc320350292"/>
-      <w:bookmarkStart w:id="106" w:name="_Toc320351676"/>
-      <w:bookmarkStart w:id="107" w:name="_Toc320352288"/>
+      <w:bookmarkStart w:id="106" w:name="_Toc320350292"/>
+      <w:bookmarkStart w:id="107" w:name="_Toc320351676"/>
+      <w:bookmarkStart w:id="108" w:name="_Toc320352288"/>
       <w:proofErr w:type="spellStart"/>
       <w:r>
         <w:lastRenderedPageBreak/>
@@ -12599,9 +12799,9 @@
       <w:r>
         <w:t>Dokumente</w:t>
       </w:r>
-      <w:bookmarkEnd w:id="105"/>
       <w:bookmarkEnd w:id="106"/>
       <w:bookmarkEnd w:id="107"/>
+      <w:bookmarkEnd w:id="108"/>
       <w:proofErr w:type="spellEnd"/>
     </w:p>
     <w:p/>
@@ -12634,7 +12834,7 @@
     <w:p/>
     <w:p/>
     <w:sectPr>
-      <w:footerReference w:type="default" r:id="rId23"/>
+      <w:footerReference w:type="default" r:id="rId22"/>
       <w:pgSz w:w="11907" w:h="16839" w:code="9"/>
       <w:pgMar w:top="1417" w:right="1417" w:bottom="1134" w:left="1417" w:header="568" w:footer="567" w:gutter="0"/>
       <w:pgNumType w:fmt="upperRoman" w:start="8"/>
@@ -12646,7 +12846,7 @@
 </file>
 
 <file path=word/comments.xml><?xml version="1.0" encoding="utf-8"?>
-<w:comments xmlns:wpc="http://schemas.microsoft.com/office/word/2010/wordprocessingCanvas" xmlns:mc="http://schemas.openxmlformats.org/markup-compatibility/2006" xmlns:o="urn:schemas-microsoft-com:office:office" xmlns:r="http://schemas.openxmlformats.org/officeDocument/2006/relationships" xmlns:m="http://schemas.openxmlformats.org/officeDocument/2006/math" xmlns:v="urn:schemas-microsoft-com:vml" xmlns:wp14="http://schemas.microsoft.com/office/word/2010/wordprocessingDrawing" xmlns:wp="http://schemas.openxmlformats.org/drawingml/2006/wordprocessingDrawing" xmlns:w10="urn:schemas-microsoft-com:office:word" xmlns:w="http://schemas.openxmlformats.org/wordprocessingml/2006/main" xmlns:w14="http://schemas.microsoft.com/office/word/2010/wordml" xmlns:wpg="http://schemas.microsoft.com/office/word/2010/wordprocessingGroup" xmlns:wpi="http://schemas.microsoft.com/office/word/2010/wordprocessingInk" xmlns:wne="http://schemas.microsoft.com/office/word/2006/wordml" xmlns:wps="http://schemas.microsoft.com/office/word/2010/wordprocessingShape" mc:Ignorable="w14 wp14">
+<w:comments xmlns:ve="http://schemas.openxmlformats.org/markup-compatibility/2006" xmlns:o="urn:schemas-microsoft-com:office:office" xmlns:r="http://schemas.openxmlformats.org/officeDocument/2006/relationships" xmlns:m="http://schemas.openxmlformats.org/officeDocument/2006/math" xmlns:v="urn:schemas-microsoft-com:vml" xmlns:wp="http://schemas.openxmlformats.org/drawingml/2006/wordprocessingDrawing" xmlns:w10="urn:schemas-microsoft-com:office:word" xmlns:w="http://schemas.openxmlformats.org/wordprocessingml/2006/main" xmlns:wne="http://schemas.microsoft.com/office/word/2006/wordml">
   <w:comment w:id="17" w:author="hammel" w:date="2012-03-24T11:26:00Z" w:initials="h">
     <w:p>
       <w:pPr>
@@ -12707,15 +12907,7 @@
         <w:annotationRef/>
       </w:r>
       <w:r>
-        <w:t xml:space="preserve">Hier </w:t>
-      </w:r>
-      <w:proofErr w:type="spellStart"/>
-      <w:r>
-        <w:t>Stakeholder</w:t>
-      </w:r>
-      <w:proofErr w:type="spellEnd"/>
-      <w:r>
-        <w:t>-Diagramm mit Einteilung Macht / Einste</w:t>
+        <w:t>Hier Stakeholder-Diagramm mit Einteilung Macht / Einste</w:t>
       </w:r>
       <w:r>
         <w:t>l</w:t>
@@ -12729,15 +12921,7 @@
         <w:pStyle w:val="Kommentartext"/>
       </w:pPr>
       <w:r>
-        <w:t xml:space="preserve">Kann erst erledigt werden, wenn alle wichtigen </w:t>
-      </w:r>
-      <w:proofErr w:type="spellStart"/>
-      <w:r>
-        <w:t>Stakeholder</w:t>
-      </w:r>
-      <w:proofErr w:type="spellEnd"/>
-      <w:r>
-        <w:t xml:space="preserve"> ermittelt wurden</w:t>
+        <w:t>Kann erst erledigt werden, wenn alle wichtigen Stakeholder ermittelt wurden</w:t>
       </w:r>
     </w:p>
   </w:comment>
@@ -12828,6 +13012,44 @@
       </w:r>
       <w:r>
         <w:t>Wessel</w:t>
+      </w:r>
+    </w:p>
+  </w:comment>
+  <w:comment w:id="99" w:author="Alexander" w:date="2012-04-14T09:19:00Z" w:initials="A">
+    <w:p>
+      <w:pPr>
+        <w:pStyle w:val="Kommentartext"/>
+      </w:pPr>
+      <w:r>
+        <w:rPr>
+          <w:rStyle w:val="Kommentarzeichen"/>
+        </w:rPr>
+        <w:annotationRef/>
+      </w:r>
+      <w:r>
+        <w:t>Details -&gt; Kateg</w:t>
+      </w:r>
+      <w:r>
+        <w:t>o</w:t>
+      </w:r>
+      <w:r>
+        <w:t>rien, Unterkategorien pflegen,</w:t>
+      </w:r>
+    </w:p>
+    <w:p>
+      <w:pPr>
+        <w:pStyle w:val="Kommentartext"/>
+      </w:pPr>
+      <w:r>
+        <w:t>Erscheinungsbild einstellen,</w:t>
+      </w:r>
+    </w:p>
+    <w:p>
+      <w:pPr>
+        <w:pStyle w:val="Kommentartext"/>
+      </w:pPr>
+      <w:r>
+        <w:t>„Orte“ verwalten und konfigurieren</w:t>
       </w:r>
     </w:p>
   </w:comment>
@@ -12835,7 +13057,7 @@
 </file>
 
 <file path=word/endnotes.xml><?xml version="1.0" encoding="utf-8"?>
-<w:endnotes xmlns:wpc="http://schemas.microsoft.com/office/word/2010/wordprocessingCanvas" xmlns:mc="http://schemas.openxmlformats.org/markup-compatibility/2006" xmlns:o="urn:schemas-microsoft-com:office:office" xmlns:r="http://schemas.openxmlformats.org/officeDocument/2006/relationships" xmlns:m="http://schemas.openxmlformats.org/officeDocument/2006/math" xmlns:v="urn:schemas-microsoft-com:vml" xmlns:wp14="http://schemas.microsoft.com/office/word/2010/wordprocessingDrawing" xmlns:wp="http://schemas.openxmlformats.org/drawingml/2006/wordprocessingDrawing" xmlns:w10="urn:schemas-microsoft-com:office:word" xmlns:w="http://schemas.openxmlformats.org/wordprocessingml/2006/main" xmlns:w14="http://schemas.microsoft.com/office/word/2010/wordml" xmlns:wpg="http://schemas.microsoft.com/office/word/2010/wordprocessingGroup" xmlns:wpi="http://schemas.microsoft.com/office/word/2010/wordprocessingInk" xmlns:wne="http://schemas.microsoft.com/office/word/2006/wordml" xmlns:wps="http://schemas.microsoft.com/office/word/2010/wordprocessingShape" mc:Ignorable="w14 wp14">
+<w:endnotes xmlns:ve="http://schemas.openxmlformats.org/markup-compatibility/2006" xmlns:o="urn:schemas-microsoft-com:office:office" xmlns:r="http://schemas.openxmlformats.org/officeDocument/2006/relationships" xmlns:m="http://schemas.openxmlformats.org/officeDocument/2006/math" xmlns:v="urn:schemas-microsoft-com:vml" xmlns:wp="http://schemas.openxmlformats.org/drawingml/2006/wordprocessingDrawing" xmlns:w10="urn:schemas-microsoft-com:office:word" xmlns:w="http://schemas.openxmlformats.org/wordprocessingml/2006/main" xmlns:wne="http://schemas.microsoft.com/office/word/2006/wordml">
   <w:endnote w:type="separator" w:id="-1">
     <w:p>
       <w:r>
@@ -12854,7 +13076,7 @@
 </file>
 
 <file path=word/footer1.xml><?xml version="1.0" encoding="utf-8"?>
-<w:ftr xmlns:wpc="http://schemas.microsoft.com/office/word/2010/wordprocessingCanvas" xmlns:mc="http://schemas.openxmlformats.org/markup-compatibility/2006" xmlns:o="urn:schemas-microsoft-com:office:office" xmlns:r="http://schemas.openxmlformats.org/officeDocument/2006/relationships" xmlns:m="http://schemas.openxmlformats.org/officeDocument/2006/math" xmlns:v="urn:schemas-microsoft-com:vml" xmlns:wp14="http://schemas.microsoft.com/office/word/2010/wordprocessingDrawing" xmlns:wp="http://schemas.openxmlformats.org/drawingml/2006/wordprocessingDrawing" xmlns:w10="urn:schemas-microsoft-com:office:word" xmlns:w="http://schemas.openxmlformats.org/wordprocessingml/2006/main" xmlns:w14="http://schemas.microsoft.com/office/word/2010/wordml" xmlns:wpg="http://schemas.microsoft.com/office/word/2010/wordprocessingGroup" xmlns:wpi="http://schemas.microsoft.com/office/word/2010/wordprocessingInk" xmlns:wne="http://schemas.microsoft.com/office/word/2006/wordml" xmlns:wps="http://schemas.microsoft.com/office/word/2010/wordprocessingShape" mc:Ignorable="w14 wp14">
+<w:ftr xmlns:ve="http://schemas.openxmlformats.org/markup-compatibility/2006" xmlns:o="urn:schemas-microsoft-com:office:office" xmlns:r="http://schemas.openxmlformats.org/officeDocument/2006/relationships" xmlns:m="http://schemas.openxmlformats.org/officeDocument/2006/math" xmlns:v="urn:schemas-microsoft-com:vml" xmlns:wp="http://schemas.openxmlformats.org/drawingml/2006/wordprocessingDrawing" xmlns:w10="urn:schemas-microsoft-com:office:word" xmlns:w="http://schemas.openxmlformats.org/wordprocessingml/2006/main" xmlns:wne="http://schemas.microsoft.com/office/word/2006/wordml">
   <w:p>
     <w:pPr>
       <w:pStyle w:val="Fuzeile"/>
@@ -12862,31 +13084,21 @@
         <w:b/>
       </w:rPr>
     </w:pPr>
-    <w:r>
-      <w:fldChar w:fldCharType="begin"/>
-    </w:r>
-    <w:r>
-      <w:instrText xml:space="preserve"> REF dokument_titel \h  \* MERGEFORMAT </w:instrText>
-    </w:r>
-    <w:r>
-      <w:fldChar w:fldCharType="separate"/>
-    </w:r>
-    <w:sdt>
-      <w:sdtPr>
-        <w:alias w:val="Titel"/>
-        <w:id w:val="-1293126433"/>
-        <w:dataBinding w:prefixMappings="xmlns:ns0='http://schemas.openxmlformats.org/package/2006/metadata/core-properties' xmlns:ns1='http://purl.org/dc/elements/1.1/'" w:xpath="/ns0:coreProperties[1]/ns1:title[1]" w:storeItemID="{6C3C8BC8-F283-45AE-878A-BAB7291924A1}"/>
-        <w:text/>
-      </w:sdtPr>
-      <w:sdtContent>
-        <w:r>
-          <w:t>Lastenheft</w:t>
-        </w:r>
-      </w:sdtContent>
-    </w:sdt>
-    <w:r>
-      <w:fldChar w:fldCharType="end"/>
-    </w:r>
+    <w:fldSimple w:instr=" REF dokument_titel \h  \* MERGEFORMAT ">
+      <w:sdt>
+        <w:sdtPr>
+          <w:alias w:val="Titel"/>
+          <w:id w:val="-1293126433"/>
+          <w:dataBinding w:prefixMappings="xmlns:ns0='http://schemas.openxmlformats.org/package/2006/metadata/core-properties' xmlns:ns1='http://purl.org/dc/elements/1.1/'" w:xpath="/ns0:coreProperties[1]/ns1:title[1]" w:storeItemID="{6C3C8BC8-F283-45AE-878A-BAB7291924A1}"/>
+          <w:text/>
+        </w:sdtPr>
+        <w:sdtContent>
+          <w:r>
+            <w:t>Lastenheft</w:t>
+          </w:r>
+        </w:sdtContent>
+      </w:sdt>
+    </w:fldSimple>
     <w:r>
       <w:rPr>
         <w:noProof/>
@@ -12916,36 +13128,26 @@
     <w:r>
       <w:tab/>
     </w:r>
-    <w:r>
-      <w:fldChar w:fldCharType="begin"/>
-    </w:r>
-    <w:r>
-      <w:instrText xml:space="preserve"> REF dokument_datum \h  \* MERGEFORMAT </w:instrText>
-    </w:r>
-    <w:r>
-      <w:fldChar w:fldCharType="separate"/>
-    </w:r>
-    <w:sdt>
-      <w:sdtPr>
-        <w:alias w:val="Datum"/>
-        <w:id w:val="-401982631"/>
-        <w:dataBinding w:prefixMappings="xmlns:ns0='http://schemas.microsoft.com/office/2006/coverPageProps'" w:xpath="/ns0:CoverPageProperties[1]/ns0:PublishDate[1]" w:storeItemID="{55AF091B-3C7A-41E3-B477-F2FDAA23CFDA}"/>
-        <w:date w:fullDate="2012-03-24T00:00:00Z">
-          <w:dateFormat w:val="dd.MM.yyyy"/>
-          <w:lid w:val="de-DE"/>
-          <w:storeMappedDataAs w:val="dateTime"/>
-          <w:calendar w:val="gregorian"/>
-        </w:date>
-      </w:sdtPr>
-      <w:sdtContent>
-        <w:r>
-          <w:t>24.03.2012</w:t>
-        </w:r>
-      </w:sdtContent>
-    </w:sdt>
-    <w:r>
-      <w:fldChar w:fldCharType="end"/>
-    </w:r>
+    <w:fldSimple w:instr=" REF dokument_datum \h  \* MERGEFORMAT ">
+      <w:sdt>
+        <w:sdtPr>
+          <w:alias w:val="Datum"/>
+          <w:id w:val="-401982631"/>
+          <w:dataBinding w:prefixMappings="xmlns:ns0='http://schemas.microsoft.com/office/2006/coverPageProps'" w:xpath="/ns0:CoverPageProperties[1]/ns0:PublishDate[1]" w:storeItemID="{55AF091B-3C7A-41E3-B477-F2FDAA23CFDA}"/>
+          <w:date w:fullDate="2012-03-24T00:00:00Z">
+            <w:dateFormat w:val="dd.MM.yyyy"/>
+            <w:lid w:val="de-DE"/>
+            <w:storeMappedDataAs w:val="dateTime"/>
+            <w:calendar w:val="gregorian"/>
+          </w:date>
+        </w:sdtPr>
+        <w:sdtContent>
+          <w:r>
+            <w:t>24.03.2012</w:t>
+          </w:r>
+        </w:sdtContent>
+      </w:sdt>
+    </w:fldSimple>
     <w:r>
       <w:tab/>
     </w:r>
@@ -12976,7 +13178,7 @@
         <w:noProof/>
         <w:color w:val="FFFFFF" w:themeColor="background1"/>
       </w:rPr>
-      <w:t>3</w:t>
+      <w:t>13</w:t>
     </w:r>
     <w:r>
       <w:rPr>
@@ -12990,7 +13192,7 @@
 </file>
 
 <file path=word/footer2.xml><?xml version="1.0" encoding="utf-8"?>
-<w:ftr xmlns:wpc="http://schemas.microsoft.com/office/word/2010/wordprocessingCanvas" xmlns:mc="http://schemas.openxmlformats.org/markup-compatibility/2006" xmlns:o="urn:schemas-microsoft-com:office:office" xmlns:r="http://schemas.openxmlformats.org/officeDocument/2006/relationships" xmlns:m="http://schemas.openxmlformats.org/officeDocument/2006/math" xmlns:v="urn:schemas-microsoft-com:vml" xmlns:wp14="http://schemas.microsoft.com/office/word/2010/wordprocessingDrawing" xmlns:wp="http://schemas.openxmlformats.org/drawingml/2006/wordprocessingDrawing" xmlns:w10="urn:schemas-microsoft-com:office:word" xmlns:w="http://schemas.openxmlformats.org/wordprocessingml/2006/main" xmlns:w14="http://schemas.microsoft.com/office/word/2010/wordml" xmlns:wpg="http://schemas.microsoft.com/office/word/2010/wordprocessingGroup" xmlns:wpi="http://schemas.microsoft.com/office/word/2010/wordprocessingInk" xmlns:wne="http://schemas.microsoft.com/office/word/2006/wordml" xmlns:wps="http://schemas.microsoft.com/office/word/2010/wordprocessingShape" mc:Ignorable="w14 wp14">
+<w:ftr xmlns:ve="http://schemas.openxmlformats.org/markup-compatibility/2006" xmlns:o="urn:schemas-microsoft-com:office:office" xmlns:r="http://schemas.openxmlformats.org/officeDocument/2006/relationships" xmlns:m="http://schemas.openxmlformats.org/officeDocument/2006/math" xmlns:v="urn:schemas-microsoft-com:vml" xmlns:wp="http://schemas.openxmlformats.org/drawingml/2006/wordprocessingDrawing" xmlns:w10="urn:schemas-microsoft-com:office:word" xmlns:w="http://schemas.openxmlformats.org/wordprocessingml/2006/main" xmlns:wne="http://schemas.microsoft.com/office/word/2006/wordml">
   <w:p>
     <w:pPr>
       <w:pStyle w:val="Fuzeile"/>
@@ -13000,7 +13202,7 @@
 </file>
 
 <file path=word/footer3.xml><?xml version="1.0" encoding="utf-8"?>
-<w:ftr xmlns:wpc="http://schemas.microsoft.com/office/word/2010/wordprocessingCanvas" xmlns:mc="http://schemas.openxmlformats.org/markup-compatibility/2006" xmlns:o="urn:schemas-microsoft-com:office:office" xmlns:r="http://schemas.openxmlformats.org/officeDocument/2006/relationships" xmlns:m="http://schemas.openxmlformats.org/officeDocument/2006/math" xmlns:v="urn:schemas-microsoft-com:vml" xmlns:wp14="http://schemas.microsoft.com/office/word/2010/wordprocessingDrawing" xmlns:wp="http://schemas.openxmlformats.org/drawingml/2006/wordprocessingDrawing" xmlns:w10="urn:schemas-microsoft-com:office:word" xmlns:w="http://schemas.openxmlformats.org/wordprocessingml/2006/main" xmlns:w14="http://schemas.microsoft.com/office/word/2010/wordml" xmlns:wpg="http://schemas.microsoft.com/office/word/2010/wordprocessingGroup" xmlns:wpi="http://schemas.microsoft.com/office/word/2010/wordprocessingInk" xmlns:wne="http://schemas.microsoft.com/office/word/2006/wordml" xmlns:wps="http://schemas.microsoft.com/office/word/2010/wordprocessingShape" mc:Ignorable="w14 wp14">
+<w:ftr xmlns:ve="http://schemas.openxmlformats.org/markup-compatibility/2006" xmlns:o="urn:schemas-microsoft-com:office:office" xmlns:r="http://schemas.openxmlformats.org/officeDocument/2006/relationships" xmlns:m="http://schemas.openxmlformats.org/officeDocument/2006/math" xmlns:v="urn:schemas-microsoft-com:vml" xmlns:wp="http://schemas.openxmlformats.org/drawingml/2006/wordprocessingDrawing" xmlns:w10="urn:schemas-microsoft-com:office:word" xmlns:w="http://schemas.openxmlformats.org/wordprocessingml/2006/main" xmlns:wne="http://schemas.microsoft.com/office/word/2006/wordml">
   <w:p>
     <w:pPr>
       <w:pStyle w:val="Fuzeile"/>
@@ -13012,31 +13214,21 @@
         <w:b/>
       </w:rPr>
     </w:pPr>
-    <w:r>
-      <w:fldChar w:fldCharType="begin"/>
-    </w:r>
-    <w:r>
-      <w:instrText xml:space="preserve"> REF dokument_titel \h  \* MERGEFORMAT </w:instrText>
-    </w:r>
-    <w:r>
-      <w:fldChar w:fldCharType="separate"/>
-    </w:r>
-    <w:sdt>
-      <w:sdtPr>
-        <w:alias w:val="Titel"/>
-        <w:id w:val="-1664614316"/>
-        <w:dataBinding w:prefixMappings="xmlns:ns0='http://schemas.openxmlformats.org/package/2006/metadata/core-properties' xmlns:ns1='http://purl.org/dc/elements/1.1/'" w:xpath="/ns0:coreProperties[1]/ns1:title[1]" w:storeItemID="{6C3C8BC8-F283-45AE-878A-BAB7291924A1}"/>
-        <w:text/>
-      </w:sdtPr>
-      <w:sdtContent>
-        <w:r>
-          <w:t>Lastenheft</w:t>
-        </w:r>
-      </w:sdtContent>
-    </w:sdt>
-    <w:r>
-      <w:fldChar w:fldCharType="end"/>
-    </w:r>
+    <w:fldSimple w:instr=" REF dokument_titel \h  \* MERGEFORMAT ">
+      <w:sdt>
+        <w:sdtPr>
+          <w:alias w:val="Titel"/>
+          <w:id w:val="-1664614316"/>
+          <w:dataBinding w:prefixMappings="xmlns:ns0='http://schemas.openxmlformats.org/package/2006/metadata/core-properties' xmlns:ns1='http://purl.org/dc/elements/1.1/'" w:xpath="/ns0:coreProperties[1]/ns1:title[1]" w:storeItemID="{6C3C8BC8-F283-45AE-878A-BAB7291924A1}"/>
+          <w:text/>
+        </w:sdtPr>
+        <w:sdtContent>
+          <w:r>
+            <w:t>Lastenheft</w:t>
+          </w:r>
+        </w:sdtContent>
+      </w:sdt>
+    </w:fldSimple>
     <w:r>
       <w:rPr>
         <w:noProof/>
@@ -13066,36 +13258,26 @@
     <w:r>
       <w:tab/>
     </w:r>
-    <w:r>
-      <w:fldChar w:fldCharType="begin"/>
-    </w:r>
-    <w:r>
-      <w:instrText xml:space="preserve"> REF dokument_datum \h  \* MERGEFORMAT </w:instrText>
-    </w:r>
-    <w:r>
-      <w:fldChar w:fldCharType="separate"/>
-    </w:r>
-    <w:sdt>
-      <w:sdtPr>
-        <w:alias w:val="Datum"/>
-        <w:id w:val="-640731389"/>
-        <w:dataBinding w:prefixMappings="xmlns:ns0='http://schemas.microsoft.com/office/2006/coverPageProps'" w:xpath="/ns0:CoverPageProperties[1]/ns0:PublishDate[1]" w:storeItemID="{55AF091B-3C7A-41E3-B477-F2FDAA23CFDA}"/>
-        <w:date w:fullDate="2012-03-24T00:00:00Z">
-          <w:dateFormat w:val="dd.MM.yyyy"/>
-          <w:lid w:val="de-DE"/>
-          <w:storeMappedDataAs w:val="dateTime"/>
-          <w:calendar w:val="gregorian"/>
-        </w:date>
-      </w:sdtPr>
-      <w:sdtContent>
-        <w:r>
-          <w:t>24.03.2012</w:t>
-        </w:r>
-      </w:sdtContent>
-    </w:sdt>
-    <w:r>
-      <w:fldChar w:fldCharType="end"/>
-    </w:r>
+    <w:fldSimple w:instr=" REF dokument_datum \h  \* MERGEFORMAT ">
+      <w:sdt>
+        <w:sdtPr>
+          <w:alias w:val="Datum"/>
+          <w:id w:val="-640731389"/>
+          <w:dataBinding w:prefixMappings="xmlns:ns0='http://schemas.microsoft.com/office/2006/coverPageProps'" w:xpath="/ns0:CoverPageProperties[1]/ns0:PublishDate[1]" w:storeItemID="{55AF091B-3C7A-41E3-B477-F2FDAA23CFDA}"/>
+          <w:date w:fullDate="2012-03-24T00:00:00Z">
+            <w:dateFormat w:val="dd.MM.yyyy"/>
+            <w:lid w:val="de-DE"/>
+            <w:storeMappedDataAs w:val="dateTime"/>
+            <w:calendar w:val="gregorian"/>
+          </w:date>
+        </w:sdtPr>
+        <w:sdtContent>
+          <w:r>
+            <w:t>24.03.2012</w:t>
+          </w:r>
+        </w:sdtContent>
+      </w:sdt>
+    </w:fldSimple>
     <w:r>
       <w:tab/>
     </w:r>
@@ -13140,7 +13322,7 @@
 </file>
 
 <file path=word/footnotes.xml><?xml version="1.0" encoding="utf-8"?>
-<w:footnotes xmlns:wpc="http://schemas.microsoft.com/office/word/2010/wordprocessingCanvas" xmlns:mc="http://schemas.openxmlformats.org/markup-compatibility/2006" xmlns:o="urn:schemas-microsoft-com:office:office" xmlns:r="http://schemas.openxmlformats.org/officeDocument/2006/relationships" xmlns:m="http://schemas.openxmlformats.org/officeDocument/2006/math" xmlns:v="urn:schemas-microsoft-com:vml" xmlns:wp14="http://schemas.microsoft.com/office/word/2010/wordprocessingDrawing" xmlns:wp="http://schemas.openxmlformats.org/drawingml/2006/wordprocessingDrawing" xmlns:w10="urn:schemas-microsoft-com:office:word" xmlns:w="http://schemas.openxmlformats.org/wordprocessingml/2006/main" xmlns:w14="http://schemas.microsoft.com/office/word/2010/wordml" xmlns:wpg="http://schemas.microsoft.com/office/word/2010/wordprocessingGroup" xmlns:wpi="http://schemas.microsoft.com/office/word/2010/wordprocessingInk" xmlns:wne="http://schemas.microsoft.com/office/word/2006/wordml" xmlns:wps="http://schemas.microsoft.com/office/word/2010/wordprocessingShape" mc:Ignorable="w14 wp14">
+<w:footnotes xmlns:ve="http://schemas.openxmlformats.org/markup-compatibility/2006" xmlns:o="urn:schemas-microsoft-com:office:office" xmlns:r="http://schemas.openxmlformats.org/officeDocument/2006/relationships" xmlns:m="http://schemas.openxmlformats.org/officeDocument/2006/math" xmlns:v="urn:schemas-microsoft-com:vml" xmlns:wp="http://schemas.openxmlformats.org/drawingml/2006/wordprocessingDrawing" xmlns:w10="urn:schemas-microsoft-com:office:word" xmlns:w="http://schemas.openxmlformats.org/wordprocessingml/2006/main" xmlns:wne="http://schemas.microsoft.com/office/word/2006/wordml">
   <w:footnote w:type="separator" w:id="-1">
     <w:p>
       <w:pPr>
@@ -13172,7 +13354,7 @@
 </file>
 
 <file path=word/header1.xml><?xml version="1.0" encoding="utf-8"?>
-<w:hdr xmlns:wpc="http://schemas.microsoft.com/office/word/2010/wordprocessingCanvas" xmlns:mc="http://schemas.openxmlformats.org/markup-compatibility/2006" xmlns:o="urn:schemas-microsoft-com:office:office" xmlns:r="http://schemas.openxmlformats.org/officeDocument/2006/relationships" xmlns:m="http://schemas.openxmlformats.org/officeDocument/2006/math" xmlns:v="urn:schemas-microsoft-com:vml" xmlns:wp14="http://schemas.microsoft.com/office/word/2010/wordprocessingDrawing" xmlns:wp="http://schemas.openxmlformats.org/drawingml/2006/wordprocessingDrawing" xmlns:w10="urn:schemas-microsoft-com:office:word" xmlns:w="http://schemas.openxmlformats.org/wordprocessingml/2006/main" xmlns:w14="http://schemas.microsoft.com/office/word/2010/wordml" xmlns:wpg="http://schemas.microsoft.com/office/word/2010/wordprocessingGroup" xmlns:wpi="http://schemas.microsoft.com/office/word/2010/wordprocessingInk" xmlns:wne="http://schemas.microsoft.com/office/word/2006/wordml" xmlns:wps="http://schemas.microsoft.com/office/word/2010/wordprocessingShape" mc:Ignorable="w14 wp14">
+<w:hdr xmlns:ve="http://schemas.openxmlformats.org/markup-compatibility/2006" xmlns:o="urn:schemas-microsoft-com:office:office" xmlns:r="http://schemas.openxmlformats.org/officeDocument/2006/relationships" xmlns:m="http://schemas.openxmlformats.org/officeDocument/2006/math" xmlns:v="urn:schemas-microsoft-com:vml" xmlns:wp="http://schemas.openxmlformats.org/drawingml/2006/wordprocessingDrawing" xmlns:w10="urn:schemas-microsoft-com:office:word" xmlns:w="http://schemas.openxmlformats.org/wordprocessingml/2006/main" xmlns:wne="http://schemas.microsoft.com/office/word/2006/wordml">
   <w:p>
     <w:pPr>
       <w:pStyle w:val="Kopfzeile"/>
@@ -13210,7 +13392,7 @@
                   <a:blip r:embed="rId1">
                     <a:extLst>
                       <a:ext uri="{28A0092B-C50C-407E-A947-70E740481C1C}">
-                        <a14:useLocalDpi xmlns:a14="http://schemas.microsoft.com/office/drawing/2010/main" val="0"/>
+                        <a14:useLocalDpi xmlns:a14="http://schemas.microsoft.com/office/drawing/2010/main" xmlns:wps="http://schemas.microsoft.com/office/word/2010/wordprocessingShape" xmlns:wpi="http://schemas.microsoft.com/office/word/2010/wordprocessingInk" xmlns:wpg="http://schemas.microsoft.com/office/word/2010/wordprocessingGroup" xmlns:w14="http://schemas.microsoft.com/office/word/2010/wordml" xmlns:w="http://schemas.openxmlformats.org/wordprocessingml/2006/main" xmlns:w10="urn:schemas-microsoft-com:office:word" xmlns:wp14="http://schemas.microsoft.com/office/word/2010/wordprocessingDrawing" xmlns:v="urn:schemas-microsoft-com:vml" xmlns:o="urn:schemas-microsoft-com:office:office" xmlns:mc="http://schemas.openxmlformats.org/markup-compatibility/2006" xmlns:wpc="http://schemas.microsoft.com/office/word/2010/wordprocessingCanvas" xmlns="" val="0"/>
                       </a:ext>
                     </a:extLst>
                   </a:blip>
@@ -13251,15 +13433,7 @@
       <w:t xml:space="preserve">FST </w:t>
     </w:r>
     <w:r>
-      <w:t>Projekt "</w:t>
-    </w:r>
-    <w:proofErr w:type="spellStart"/>
-    <w:r>
-      <w:t>Eventalizer</w:t>
-    </w:r>
-    <w:proofErr w:type="spellEnd"/>
-    <w:r>
-      <w:t>" (SS 2012) Team 5</w:t>
+      <w:t>Projekt "Eventalizer" (SS 2012) Team 5</w:t>
     </w:r>
     <w:r>
       <w:t xml:space="preserve">           </w:t>
@@ -13281,7 +13455,7 @@
 </file>
 
 <file path=word/header2.xml><?xml version="1.0" encoding="utf-8"?>
-<w:hdr xmlns:wpc="http://schemas.microsoft.com/office/word/2010/wordprocessingCanvas" xmlns:mc="http://schemas.openxmlformats.org/markup-compatibility/2006" xmlns:o="urn:schemas-microsoft-com:office:office" xmlns:r="http://schemas.openxmlformats.org/officeDocument/2006/relationships" xmlns:m="http://schemas.openxmlformats.org/officeDocument/2006/math" xmlns:v="urn:schemas-microsoft-com:vml" xmlns:wp14="http://schemas.microsoft.com/office/word/2010/wordprocessingDrawing" xmlns:wp="http://schemas.openxmlformats.org/drawingml/2006/wordprocessingDrawing" xmlns:w10="urn:schemas-microsoft-com:office:word" xmlns:w="http://schemas.openxmlformats.org/wordprocessingml/2006/main" xmlns:w14="http://schemas.microsoft.com/office/word/2010/wordml" xmlns:wpg="http://schemas.microsoft.com/office/word/2010/wordprocessingGroup" xmlns:wpi="http://schemas.microsoft.com/office/word/2010/wordprocessingInk" xmlns:wne="http://schemas.microsoft.com/office/word/2006/wordml" xmlns:wps="http://schemas.microsoft.com/office/word/2010/wordprocessingShape" mc:Ignorable="w14 wp14">
+<w:hdr xmlns:ve="http://schemas.openxmlformats.org/markup-compatibility/2006" xmlns:o="urn:schemas-microsoft-com:office:office" xmlns:r="http://schemas.openxmlformats.org/officeDocument/2006/relationships" xmlns:m="http://schemas.openxmlformats.org/officeDocument/2006/math" xmlns:v="urn:schemas-microsoft-com:vml" xmlns:wp="http://schemas.openxmlformats.org/drawingml/2006/wordprocessingDrawing" xmlns:w10="urn:schemas-microsoft-com:office:word" xmlns:w="http://schemas.openxmlformats.org/wordprocessingml/2006/main" xmlns:wne="http://schemas.microsoft.com/office/word/2006/wordml">
   <w:p>
     <w:pPr>
       <w:pStyle w:val="Kopfzeile"/>
@@ -13291,7 +13465,7 @@
 </file>
 
 <file path=word/numbering.xml><?xml version="1.0" encoding="utf-8"?>
-<w:numbering xmlns:wpc="http://schemas.microsoft.com/office/word/2010/wordprocessingCanvas" xmlns:mc="http://schemas.openxmlformats.org/markup-compatibility/2006" xmlns:o="urn:schemas-microsoft-com:office:office" xmlns:r="http://schemas.openxmlformats.org/officeDocument/2006/relationships" xmlns:m="http://schemas.openxmlformats.org/officeDocument/2006/math" xmlns:v="urn:schemas-microsoft-com:vml" xmlns:wp14="http://schemas.microsoft.com/office/word/2010/wordprocessingDrawing" xmlns:wp="http://schemas.openxmlformats.org/drawingml/2006/wordprocessingDrawing" xmlns:w10="urn:schemas-microsoft-com:office:word" xmlns:w="http://schemas.openxmlformats.org/wordprocessingml/2006/main" xmlns:w14="http://schemas.microsoft.com/office/word/2010/wordml" xmlns:wpg="http://schemas.microsoft.com/office/word/2010/wordprocessingGroup" xmlns:wpi="http://schemas.microsoft.com/office/word/2010/wordprocessingInk" xmlns:wne="http://schemas.microsoft.com/office/word/2006/wordml" xmlns:wps="http://schemas.microsoft.com/office/word/2010/wordprocessingShape" mc:Ignorable="w14 wp14">
+<w:numbering xmlns:ve="http://schemas.openxmlformats.org/markup-compatibility/2006" xmlns:o="urn:schemas-microsoft-com:office:office" xmlns:r="http://schemas.openxmlformats.org/officeDocument/2006/relationships" xmlns:m="http://schemas.openxmlformats.org/officeDocument/2006/math" xmlns:v="urn:schemas-microsoft-com:vml" xmlns:wp="http://schemas.openxmlformats.org/drawingml/2006/wordprocessingDrawing" xmlns:w10="urn:schemas-microsoft-com:office:word" xmlns:w="http://schemas.openxmlformats.org/wordprocessingml/2006/main" xmlns:wne="http://schemas.microsoft.com/office/word/2006/wordml">
   <w:abstractNum w:abstractNumId="0">
     <w:nsid w:val="FFFFFF7C"/>
     <w:multiLevelType w:val="singleLevel"/>
@@ -16792,6 +16966,119 @@
     </w:lvl>
   </w:abstractNum>
   <w:abstractNum w:abstractNumId="40">
+    <w:nsid w:val="5E8C5C0B"/>
+    <w:multiLevelType w:val="hybridMultilevel"/>
+    <w:tmpl w:val="D8B4F274"/>
+    <w:lvl w:ilvl="0" w:tplc="04070001">
+      <w:start w:val="1"/>
+      <w:numFmt w:val="bullet"/>
+      <w:lvlText w:val=""/>
+      <w:lvlJc w:val="left"/>
+      <w:pPr>
+        <w:ind w:left="720" w:hanging="360"/>
+      </w:pPr>
+      <w:rPr>
+        <w:rFonts w:ascii="Symbol" w:hAnsi="Symbol" w:hint="default"/>
+      </w:rPr>
+    </w:lvl>
+    <w:lvl w:ilvl="1" w:tplc="04070003" w:tentative="1">
+      <w:start w:val="1"/>
+      <w:numFmt w:val="bullet"/>
+      <w:lvlText w:val="o"/>
+      <w:lvlJc w:val="left"/>
+      <w:pPr>
+        <w:ind w:left="1440" w:hanging="360"/>
+      </w:pPr>
+      <w:rPr>
+        <w:rFonts w:ascii="Courier New" w:hAnsi="Courier New" w:cs="Courier New" w:hint="default"/>
+      </w:rPr>
+    </w:lvl>
+    <w:lvl w:ilvl="2" w:tplc="04070005" w:tentative="1">
+      <w:start w:val="1"/>
+      <w:numFmt w:val="bullet"/>
+      <w:lvlText w:val=""/>
+      <w:lvlJc w:val="left"/>
+      <w:pPr>
+        <w:ind w:left="2160" w:hanging="360"/>
+      </w:pPr>
+      <w:rPr>
+        <w:rFonts w:ascii="Wingdings" w:hAnsi="Wingdings" w:hint="default"/>
+      </w:rPr>
+    </w:lvl>
+    <w:lvl w:ilvl="3" w:tplc="04070001" w:tentative="1">
+      <w:start w:val="1"/>
+      <w:numFmt w:val="bullet"/>
+      <w:lvlText w:val=""/>
+      <w:lvlJc w:val="left"/>
+      <w:pPr>
+        <w:ind w:left="2880" w:hanging="360"/>
+      </w:pPr>
+      <w:rPr>
+        <w:rFonts w:ascii="Symbol" w:hAnsi="Symbol" w:hint="default"/>
+      </w:rPr>
+    </w:lvl>
+    <w:lvl w:ilvl="4" w:tplc="04070003" w:tentative="1">
+      <w:start w:val="1"/>
+      <w:numFmt w:val="bullet"/>
+      <w:lvlText w:val="o"/>
+      <w:lvlJc w:val="left"/>
+      <w:pPr>
+        <w:ind w:left="3600" w:hanging="360"/>
+      </w:pPr>
+      <w:rPr>
+        <w:rFonts w:ascii="Courier New" w:hAnsi="Courier New" w:cs="Courier New" w:hint="default"/>
+      </w:rPr>
+    </w:lvl>
+    <w:lvl w:ilvl="5" w:tplc="04070005" w:tentative="1">
+      <w:start w:val="1"/>
+      <w:numFmt w:val="bullet"/>
+      <w:lvlText w:val=""/>
+      <w:lvlJc w:val="left"/>
+      <w:pPr>
+        <w:ind w:left="4320" w:hanging="360"/>
+      </w:pPr>
+      <w:rPr>
+        <w:rFonts w:ascii="Wingdings" w:hAnsi="Wingdings" w:hint="default"/>
+      </w:rPr>
+    </w:lvl>
+    <w:lvl w:ilvl="6" w:tplc="04070001" w:tentative="1">
+      <w:start w:val="1"/>
+      <w:numFmt w:val="bullet"/>
+      <w:lvlText w:val=""/>
+      <w:lvlJc w:val="left"/>
+      <w:pPr>
+        <w:ind w:left="5040" w:hanging="360"/>
+      </w:pPr>
+      <w:rPr>
+        <w:rFonts w:ascii="Symbol" w:hAnsi="Symbol" w:hint="default"/>
+      </w:rPr>
+    </w:lvl>
+    <w:lvl w:ilvl="7" w:tplc="04070003" w:tentative="1">
+      <w:start w:val="1"/>
+      <w:numFmt w:val="bullet"/>
+      <w:lvlText w:val="o"/>
+      <w:lvlJc w:val="left"/>
+      <w:pPr>
+        <w:ind w:left="5760" w:hanging="360"/>
+      </w:pPr>
+      <w:rPr>
+        <w:rFonts w:ascii="Courier New" w:hAnsi="Courier New" w:cs="Courier New" w:hint="default"/>
+      </w:rPr>
+    </w:lvl>
+    <w:lvl w:ilvl="8" w:tplc="04070005" w:tentative="1">
+      <w:start w:val="1"/>
+      <w:numFmt w:val="bullet"/>
+      <w:lvlText w:val=""/>
+      <w:lvlJc w:val="left"/>
+      <w:pPr>
+        <w:ind w:left="6480" w:hanging="360"/>
+      </w:pPr>
+      <w:rPr>
+        <w:rFonts w:ascii="Wingdings" w:hAnsi="Wingdings" w:hint="default"/>
+      </w:rPr>
+    </w:lvl>
+  </w:abstractNum>
+  <w:abstractNum w:abstractNumId="41">
     <w:nsid w:val="62134466"/>
     <w:multiLevelType w:val="hybridMultilevel"/>
     <w:tmpl w:val="2F7E7768"/>
@@ -16904,7 +17191,7 @@
       </w:rPr>
     </w:lvl>
   </w:abstractNum>
-  <w:abstractNum w:abstractNumId="41">
+  <w:abstractNum w:abstractNumId="42">
     <w:nsid w:val="67BA2103"/>
     <w:multiLevelType w:val="hybridMultilevel"/>
     <w:tmpl w:val="866C7BBC"/>
@@ -17017,7 +17304,7 @@
       </w:rPr>
     </w:lvl>
   </w:abstractNum>
-  <w:abstractNum w:abstractNumId="42">
+  <w:abstractNum w:abstractNumId="43">
     <w:nsid w:val="6C0A078B"/>
     <w:multiLevelType w:val="hybridMultilevel"/>
     <w:tmpl w:val="04768A50"/>
@@ -17130,7 +17417,7 @@
       </w:rPr>
     </w:lvl>
   </w:abstractNum>
-  <w:abstractNum w:abstractNumId="43">
+  <w:abstractNum w:abstractNumId="44">
     <w:nsid w:val="6CC811CE"/>
     <w:multiLevelType w:val="hybridMultilevel"/>
     <w:tmpl w:val="5AC0FAE6"/>
@@ -17417,13 +17704,13 @@
     <w:abstractNumId w:val="39"/>
   </w:num>
   <w:num w:numId="9">
-    <w:abstractNumId w:val="40"/>
+    <w:abstractNumId w:val="41"/>
   </w:num>
   <w:num w:numId="10">
     <w:abstractNumId w:val="20"/>
   </w:num>
   <w:num w:numId="11">
-    <w:abstractNumId w:val="42"/>
+    <w:abstractNumId w:val="43"/>
   </w:num>
   <w:num w:numId="12">
     <w:abstractNumId w:val="21"/>
@@ -17438,7 +17725,7 @@
     <w:abstractNumId w:val="27"/>
   </w:num>
   <w:num w:numId="16">
-    <w:abstractNumId w:val="41"/>
+    <w:abstractNumId w:val="42"/>
   </w:num>
   <w:num w:numId="17">
     <w:abstractNumId w:val="24"/>
@@ -17522,7 +17809,7 @@
     <w:abstractNumId w:val="15"/>
   </w:num>
   <w:num w:numId="43">
-    <w:abstractNumId w:val="43"/>
+    <w:abstractNumId w:val="44"/>
   </w:num>
   <w:num w:numId="44">
     <w:abstractNumId w:val="19"/>
@@ -17530,12 +17817,15 @@
   <w:num w:numId="45">
     <w:abstractNumId w:val="38"/>
   </w:num>
+  <w:num w:numId="46">
+    <w:abstractNumId w:val="40"/>
+  </w:num>
   <w:numIdMacAtCleanup w:val="17"/>
 </w:numbering>
 </file>
 
 <file path=word/styles.xml><?xml version="1.0" encoding="utf-8"?>
-<w:styles xmlns:mc="http://schemas.openxmlformats.org/markup-compatibility/2006" xmlns:r="http://schemas.openxmlformats.org/officeDocument/2006/relationships" xmlns:w="http://schemas.openxmlformats.org/wordprocessingml/2006/main" xmlns:w14="http://schemas.microsoft.com/office/word/2010/wordml" mc:Ignorable="w14">
+<w:styles xmlns:r="http://schemas.openxmlformats.org/officeDocument/2006/relationships" xmlns:w="http://schemas.openxmlformats.org/wordprocessingml/2006/main">
   <w:docDefaults>
     <w:rPrDefault>
       <w:rPr>
@@ -17964,6 +18254,7 @@
     <w:uiPriority w:val="99"/>
     <w:semiHidden/>
     <w:unhideWhenUsed/>
+    <w:qFormat/>
     <w:tblPr>
       <w:tblInd w:w="0" w:type="dxa"/>
       <w:tblCellMar>
@@ -18363,11 +18654,11 @@
       <w:contextualSpacing/>
     </w:pPr>
   </w:style>
-  <w:style w:type="paragraph" w:styleId="Zitat">
+  <w:style w:type="paragraph" w:styleId="Anfhrungszeichen">
     <w:name w:val="Quote"/>
     <w:basedOn w:val="Standard"/>
     <w:next w:val="Standard"/>
-    <w:link w:val="ZitatZchn"/>
+    <w:link w:val="AnfhrungszeichenZchn"/>
     <w:uiPriority w:val="29"/>
     <w:qFormat/>
     <w:rsid w:val="006A0917"/>
@@ -18376,10 +18667,10 @@
       <w:iCs/>
     </w:rPr>
   </w:style>
-  <w:style w:type="character" w:customStyle="1" w:styleId="ZitatZchn">
-    <w:name w:val="Zitat Zchn"/>
+  <w:style w:type="character" w:customStyle="1" w:styleId="AnfhrungszeichenZchn">
+    <w:name w:val="Anführungszeichen Zchn"/>
     <w:basedOn w:val="Absatz-Standardschriftart"/>
-    <w:link w:val="Zitat"/>
+    <w:link w:val="Anfhrungszeichen"/>
     <w:uiPriority w:val="29"/>
     <w:rsid w:val="006A0917"/>
     <w:rPr>
@@ -18390,11 +18681,11 @@
       <w:szCs w:val="20"/>
     </w:rPr>
   </w:style>
-  <w:style w:type="paragraph" w:styleId="IntensivesZitat">
+  <w:style w:type="paragraph" w:styleId="IntensivesAnfhrungszeichen">
     <w:name w:val="Intense Quote"/>
     <w:basedOn w:val="Standard"/>
     <w:next w:val="Standard"/>
-    <w:link w:val="IntensivesZitatZchn"/>
+    <w:link w:val="IntensivesAnfhrungszeichenZchn"/>
     <w:uiPriority w:val="30"/>
     <w:qFormat/>
     <w:rsid w:val="006A0917"/>
@@ -18416,10 +18707,10 @@
       <w:color w:val="365F91" w:themeColor="accent1" w:themeShade="BF"/>
     </w:rPr>
   </w:style>
-  <w:style w:type="character" w:customStyle="1" w:styleId="IntensivesZitatZchn">
-    <w:name w:val="Intensives Zitat Zchn"/>
+  <w:style w:type="character" w:customStyle="1" w:styleId="IntensivesAnfhrungszeichenZchn">
+    <w:name w:val="Intensives Anführungszeichen Zchn"/>
     <w:basedOn w:val="Absatz-Standardschriftart"/>
-    <w:link w:val="IntensivesZitat"/>
+    <w:link w:val="IntensivesAnfhrungszeichen"/>
     <w:uiPriority w:val="30"/>
     <w:rsid w:val="006A0917"/>
     <w:rPr>
@@ -18793,7 +19084,7 @@
       <w:lang w:val="de-DE"/>
     </w:rPr>
   </w:style>
-  <w:style w:type="table" w:styleId="Tabellenraster">
+  <w:style w:type="table" w:styleId="Tabellengitternetz">
     <w:name w:val="Table Grid"/>
     <w:basedOn w:val="NormaleTabelle"/>
     <w:rsid w:val="004B1800"/>
@@ -19672,6 +19963,24 @@
       <w:rFonts w:ascii="Times New Roman" w:eastAsia="Times New Roman" w:hAnsi="Times New Roman" w:cs="Times New Roman"/>
       <w:szCs w:val="24"/>
       <w:lang w:eastAsia="de-DE" w:bidi="ar-SA"/>
+    </w:rPr>
+  </w:style>
+  <w:style w:type="paragraph" w:customStyle="1" w:styleId="Default">
+    <w:name w:val="Default"/>
+    <w:rsid w:val="005D3126"/>
+    <w:pPr>
+      <w:autoSpaceDE w:val="0"/>
+      <w:autoSpaceDN w:val="0"/>
+      <w:adjustRightInd w:val="0"/>
+      <w:spacing w:after="0" w:line="240" w:lineRule="auto"/>
+      <w:ind w:left="0"/>
+    </w:pPr>
+    <w:rPr>
+      <w:rFonts w:ascii="Arial" w:hAnsi="Arial" w:cs="Arial"/>
+      <w:color w:val="000000"/>
+      <w:sz w:val="24"/>
+      <w:szCs w:val="24"/>
+      <w:lang w:val="de-DE" w:bidi="ar-SA"/>
     </w:rPr>
   </w:style>
 </w:styles>
@@ -22179,7 +22488,7 @@
 </file>
 
 <file path=customXml/itemProps2.xml><?xml version="1.0" encoding="utf-8"?>
-<ds:datastoreItem xmlns:ds="http://schemas.openxmlformats.org/officeDocument/2006/customXml" ds:itemID="{C0A300ED-675F-4D41-873C-82955FBA3113}">
+<ds:datastoreItem xmlns:ds="http://schemas.openxmlformats.org/officeDocument/2006/customXml" ds:itemID="{F8014BDF-7605-45CA-8AC4-AA13C2EAB928}">
   <ds:schemaRefs>
     <ds:schemaRef ds:uri="http://schemas.openxmlformats.org/officeDocument/2006/bibliography"/>
   </ds:schemaRefs>

</xml_diff>